<commit_message>
Adding information to milestone-1,#1
</commit_message>
<xml_diff>
--- a/0_Certificates/1_Requirements/2_Architecture/3_Implementation/5_Report/REPORT.docx
+++ b/0_Certificates/1_Requirements/2_Architecture/3_Implementation/5_Report/REPORT.docx
@@ -27,9 +27,8 @@
           <w:szCs w:val="52"/>
           <w:lang w:val="en-US"/>
         </w:rPr>
-        <w:t xml:space="preserve">   </w:t>
-      </w:r>
-      <w:proofErr w:type="gramStart"/>
+        <w:t xml:space="preserve">   REPORT </w:t>
+      </w:r>
       <w:r>
         <w:rPr>
           <w:rFonts w:ascii="Times New Roman" w:hAnsi="Times New Roman" w:cs="Times New Roman"/>
@@ -37,26 +36,7 @@
           <w:szCs w:val="52"/>
           <w:lang w:val="en-US"/>
         </w:rPr>
-        <w:t xml:space="preserve">REPORT </w:t>
-      </w:r>
-      <w:r>
-        <w:rPr>
-          <w:rFonts w:ascii="Times New Roman" w:hAnsi="Times New Roman" w:cs="Times New Roman"/>
-          <w:sz w:val="52"/>
-          <w:szCs w:val="52"/>
-          <w:lang w:val="en-US"/>
-        </w:rPr>
-        <w:t xml:space="preserve"> ON</w:t>
-      </w:r>
-      <w:proofErr w:type="gramEnd"/>
-      <w:r>
-        <w:rPr>
-          <w:rFonts w:ascii="Times New Roman" w:hAnsi="Times New Roman" w:cs="Times New Roman"/>
-          <w:sz w:val="52"/>
-          <w:szCs w:val="52"/>
-          <w:lang w:val="en-US"/>
-        </w:rPr>
-        <w:t xml:space="preserve">   </w:t>
+        <w:t xml:space="preserve"> ON   </w:t>
       </w:r>
     </w:p>
     <w:p>
@@ -168,9 +148,54 @@
           <w:sz w:val="32"/>
           <w:szCs w:val="32"/>
         </w:rPr>
-        <w:t xml:space="preserve">Project </w:t>
-      </w:r>
-      <w:proofErr w:type="gramStart"/>
+        <w:t xml:space="preserve">Project title : </w:t>
+      </w:r>
+      <w:r>
+        <w:rPr>
+          <w:rFonts w:ascii="Times New Roman" w:hAnsi="Times New Roman" w:cs="Times New Roman"/>
+          <w:color w:val="000000"/>
+          <w:sz w:val="32"/>
+          <w:szCs w:val="32"/>
+        </w:rPr>
+        <w:t>Simple-Calculator</w:t>
+      </w:r>
+      <w:r>
+        <w:rPr>
+          <w:rFonts w:ascii="Times New Roman" w:hAnsi="Times New Roman" w:cs="Times New Roman"/>
+          <w:color w:val="000000"/>
+          <w:sz w:val="32"/>
+          <w:szCs w:val="32"/>
+        </w:rPr>
+        <w:t xml:space="preserve"> </w:t>
+      </w:r>
+    </w:p>
+    <w:p>
+      <w:pPr>
+        <w:autoSpaceDE w:val="0"/>
+        <w:autoSpaceDN w:val="0"/>
+        <w:adjustRightInd w:val="0"/>
+        <w:spacing w:after="0" w:line="240" w:lineRule="auto"/>
+        <w:rPr>
+          <w:rFonts w:ascii="Times New Roman" w:hAnsi="Times New Roman" w:cs="Times New Roman"/>
+          <w:color w:val="000000"/>
+          <w:sz w:val="32"/>
+          <w:szCs w:val="32"/>
+        </w:rPr>
+      </w:pPr>
+    </w:p>
+    <w:p>
+      <w:pPr>
+        <w:autoSpaceDE w:val="0"/>
+        <w:autoSpaceDN w:val="0"/>
+        <w:adjustRightInd w:val="0"/>
+        <w:spacing w:after="0" w:line="240" w:lineRule="auto"/>
+        <w:rPr>
+          <w:rFonts w:ascii="Times New Roman" w:hAnsi="Times New Roman" w:cs="Times New Roman"/>
+          <w:color w:val="000000"/>
+          <w:sz w:val="32"/>
+          <w:szCs w:val="32"/>
+        </w:rPr>
+      </w:pPr>
       <w:r>
         <w:rPr>
           <w:rFonts w:ascii="Times New Roman" w:hAnsi="Times New Roman" w:cs="Times New Roman"/>
@@ -180,75 +205,6 @@
           <w:sz w:val="32"/>
           <w:szCs w:val="32"/>
         </w:rPr>
-        <w:t>title :</w:t>
-      </w:r>
-      <w:proofErr w:type="gramEnd"/>
-      <w:r>
-        <w:rPr>
-          <w:rFonts w:ascii="Times New Roman" w:hAnsi="Times New Roman" w:cs="Times New Roman"/>
-          <w:b/>
-          <w:bCs/>
-          <w:color w:val="000000"/>
-          <w:sz w:val="32"/>
-          <w:szCs w:val="32"/>
-        </w:rPr>
-        <w:t xml:space="preserve"> </w:t>
-      </w:r>
-      <w:r>
-        <w:rPr>
-          <w:rFonts w:ascii="Times New Roman" w:hAnsi="Times New Roman" w:cs="Times New Roman"/>
-          <w:color w:val="000000"/>
-          <w:sz w:val="32"/>
-          <w:szCs w:val="32"/>
-        </w:rPr>
-        <w:t>Simple-Calculator</w:t>
-      </w:r>
-      <w:r>
-        <w:rPr>
-          <w:rFonts w:ascii="Times New Roman" w:hAnsi="Times New Roman" w:cs="Times New Roman"/>
-          <w:color w:val="000000"/>
-          <w:sz w:val="32"/>
-          <w:szCs w:val="32"/>
-        </w:rPr>
-        <w:t xml:space="preserve"> </w:t>
-      </w:r>
-    </w:p>
-    <w:p>
-      <w:pPr>
-        <w:autoSpaceDE w:val="0"/>
-        <w:autoSpaceDN w:val="0"/>
-        <w:adjustRightInd w:val="0"/>
-        <w:spacing w:after="0" w:line="240" w:lineRule="auto"/>
-        <w:rPr>
-          <w:rFonts w:ascii="Times New Roman" w:hAnsi="Times New Roman" w:cs="Times New Roman"/>
-          <w:color w:val="000000"/>
-          <w:sz w:val="32"/>
-          <w:szCs w:val="32"/>
-        </w:rPr>
-      </w:pPr>
-    </w:p>
-    <w:p>
-      <w:pPr>
-        <w:autoSpaceDE w:val="0"/>
-        <w:autoSpaceDN w:val="0"/>
-        <w:adjustRightInd w:val="0"/>
-        <w:spacing w:after="0" w:line="240" w:lineRule="auto"/>
-        <w:rPr>
-          <w:rFonts w:ascii="Times New Roman" w:hAnsi="Times New Roman" w:cs="Times New Roman"/>
-          <w:color w:val="000000"/>
-          <w:sz w:val="32"/>
-          <w:szCs w:val="32"/>
-        </w:rPr>
-      </w:pPr>
-      <w:r>
-        <w:rPr>
-          <w:rFonts w:ascii="Times New Roman" w:hAnsi="Times New Roman" w:cs="Times New Roman"/>
-          <w:b/>
-          <w:bCs/>
-          <w:color w:val="000000"/>
-          <w:sz w:val="32"/>
-          <w:szCs w:val="32"/>
-        </w:rPr>
         <w:t>Submitted by</w:t>
       </w:r>
     </w:p>
@@ -459,41 +415,7 @@
           <w:sz w:val="28"/>
           <w:szCs w:val="28"/>
         </w:rPr>
-        <w:t xml:space="preserve">To make a user interactive </w:t>
-      </w:r>
-      <w:proofErr w:type="gramStart"/>
-      <w:r>
-        <w:rPr>
-          <w:rFonts w:ascii="Times New Roman" w:hAnsi="Times New Roman" w:cs="Times New Roman"/>
-          <w:sz w:val="28"/>
-          <w:szCs w:val="28"/>
-        </w:rPr>
-        <w:t>program ,</w:t>
-      </w:r>
-      <w:proofErr w:type="gramEnd"/>
-      <w:r>
-        <w:rPr>
-          <w:rFonts w:ascii="Times New Roman" w:hAnsi="Times New Roman" w:cs="Times New Roman"/>
-          <w:sz w:val="28"/>
-          <w:szCs w:val="28"/>
-        </w:rPr>
-        <w:t xml:space="preserve"> a </w:t>
-      </w:r>
-      <w:r>
-        <w:rPr>
-          <w:rFonts w:ascii="Times New Roman" w:hAnsi="Times New Roman" w:cs="Times New Roman"/>
-          <w:sz w:val="28"/>
-          <w:szCs w:val="28"/>
-        </w:rPr>
-        <w:t>simple calculator</w:t>
-      </w:r>
-      <w:r>
-        <w:rPr>
-          <w:rFonts w:ascii="Times New Roman" w:hAnsi="Times New Roman" w:cs="Times New Roman"/>
-          <w:sz w:val="28"/>
-          <w:szCs w:val="28"/>
-        </w:rPr>
-        <w:t>.</w:t>
+        <w:t>To make a user interactive program , a simple calculator.</w:t>
       </w:r>
     </w:p>
     <w:p>
@@ -515,47 +437,7 @@
           <w:sz w:val="28"/>
           <w:szCs w:val="28"/>
         </w:rPr>
-        <w:t xml:space="preserve">Two </w:t>
-      </w:r>
-      <w:r>
-        <w:rPr>
-          <w:rFonts w:ascii="Times New Roman" w:hAnsi="Times New Roman" w:cs="Times New Roman"/>
-          <w:sz w:val="28"/>
-          <w:szCs w:val="28"/>
-        </w:rPr>
-        <w:t>numbers</w:t>
-      </w:r>
-      <w:r>
-        <w:rPr>
-          <w:rFonts w:ascii="Times New Roman" w:hAnsi="Times New Roman" w:cs="Times New Roman"/>
-          <w:sz w:val="28"/>
-          <w:szCs w:val="28"/>
-        </w:rPr>
-        <w:t xml:space="preserve"> are a</w:t>
-      </w:r>
-      <w:r>
-        <w:rPr>
-          <w:rFonts w:ascii="Times New Roman" w:hAnsi="Times New Roman" w:cs="Times New Roman"/>
-          <w:sz w:val="28"/>
-          <w:szCs w:val="28"/>
-        </w:rPr>
-        <w:t>ccepted</w:t>
-      </w:r>
-      <w:r>
-        <w:rPr>
-          <w:rFonts w:ascii="Times New Roman" w:hAnsi="Times New Roman" w:cs="Times New Roman"/>
-          <w:sz w:val="28"/>
-          <w:szCs w:val="28"/>
-        </w:rPr>
-        <w:t xml:space="preserve"> to </w:t>
-      </w:r>
-      <w:r>
-        <w:rPr>
-          <w:rFonts w:ascii="Times New Roman" w:hAnsi="Times New Roman" w:cs="Times New Roman"/>
-          <w:sz w:val="28"/>
-          <w:szCs w:val="28"/>
-        </w:rPr>
-        <w:t>run the operation for addition,</w:t>
+        <w:t>Two numbers are accepted to run the operation for addition,</w:t>
       </w:r>
       <w:r>
         <w:rPr>
@@ -641,7 +523,6 @@
         </w:rPr>
         <w:t xml:space="preserve"> </w:t>
       </w:r>
-      <w:proofErr w:type="gramStart"/>
       <w:r>
         <w:rPr>
           <w:rFonts w:ascii="Times New Roman" w:hAnsi="Times New Roman" w:cs="Times New Roman"/>
@@ -656,16 +537,7 @@
           <w:sz w:val="28"/>
           <w:szCs w:val="28"/>
         </w:rPr>
-        <w:t xml:space="preserve"> input</w:t>
-      </w:r>
-      <w:proofErr w:type="gramEnd"/>
-      <w:r>
-        <w:rPr>
-          <w:rFonts w:ascii="Times New Roman" w:hAnsi="Times New Roman" w:cs="Times New Roman"/>
-          <w:sz w:val="28"/>
-          <w:szCs w:val="28"/>
-        </w:rPr>
-        <w:t xml:space="preserve"> for the operations such as to find out squares and cubes.</w:t>
+        <w:t xml:space="preserve"> input for the operations such as to find out squares and cubes.</w:t>
       </w:r>
     </w:p>
     <w:p>
@@ -687,33 +559,7 @@
           <w:sz w:val="28"/>
           <w:szCs w:val="28"/>
         </w:rPr>
-        <w:t xml:space="preserve">Exceptions have been </w:t>
-      </w:r>
-      <w:r>
-        <w:rPr>
-          <w:rFonts w:ascii="Times New Roman" w:hAnsi="Times New Roman" w:cs="Times New Roman"/>
-          <w:sz w:val="28"/>
-          <w:szCs w:val="28"/>
-        </w:rPr>
-        <w:t xml:space="preserve">specified in the </w:t>
-      </w:r>
-      <w:proofErr w:type="gramStart"/>
-      <w:r>
-        <w:rPr>
-          <w:rFonts w:ascii="Times New Roman" w:hAnsi="Times New Roman" w:cs="Times New Roman"/>
-          <w:sz w:val="28"/>
-          <w:szCs w:val="28"/>
-        </w:rPr>
-        <w:t>code .</w:t>
-      </w:r>
-      <w:proofErr w:type="gramEnd"/>
-      <w:r>
-        <w:rPr>
-          <w:rFonts w:ascii="Times New Roman" w:hAnsi="Times New Roman" w:cs="Times New Roman"/>
-          <w:sz w:val="28"/>
-          <w:szCs w:val="28"/>
-        </w:rPr>
-        <w:t xml:space="preserve"> </w:t>
+        <w:t xml:space="preserve">Exceptions have been specified in the code . </w:t>
       </w:r>
     </w:p>
     <w:p>
@@ -775,7 +621,6 @@
           <w:shd w:val="clear" w:color="auto" w:fill="FFFFFF"/>
         </w:rPr>
       </w:pPr>
-      <w:proofErr w:type="gramStart"/>
       <w:r>
         <w:rPr>
           <w:rFonts w:ascii="Times New Roman" w:hAnsi="Times New Roman" w:cs="Times New Roman"/>
@@ -806,7 +651,6 @@
         </w:rPr>
         <w:t xml:space="preserve"> REQUIRED</w:t>
       </w:r>
-      <w:proofErr w:type="gramEnd"/>
     </w:p>
     <w:p>
       <w:pPr>
@@ -913,27 +757,7 @@
           <w:szCs w:val="28"/>
           <w:lang w:val="en-US"/>
         </w:rPr>
-        <w:t>There is a folder as milestone-</w:t>
-      </w:r>
-      <w:proofErr w:type="gramStart"/>
-      <w:r>
-        <w:rPr>
-          <w:rFonts w:ascii="Times New Roman" w:hAnsi="Times New Roman" w:cs="Times New Roman"/>
-          <w:sz w:val="28"/>
-          <w:szCs w:val="28"/>
-          <w:lang w:val="en-US"/>
-        </w:rPr>
-        <w:t>1,which</w:t>
-      </w:r>
-      <w:proofErr w:type="gramEnd"/>
-      <w:r>
-        <w:rPr>
-          <w:rFonts w:ascii="Times New Roman" w:hAnsi="Times New Roman" w:cs="Times New Roman"/>
-          <w:sz w:val="28"/>
-          <w:szCs w:val="28"/>
-          <w:lang w:val="en-US"/>
-        </w:rPr>
-        <w:t xml:space="preserve"> in short gives idea about what all is to be covered in carrying out the project.</w:t>
+        <w:t>There is a folder as milestone-1,which in short gives idea about what all is to be covered in carrying out the project.</w:t>
       </w:r>
     </w:p>
     <w:p>
@@ -1153,7 +977,6 @@
         </w:rPr>
         <w:br/>
       </w:r>
-      <w:proofErr w:type="gramStart"/>
       <w:r>
         <w:rPr>
           <w:rFonts w:ascii="Times New Roman" w:hAnsi="Times New Roman" w:cs="Times New Roman"/>
@@ -1162,18 +985,7 @@
           <w:szCs w:val="28"/>
           <w:shd w:val="clear" w:color="auto" w:fill="FFFFFF"/>
         </w:rPr>
-        <w:t>2.Requirements</w:t>
-      </w:r>
-      <w:proofErr w:type="gramEnd"/>
-      <w:r>
-        <w:rPr>
-          <w:rFonts w:ascii="Times New Roman" w:hAnsi="Times New Roman" w:cs="Times New Roman"/>
-          <w:color w:val="24292F"/>
-          <w:sz w:val="28"/>
-          <w:szCs w:val="28"/>
-          <w:shd w:val="clear" w:color="auto" w:fill="FFFFFF"/>
-        </w:rPr>
-        <w:t xml:space="preserve"> for the project.</w:t>
+        <w:t>2.Requirements for the project.</w:t>
       </w:r>
       <w:r>
         <w:rPr>
@@ -3531,29 +3343,7 @@
           <w:szCs w:val="28"/>
           <w:lang w:eastAsia="en-IN"/>
         </w:rPr>
-        <w:t xml:space="preserve">int </w:t>
-      </w:r>
-      <w:proofErr w:type="gramStart"/>
-      <w:r>
-        <w:rPr>
-          <w:rFonts w:ascii="Times New Roman" w:eastAsia="Times New Roman" w:hAnsi="Times New Roman" w:cs="Times New Roman"/>
-          <w:color w:val="24292F"/>
-          <w:sz w:val="28"/>
-          <w:szCs w:val="28"/>
-          <w:lang w:eastAsia="en-IN"/>
-        </w:rPr>
-        <w:t>main(</w:t>
-      </w:r>
-      <w:proofErr w:type="gramEnd"/>
-      <w:r>
-        <w:rPr>
-          <w:rFonts w:ascii="Times New Roman" w:eastAsia="Times New Roman" w:hAnsi="Times New Roman" w:cs="Times New Roman"/>
-          <w:color w:val="24292F"/>
-          <w:sz w:val="28"/>
-          <w:szCs w:val="28"/>
-          <w:lang w:eastAsia="en-IN"/>
-        </w:rPr>
-        <w:t>)</w:t>
+        <w:t>int main()</w:t>
       </w:r>
     </w:p>
     <w:p>
@@ -3648,7 +3438,6 @@
         <w:t xml:space="preserve">   </w:t>
       </w:r>
       <w:proofErr w:type="spellStart"/>
-      <w:proofErr w:type="gramStart"/>
       <w:r>
         <w:rPr>
           <w:rFonts w:ascii="Times New Roman" w:eastAsia="Times New Roman" w:hAnsi="Times New Roman" w:cs="Times New Roman"/>
@@ -3668,18 +3457,7 @@
           <w:szCs w:val="28"/>
           <w:lang w:eastAsia="en-IN"/>
         </w:rPr>
-        <w:t>(</w:t>
-      </w:r>
-      <w:proofErr w:type="gramEnd"/>
-      <w:r>
-        <w:rPr>
-          <w:rFonts w:ascii="Times New Roman" w:eastAsia="Times New Roman" w:hAnsi="Times New Roman" w:cs="Times New Roman"/>
-          <w:color w:val="24292F"/>
-          <w:sz w:val="28"/>
-          <w:szCs w:val="28"/>
-          <w:lang w:eastAsia="en-IN"/>
-        </w:rPr>
-        <w:t>"Please choose your option from the below:"</w:t>
+        <w:t>("Please choose your option from the below:"</w:t>
       </w:r>
     </w:p>
     <w:p>
@@ -4021,7 +3799,6 @@
         <w:t xml:space="preserve"> </w:t>
       </w:r>
       <w:proofErr w:type="spellStart"/>
-      <w:proofErr w:type="gramStart"/>
       <w:r>
         <w:rPr>
           <w:rFonts w:ascii="Times New Roman" w:eastAsia="Times New Roman" w:hAnsi="Times New Roman" w:cs="Times New Roman"/>
@@ -4041,63 +3818,1254 @@
           <w:szCs w:val="28"/>
           <w:lang w:eastAsia="en-IN"/>
         </w:rPr>
-        <w:t>(</w:t>
-      </w:r>
-      <w:proofErr w:type="gramEnd"/>
-      <w:r>
-        <w:rPr>
-          <w:rFonts w:ascii="Times New Roman" w:eastAsia="Times New Roman" w:hAnsi="Times New Roman" w:cs="Times New Roman"/>
-          <w:color w:val="24292F"/>
-          <w:sz w:val="28"/>
-          <w:szCs w:val="28"/>
-          <w:lang w:eastAsia="en-IN"/>
-        </w:rPr>
-        <w:t>"%d", &amp;choose);</w:t>
-      </w:r>
-    </w:p>
-    <w:p>
-      <w:pPr>
-        <w:shd w:val="clear" w:color="auto" w:fill="FFFFFF"/>
-        <w:spacing w:before="240" w:after="240" w:line="240" w:lineRule="auto"/>
-        <w:rPr>
-          <w:rFonts w:ascii="Times New Roman" w:eastAsia="Times New Roman" w:hAnsi="Times New Roman" w:cs="Times New Roman"/>
-          <w:color w:val="24292F"/>
-          <w:sz w:val="28"/>
-          <w:szCs w:val="28"/>
-          <w:lang w:eastAsia="en-IN"/>
-        </w:rPr>
-      </w:pPr>
-      <w:r>
-        <w:rPr>
-          <w:rFonts w:ascii="Times New Roman" w:eastAsia="Times New Roman" w:hAnsi="Times New Roman" w:cs="Times New Roman"/>
-          <w:color w:val="24292F"/>
-          <w:sz w:val="28"/>
-          <w:szCs w:val="28"/>
-          <w:lang w:eastAsia="en-IN"/>
-        </w:rPr>
-        <w:t xml:space="preserve">   //while loop check whether the choose </w:t>
-      </w:r>
-      <w:proofErr w:type="gramStart"/>
-      <w:r>
-        <w:rPr>
-          <w:rFonts w:ascii="Times New Roman" w:eastAsia="Times New Roman" w:hAnsi="Times New Roman" w:cs="Times New Roman"/>
-          <w:color w:val="24292F"/>
-          <w:sz w:val="28"/>
-          <w:szCs w:val="28"/>
-          <w:lang w:eastAsia="en-IN"/>
-        </w:rPr>
-        <w:t>option  is</w:t>
-      </w:r>
-      <w:proofErr w:type="gramEnd"/>
-      <w:r>
-        <w:rPr>
-          <w:rFonts w:ascii="Times New Roman" w:eastAsia="Times New Roman" w:hAnsi="Times New Roman" w:cs="Times New Roman"/>
-          <w:color w:val="24292F"/>
-          <w:sz w:val="28"/>
-          <w:szCs w:val="28"/>
-          <w:lang w:eastAsia="en-IN"/>
-        </w:rPr>
-        <w:t xml:space="preserve"> in the given range</w:t>
+        <w:t>("%d", &amp;choose);</w:t>
+      </w:r>
+    </w:p>
+    <w:p>
+      <w:pPr>
+        <w:shd w:val="clear" w:color="auto" w:fill="FFFFFF"/>
+        <w:spacing w:before="240" w:after="240" w:line="240" w:lineRule="auto"/>
+        <w:rPr>
+          <w:rFonts w:ascii="Times New Roman" w:eastAsia="Times New Roman" w:hAnsi="Times New Roman" w:cs="Times New Roman"/>
+          <w:color w:val="24292F"/>
+          <w:sz w:val="28"/>
+          <w:szCs w:val="28"/>
+          <w:lang w:eastAsia="en-IN"/>
+        </w:rPr>
+      </w:pPr>
+      <w:r>
+        <w:rPr>
+          <w:rFonts w:ascii="Times New Roman" w:eastAsia="Times New Roman" w:hAnsi="Times New Roman" w:cs="Times New Roman"/>
+          <w:color w:val="24292F"/>
+          <w:sz w:val="28"/>
+          <w:szCs w:val="28"/>
+          <w:lang w:eastAsia="en-IN"/>
+        </w:rPr>
+        <w:t xml:space="preserve">   //while loop check whether the choose option  is in the given range</w:t>
+      </w:r>
+    </w:p>
+    <w:p>
+      <w:pPr>
+        <w:shd w:val="clear" w:color="auto" w:fill="FFFFFF"/>
+        <w:spacing w:before="240" w:after="240" w:line="240" w:lineRule="auto"/>
+        <w:rPr>
+          <w:rFonts w:ascii="Times New Roman" w:eastAsia="Times New Roman" w:hAnsi="Times New Roman" w:cs="Times New Roman"/>
+          <w:color w:val="24292F"/>
+          <w:sz w:val="28"/>
+          <w:szCs w:val="28"/>
+          <w:lang w:eastAsia="en-IN"/>
+        </w:rPr>
+      </w:pPr>
+      <w:r>
+        <w:rPr>
+          <w:rFonts w:ascii="Times New Roman" w:eastAsia="Times New Roman" w:hAnsi="Times New Roman" w:cs="Times New Roman"/>
+          <w:color w:val="24292F"/>
+          <w:sz w:val="28"/>
+          <w:szCs w:val="28"/>
+          <w:lang w:eastAsia="en-IN"/>
+        </w:rPr>
+        <w:t xml:space="preserve">   while(choose&lt; 1 || choose &gt; 7)</w:t>
+      </w:r>
+    </w:p>
+    <w:p>
+      <w:pPr>
+        <w:shd w:val="clear" w:color="auto" w:fill="FFFFFF"/>
+        <w:spacing w:before="240" w:after="240" w:line="240" w:lineRule="auto"/>
+        <w:rPr>
+          <w:rFonts w:ascii="Times New Roman" w:eastAsia="Times New Roman" w:hAnsi="Times New Roman" w:cs="Times New Roman"/>
+          <w:color w:val="24292F"/>
+          <w:sz w:val="28"/>
+          <w:szCs w:val="28"/>
+          <w:lang w:eastAsia="en-IN"/>
+        </w:rPr>
+      </w:pPr>
+      <w:r>
+        <w:rPr>
+          <w:rFonts w:ascii="Times New Roman" w:eastAsia="Times New Roman" w:hAnsi="Times New Roman" w:cs="Times New Roman"/>
+          <w:color w:val="24292F"/>
+          <w:sz w:val="28"/>
+          <w:szCs w:val="28"/>
+          <w:lang w:eastAsia="en-IN"/>
+        </w:rPr>
+        <w:t xml:space="preserve">   {</w:t>
+      </w:r>
+    </w:p>
+    <w:p>
+      <w:pPr>
+        <w:shd w:val="clear" w:color="auto" w:fill="FFFFFF"/>
+        <w:spacing w:before="240" w:after="240" w:line="240" w:lineRule="auto"/>
+        <w:rPr>
+          <w:rFonts w:ascii="Times New Roman" w:eastAsia="Times New Roman" w:hAnsi="Times New Roman" w:cs="Times New Roman"/>
+          <w:color w:val="24292F"/>
+          <w:sz w:val="28"/>
+          <w:szCs w:val="28"/>
+          <w:lang w:eastAsia="en-IN"/>
+        </w:rPr>
+      </w:pPr>
+      <w:r>
+        <w:rPr>
+          <w:rFonts w:ascii="Times New Roman" w:eastAsia="Times New Roman" w:hAnsi="Times New Roman" w:cs="Times New Roman"/>
+          <w:color w:val="24292F"/>
+          <w:sz w:val="28"/>
+          <w:szCs w:val="28"/>
+          <w:lang w:eastAsia="en-IN"/>
+        </w:rPr>
+        <w:t xml:space="preserve">      </w:t>
+      </w:r>
+      <w:proofErr w:type="spellStart"/>
+      <w:r>
+        <w:rPr>
+          <w:rFonts w:ascii="Times New Roman" w:eastAsia="Times New Roman" w:hAnsi="Times New Roman" w:cs="Times New Roman"/>
+          <w:color w:val="24292F"/>
+          <w:sz w:val="28"/>
+          <w:szCs w:val="28"/>
+          <w:lang w:eastAsia="en-IN"/>
+        </w:rPr>
+        <w:t>printf</w:t>
+      </w:r>
+      <w:proofErr w:type="spellEnd"/>
+      <w:r>
+        <w:rPr>
+          <w:rFonts w:ascii="Times New Roman" w:eastAsia="Times New Roman" w:hAnsi="Times New Roman" w:cs="Times New Roman"/>
+          <w:color w:val="24292F"/>
+          <w:sz w:val="28"/>
+          <w:szCs w:val="28"/>
+          <w:lang w:eastAsia="en-IN"/>
+        </w:rPr>
+        <w:t>("\</w:t>
+      </w:r>
+      <w:proofErr w:type="spellStart"/>
+      <w:r>
+        <w:rPr>
+          <w:rFonts w:ascii="Times New Roman" w:eastAsia="Times New Roman" w:hAnsi="Times New Roman" w:cs="Times New Roman"/>
+          <w:color w:val="24292F"/>
+          <w:sz w:val="28"/>
+          <w:szCs w:val="28"/>
+          <w:lang w:eastAsia="en-IN"/>
+        </w:rPr>
+        <w:t>nPlease</w:t>
+      </w:r>
+      <w:proofErr w:type="spellEnd"/>
+      <w:r>
+        <w:rPr>
+          <w:rFonts w:ascii="Times New Roman" w:eastAsia="Times New Roman" w:hAnsi="Times New Roman" w:cs="Times New Roman"/>
+          <w:color w:val="24292F"/>
+          <w:sz w:val="28"/>
+          <w:szCs w:val="28"/>
+          <w:lang w:eastAsia="en-IN"/>
+        </w:rPr>
+        <w:t xml:space="preserve"> choose the above mentioned option."</w:t>
+      </w:r>
+    </w:p>
+    <w:p>
+      <w:pPr>
+        <w:shd w:val="clear" w:color="auto" w:fill="FFFFFF"/>
+        <w:spacing w:before="240" w:after="240" w:line="240" w:lineRule="auto"/>
+        <w:rPr>
+          <w:rFonts w:ascii="Times New Roman" w:eastAsia="Times New Roman" w:hAnsi="Times New Roman" w:cs="Times New Roman"/>
+          <w:color w:val="24292F"/>
+          <w:sz w:val="28"/>
+          <w:szCs w:val="28"/>
+          <w:lang w:eastAsia="en-IN"/>
+        </w:rPr>
+      </w:pPr>
+      <w:r>
+        <w:rPr>
+          <w:rFonts w:ascii="Times New Roman" w:eastAsia="Times New Roman" w:hAnsi="Times New Roman" w:cs="Times New Roman"/>
+          <w:color w:val="24292F"/>
+          <w:sz w:val="28"/>
+          <w:szCs w:val="28"/>
+          <w:lang w:eastAsia="en-IN"/>
+        </w:rPr>
+        <w:t xml:space="preserve">             "\</w:t>
+      </w:r>
+      <w:proofErr w:type="spellStart"/>
+      <w:r>
+        <w:rPr>
+          <w:rFonts w:ascii="Times New Roman" w:eastAsia="Times New Roman" w:hAnsi="Times New Roman" w:cs="Times New Roman"/>
+          <w:color w:val="24292F"/>
+          <w:sz w:val="28"/>
+          <w:szCs w:val="28"/>
+          <w:lang w:eastAsia="en-IN"/>
+        </w:rPr>
+        <w:t>nChoose</w:t>
+      </w:r>
+      <w:proofErr w:type="spellEnd"/>
+      <w:r>
+        <w:rPr>
+          <w:rFonts w:ascii="Times New Roman" w:eastAsia="Times New Roman" w:hAnsi="Times New Roman" w:cs="Times New Roman"/>
+          <w:color w:val="24292F"/>
+          <w:sz w:val="28"/>
+          <w:szCs w:val="28"/>
+          <w:lang w:eastAsia="en-IN"/>
+        </w:rPr>
+        <w:t>: ");</w:t>
+      </w:r>
+    </w:p>
+    <w:p>
+      <w:pPr>
+        <w:shd w:val="clear" w:color="auto" w:fill="FFFFFF"/>
+        <w:spacing w:before="240" w:after="240" w:line="240" w:lineRule="auto"/>
+        <w:rPr>
+          <w:rFonts w:ascii="Times New Roman" w:eastAsia="Times New Roman" w:hAnsi="Times New Roman" w:cs="Times New Roman"/>
+          <w:color w:val="24292F"/>
+          <w:sz w:val="28"/>
+          <w:szCs w:val="28"/>
+          <w:lang w:eastAsia="en-IN"/>
+        </w:rPr>
+      </w:pPr>
+      <w:r>
+        <w:rPr>
+          <w:rFonts w:ascii="Times New Roman" w:eastAsia="Times New Roman" w:hAnsi="Times New Roman" w:cs="Times New Roman"/>
+          <w:color w:val="24292F"/>
+          <w:sz w:val="28"/>
+          <w:szCs w:val="28"/>
+          <w:lang w:eastAsia="en-IN"/>
+        </w:rPr>
+        <w:t xml:space="preserve">      </w:t>
+      </w:r>
+      <w:proofErr w:type="spellStart"/>
+      <w:r>
+        <w:rPr>
+          <w:rFonts w:ascii="Times New Roman" w:eastAsia="Times New Roman" w:hAnsi="Times New Roman" w:cs="Times New Roman"/>
+          <w:color w:val="24292F"/>
+          <w:sz w:val="28"/>
+          <w:szCs w:val="28"/>
+          <w:lang w:eastAsia="en-IN"/>
+        </w:rPr>
+        <w:t>scanf</w:t>
+      </w:r>
+      <w:proofErr w:type="spellEnd"/>
+      <w:r>
+        <w:rPr>
+          <w:rFonts w:ascii="Times New Roman" w:eastAsia="Times New Roman" w:hAnsi="Times New Roman" w:cs="Times New Roman"/>
+          <w:color w:val="24292F"/>
+          <w:sz w:val="28"/>
+          <w:szCs w:val="28"/>
+          <w:lang w:eastAsia="en-IN"/>
+        </w:rPr>
+        <w:t>("%d", &amp;choose);</w:t>
+      </w:r>
+    </w:p>
+    <w:p>
+      <w:pPr>
+        <w:shd w:val="clear" w:color="auto" w:fill="FFFFFF"/>
+        <w:spacing w:before="240" w:after="240" w:line="240" w:lineRule="auto"/>
+        <w:rPr>
+          <w:rFonts w:ascii="Times New Roman" w:eastAsia="Times New Roman" w:hAnsi="Times New Roman" w:cs="Times New Roman"/>
+          <w:color w:val="24292F"/>
+          <w:sz w:val="28"/>
+          <w:szCs w:val="28"/>
+          <w:lang w:eastAsia="en-IN"/>
+        </w:rPr>
+      </w:pPr>
+      <w:r>
+        <w:rPr>
+          <w:rFonts w:ascii="Times New Roman" w:eastAsia="Times New Roman" w:hAnsi="Times New Roman" w:cs="Times New Roman"/>
+          <w:color w:val="24292F"/>
+          <w:sz w:val="28"/>
+          <w:szCs w:val="28"/>
+          <w:lang w:eastAsia="en-IN"/>
+        </w:rPr>
+        <w:t xml:space="preserve">   }</w:t>
+      </w:r>
+    </w:p>
+    <w:p>
+      <w:pPr>
+        <w:shd w:val="clear" w:color="auto" w:fill="FFFFFF"/>
+        <w:spacing w:before="240" w:after="240" w:line="240" w:lineRule="auto"/>
+        <w:rPr>
+          <w:rFonts w:ascii="Times New Roman" w:eastAsia="Times New Roman" w:hAnsi="Times New Roman" w:cs="Times New Roman"/>
+          <w:color w:val="24292F"/>
+          <w:sz w:val="28"/>
+          <w:szCs w:val="28"/>
+          <w:lang w:eastAsia="en-IN"/>
+        </w:rPr>
+      </w:pPr>
+      <w:r>
+        <w:rPr>
+          <w:rFonts w:ascii="Times New Roman" w:eastAsia="Times New Roman" w:hAnsi="Times New Roman" w:cs="Times New Roman"/>
+          <w:color w:val="24292F"/>
+          <w:sz w:val="28"/>
+          <w:szCs w:val="28"/>
+          <w:lang w:eastAsia="en-IN"/>
+        </w:rPr>
+        <w:t xml:space="preserve">   switch (choose)</w:t>
+      </w:r>
+    </w:p>
+    <w:p>
+      <w:pPr>
+        <w:shd w:val="clear" w:color="auto" w:fill="FFFFFF"/>
+        <w:spacing w:before="240" w:after="240" w:line="240" w:lineRule="auto"/>
+        <w:rPr>
+          <w:rFonts w:ascii="Times New Roman" w:eastAsia="Times New Roman" w:hAnsi="Times New Roman" w:cs="Times New Roman"/>
+          <w:color w:val="24292F"/>
+          <w:sz w:val="28"/>
+          <w:szCs w:val="28"/>
+          <w:lang w:eastAsia="en-IN"/>
+        </w:rPr>
+      </w:pPr>
+      <w:r>
+        <w:rPr>
+          <w:rFonts w:ascii="Times New Roman" w:eastAsia="Times New Roman" w:hAnsi="Times New Roman" w:cs="Times New Roman"/>
+          <w:color w:val="24292F"/>
+          <w:sz w:val="28"/>
+          <w:szCs w:val="28"/>
+          <w:lang w:eastAsia="en-IN"/>
+        </w:rPr>
+        <w:t xml:space="preserve">   {</w:t>
+      </w:r>
+    </w:p>
+    <w:p>
+      <w:pPr>
+        <w:shd w:val="clear" w:color="auto" w:fill="FFFFFF"/>
+        <w:spacing w:before="240" w:after="240" w:line="240" w:lineRule="auto"/>
+        <w:rPr>
+          <w:rFonts w:ascii="Times New Roman" w:eastAsia="Times New Roman" w:hAnsi="Times New Roman" w:cs="Times New Roman"/>
+          <w:color w:val="24292F"/>
+          <w:sz w:val="28"/>
+          <w:szCs w:val="28"/>
+          <w:lang w:eastAsia="en-IN"/>
+        </w:rPr>
+      </w:pPr>
+    </w:p>
+    <w:p>
+      <w:pPr>
+        <w:shd w:val="clear" w:color="auto" w:fill="FFFFFF"/>
+        <w:spacing w:before="240" w:after="240" w:line="240" w:lineRule="auto"/>
+        <w:rPr>
+          <w:rFonts w:ascii="Times New Roman" w:eastAsia="Times New Roman" w:hAnsi="Times New Roman" w:cs="Times New Roman"/>
+          <w:color w:val="24292F"/>
+          <w:sz w:val="28"/>
+          <w:szCs w:val="28"/>
+          <w:lang w:eastAsia="en-IN"/>
+        </w:rPr>
+      </w:pPr>
+      <w:r>
+        <w:rPr>
+          <w:rFonts w:ascii="Times New Roman" w:eastAsia="Times New Roman" w:hAnsi="Times New Roman" w:cs="Times New Roman"/>
+          <w:color w:val="24292F"/>
+          <w:sz w:val="28"/>
+          <w:szCs w:val="28"/>
+          <w:lang w:eastAsia="en-IN"/>
+        </w:rPr>
+        <w:t xml:space="preserve">   case 1:</w:t>
+      </w:r>
+    </w:p>
+    <w:p>
+      <w:pPr>
+        <w:shd w:val="clear" w:color="auto" w:fill="FFFFFF"/>
+        <w:spacing w:before="240" w:after="240" w:line="240" w:lineRule="auto"/>
+        <w:rPr>
+          <w:rFonts w:ascii="Times New Roman" w:eastAsia="Times New Roman" w:hAnsi="Times New Roman" w:cs="Times New Roman"/>
+          <w:color w:val="24292F"/>
+          <w:sz w:val="28"/>
+          <w:szCs w:val="28"/>
+          <w:lang w:eastAsia="en-IN"/>
+        </w:rPr>
+      </w:pPr>
+      <w:r>
+        <w:rPr>
+          <w:rFonts w:ascii="Times New Roman" w:eastAsia="Times New Roman" w:hAnsi="Times New Roman" w:cs="Times New Roman"/>
+          <w:color w:val="24292F"/>
+          <w:sz w:val="28"/>
+          <w:szCs w:val="28"/>
+          <w:lang w:eastAsia="en-IN"/>
+        </w:rPr>
+        <w:t xml:space="preserve">      </w:t>
+      </w:r>
+      <w:proofErr w:type="spellStart"/>
+      <w:r>
+        <w:rPr>
+          <w:rFonts w:ascii="Times New Roman" w:eastAsia="Times New Roman" w:hAnsi="Times New Roman" w:cs="Times New Roman"/>
+          <w:color w:val="24292F"/>
+          <w:sz w:val="28"/>
+          <w:szCs w:val="28"/>
+          <w:lang w:eastAsia="en-IN"/>
+        </w:rPr>
+        <w:t>printf</w:t>
+      </w:r>
+      <w:proofErr w:type="spellEnd"/>
+      <w:r>
+        <w:rPr>
+          <w:rFonts w:ascii="Times New Roman" w:eastAsia="Times New Roman" w:hAnsi="Times New Roman" w:cs="Times New Roman"/>
+          <w:color w:val="24292F"/>
+          <w:sz w:val="28"/>
+          <w:szCs w:val="28"/>
+          <w:lang w:eastAsia="en-IN"/>
+        </w:rPr>
+        <w:t xml:space="preserve"> </w:t>
+      </w:r>
+      <w:r>
+        <w:rPr>
+          <w:rFonts w:ascii="Times New Roman" w:eastAsia="Times New Roman" w:hAnsi="Times New Roman" w:cs="Times New Roman"/>
+          <w:color w:val="24292F"/>
+          <w:sz w:val="28"/>
+          <w:szCs w:val="28"/>
+          <w:lang w:eastAsia="en-IN"/>
+        </w:rPr>
+        <w:t>("Enter  the two numbers to add: \n");</w:t>
+      </w:r>
+    </w:p>
+    <w:p>
+      <w:pPr>
+        <w:shd w:val="clear" w:color="auto" w:fill="FFFFFF"/>
+        <w:spacing w:before="240" w:after="240" w:line="240" w:lineRule="auto"/>
+        <w:rPr>
+          <w:rFonts w:ascii="Times New Roman" w:eastAsia="Times New Roman" w:hAnsi="Times New Roman" w:cs="Times New Roman"/>
+          <w:color w:val="24292F"/>
+          <w:sz w:val="28"/>
+          <w:szCs w:val="28"/>
+          <w:lang w:eastAsia="en-IN"/>
+        </w:rPr>
+      </w:pPr>
+    </w:p>
+    <w:p>
+      <w:pPr>
+        <w:shd w:val="clear" w:color="auto" w:fill="FFFFFF"/>
+        <w:spacing w:before="240" w:after="240" w:line="240" w:lineRule="auto"/>
+        <w:rPr>
+          <w:rFonts w:ascii="Times New Roman" w:eastAsia="Times New Roman" w:hAnsi="Times New Roman" w:cs="Times New Roman"/>
+          <w:color w:val="24292F"/>
+          <w:sz w:val="28"/>
+          <w:szCs w:val="28"/>
+          <w:lang w:eastAsia="en-IN"/>
+        </w:rPr>
+      </w:pPr>
+      <w:r>
+        <w:rPr>
+          <w:rFonts w:ascii="Times New Roman" w:eastAsia="Times New Roman" w:hAnsi="Times New Roman" w:cs="Times New Roman"/>
+          <w:color w:val="24292F"/>
+          <w:sz w:val="28"/>
+          <w:szCs w:val="28"/>
+          <w:lang w:eastAsia="en-IN"/>
+        </w:rPr>
+        <w:t xml:space="preserve">      </w:t>
+      </w:r>
+      <w:proofErr w:type="spellStart"/>
+      <w:r>
+        <w:rPr>
+          <w:rFonts w:ascii="Times New Roman" w:eastAsia="Times New Roman" w:hAnsi="Times New Roman" w:cs="Times New Roman"/>
+          <w:color w:val="24292F"/>
+          <w:sz w:val="28"/>
+          <w:szCs w:val="28"/>
+          <w:lang w:eastAsia="en-IN"/>
+        </w:rPr>
+        <w:t>scanf</w:t>
+      </w:r>
+      <w:proofErr w:type="spellEnd"/>
+      <w:r>
+        <w:rPr>
+          <w:rFonts w:ascii="Times New Roman" w:eastAsia="Times New Roman" w:hAnsi="Times New Roman" w:cs="Times New Roman"/>
+          <w:color w:val="24292F"/>
+          <w:sz w:val="28"/>
+          <w:szCs w:val="28"/>
+          <w:lang w:eastAsia="en-IN"/>
+        </w:rPr>
+        <w:t>("%</w:t>
+      </w:r>
+      <w:proofErr w:type="spellStart"/>
+      <w:r>
+        <w:rPr>
+          <w:rFonts w:ascii="Times New Roman" w:eastAsia="Times New Roman" w:hAnsi="Times New Roman" w:cs="Times New Roman"/>
+          <w:color w:val="24292F"/>
+          <w:sz w:val="28"/>
+          <w:szCs w:val="28"/>
+          <w:lang w:eastAsia="en-IN"/>
+        </w:rPr>
+        <w:t>ld</w:t>
+      </w:r>
+      <w:proofErr w:type="spellEnd"/>
+      <w:r>
+        <w:rPr>
+          <w:rFonts w:ascii="Times New Roman" w:eastAsia="Times New Roman" w:hAnsi="Times New Roman" w:cs="Times New Roman"/>
+          <w:color w:val="24292F"/>
+          <w:sz w:val="28"/>
+          <w:szCs w:val="28"/>
+          <w:lang w:eastAsia="en-IN"/>
+        </w:rPr>
+        <w:t xml:space="preserve"> %</w:t>
+      </w:r>
+      <w:proofErr w:type="spellStart"/>
+      <w:r>
+        <w:rPr>
+          <w:rFonts w:ascii="Times New Roman" w:eastAsia="Times New Roman" w:hAnsi="Times New Roman" w:cs="Times New Roman"/>
+          <w:color w:val="24292F"/>
+          <w:sz w:val="28"/>
+          <w:szCs w:val="28"/>
+          <w:lang w:eastAsia="en-IN"/>
+        </w:rPr>
+        <w:t>ld</w:t>
+      </w:r>
+      <w:proofErr w:type="spellEnd"/>
+      <w:r>
+        <w:rPr>
+          <w:rFonts w:ascii="Times New Roman" w:eastAsia="Times New Roman" w:hAnsi="Times New Roman" w:cs="Times New Roman"/>
+          <w:color w:val="24292F"/>
+          <w:sz w:val="28"/>
+          <w:szCs w:val="28"/>
+          <w:lang w:eastAsia="en-IN"/>
+        </w:rPr>
+        <w:t>", &amp;no1, &amp;no2);</w:t>
+      </w:r>
+    </w:p>
+    <w:p>
+      <w:pPr>
+        <w:shd w:val="clear" w:color="auto" w:fill="FFFFFF"/>
+        <w:spacing w:before="240" w:after="240" w:line="240" w:lineRule="auto"/>
+        <w:rPr>
+          <w:rFonts w:ascii="Times New Roman" w:eastAsia="Times New Roman" w:hAnsi="Times New Roman" w:cs="Times New Roman"/>
+          <w:color w:val="24292F"/>
+          <w:sz w:val="28"/>
+          <w:szCs w:val="28"/>
+          <w:lang w:eastAsia="en-IN"/>
+        </w:rPr>
+      </w:pPr>
+      <w:r>
+        <w:rPr>
+          <w:rFonts w:ascii="Times New Roman" w:eastAsia="Times New Roman" w:hAnsi="Times New Roman" w:cs="Times New Roman"/>
+          <w:color w:val="24292F"/>
+          <w:sz w:val="28"/>
+          <w:szCs w:val="28"/>
+          <w:lang w:eastAsia="en-IN"/>
+        </w:rPr>
+        <w:t xml:space="preserve">      m = no1 + no2;</w:t>
+      </w:r>
+    </w:p>
+    <w:p>
+      <w:pPr>
+        <w:shd w:val="clear" w:color="auto" w:fill="FFFFFF"/>
+        <w:spacing w:before="240" w:after="240" w:line="240" w:lineRule="auto"/>
+        <w:rPr>
+          <w:rFonts w:ascii="Times New Roman" w:eastAsia="Times New Roman" w:hAnsi="Times New Roman" w:cs="Times New Roman"/>
+          <w:color w:val="24292F"/>
+          <w:sz w:val="28"/>
+          <w:szCs w:val="28"/>
+          <w:lang w:eastAsia="en-IN"/>
+        </w:rPr>
+      </w:pPr>
+      <w:r>
+        <w:rPr>
+          <w:rFonts w:ascii="Times New Roman" w:eastAsia="Times New Roman" w:hAnsi="Times New Roman" w:cs="Times New Roman"/>
+          <w:color w:val="24292F"/>
+          <w:sz w:val="28"/>
+          <w:szCs w:val="28"/>
+          <w:lang w:eastAsia="en-IN"/>
+        </w:rPr>
+        <w:t xml:space="preserve">      </w:t>
+      </w:r>
+      <w:proofErr w:type="spellStart"/>
+      <w:r>
+        <w:rPr>
+          <w:rFonts w:ascii="Times New Roman" w:eastAsia="Times New Roman" w:hAnsi="Times New Roman" w:cs="Times New Roman"/>
+          <w:color w:val="24292F"/>
+          <w:sz w:val="28"/>
+          <w:szCs w:val="28"/>
+          <w:lang w:eastAsia="en-IN"/>
+        </w:rPr>
+        <w:t>printf</w:t>
+      </w:r>
+      <w:proofErr w:type="spellEnd"/>
+      <w:r>
+        <w:rPr>
+          <w:rFonts w:ascii="Times New Roman" w:eastAsia="Times New Roman" w:hAnsi="Times New Roman" w:cs="Times New Roman"/>
+          <w:color w:val="24292F"/>
+          <w:sz w:val="28"/>
+          <w:szCs w:val="28"/>
+          <w:lang w:eastAsia="en-IN"/>
+        </w:rPr>
+        <w:t>("Sum = %</w:t>
+      </w:r>
+      <w:proofErr w:type="spellStart"/>
+      <w:r>
+        <w:rPr>
+          <w:rFonts w:ascii="Times New Roman" w:eastAsia="Times New Roman" w:hAnsi="Times New Roman" w:cs="Times New Roman"/>
+          <w:color w:val="24292F"/>
+          <w:sz w:val="28"/>
+          <w:szCs w:val="28"/>
+          <w:lang w:eastAsia="en-IN"/>
+        </w:rPr>
+        <w:t>ld</w:t>
+      </w:r>
+      <w:proofErr w:type="spellEnd"/>
+      <w:r>
+        <w:rPr>
+          <w:rFonts w:ascii="Times New Roman" w:eastAsia="Times New Roman" w:hAnsi="Times New Roman" w:cs="Times New Roman"/>
+          <w:color w:val="24292F"/>
+          <w:sz w:val="28"/>
+          <w:szCs w:val="28"/>
+          <w:lang w:eastAsia="en-IN"/>
+        </w:rPr>
+        <w:t>", m);</w:t>
+      </w:r>
+    </w:p>
+    <w:p>
+      <w:pPr>
+        <w:shd w:val="clear" w:color="auto" w:fill="FFFFFF"/>
+        <w:spacing w:before="240" w:after="240" w:line="240" w:lineRule="auto"/>
+        <w:rPr>
+          <w:rFonts w:ascii="Times New Roman" w:eastAsia="Times New Roman" w:hAnsi="Times New Roman" w:cs="Times New Roman"/>
+          <w:color w:val="24292F"/>
+          <w:sz w:val="28"/>
+          <w:szCs w:val="28"/>
+          <w:lang w:eastAsia="en-IN"/>
+        </w:rPr>
+      </w:pPr>
+      <w:r>
+        <w:rPr>
+          <w:rFonts w:ascii="Times New Roman" w:eastAsia="Times New Roman" w:hAnsi="Times New Roman" w:cs="Times New Roman"/>
+          <w:color w:val="24292F"/>
+          <w:sz w:val="28"/>
+          <w:szCs w:val="28"/>
+          <w:lang w:eastAsia="en-IN"/>
+        </w:rPr>
+        <w:t xml:space="preserve">      break;</w:t>
+      </w:r>
+    </w:p>
+    <w:p>
+      <w:pPr>
+        <w:shd w:val="clear" w:color="auto" w:fill="FFFFFF"/>
+        <w:spacing w:before="240" w:after="240" w:line="240" w:lineRule="auto"/>
+        <w:rPr>
+          <w:rFonts w:ascii="Times New Roman" w:eastAsia="Times New Roman" w:hAnsi="Times New Roman" w:cs="Times New Roman"/>
+          <w:color w:val="24292F"/>
+          <w:sz w:val="28"/>
+          <w:szCs w:val="28"/>
+          <w:lang w:eastAsia="en-IN"/>
+        </w:rPr>
+      </w:pPr>
+    </w:p>
+    <w:p>
+      <w:pPr>
+        <w:shd w:val="clear" w:color="auto" w:fill="FFFFFF"/>
+        <w:spacing w:before="240" w:after="240" w:line="240" w:lineRule="auto"/>
+        <w:rPr>
+          <w:rFonts w:ascii="Times New Roman" w:eastAsia="Times New Roman" w:hAnsi="Times New Roman" w:cs="Times New Roman"/>
+          <w:color w:val="24292F"/>
+          <w:sz w:val="28"/>
+          <w:szCs w:val="28"/>
+          <w:lang w:eastAsia="en-IN"/>
+        </w:rPr>
+      </w:pPr>
+      <w:r>
+        <w:rPr>
+          <w:rFonts w:ascii="Times New Roman" w:eastAsia="Times New Roman" w:hAnsi="Times New Roman" w:cs="Times New Roman"/>
+          <w:color w:val="24292F"/>
+          <w:sz w:val="28"/>
+          <w:szCs w:val="28"/>
+          <w:lang w:eastAsia="en-IN"/>
+        </w:rPr>
+        <w:t xml:space="preserve">   case 2:</w:t>
+      </w:r>
+    </w:p>
+    <w:p>
+      <w:pPr>
+        <w:shd w:val="clear" w:color="auto" w:fill="FFFFFF"/>
+        <w:spacing w:before="240" w:after="240" w:line="240" w:lineRule="auto"/>
+        <w:rPr>
+          <w:rFonts w:ascii="Times New Roman" w:eastAsia="Times New Roman" w:hAnsi="Times New Roman" w:cs="Times New Roman"/>
+          <w:color w:val="24292F"/>
+          <w:sz w:val="28"/>
+          <w:szCs w:val="28"/>
+          <w:lang w:eastAsia="en-IN"/>
+        </w:rPr>
+      </w:pPr>
+      <w:r>
+        <w:rPr>
+          <w:rFonts w:ascii="Times New Roman" w:eastAsia="Times New Roman" w:hAnsi="Times New Roman" w:cs="Times New Roman"/>
+          <w:color w:val="24292F"/>
+          <w:sz w:val="28"/>
+          <w:szCs w:val="28"/>
+          <w:lang w:eastAsia="en-IN"/>
+        </w:rPr>
+        <w:t xml:space="preserve">      </w:t>
+      </w:r>
+      <w:proofErr w:type="spellStart"/>
+      <w:r>
+        <w:rPr>
+          <w:rFonts w:ascii="Times New Roman" w:eastAsia="Times New Roman" w:hAnsi="Times New Roman" w:cs="Times New Roman"/>
+          <w:color w:val="24292F"/>
+          <w:sz w:val="28"/>
+          <w:szCs w:val="28"/>
+          <w:lang w:eastAsia="en-IN"/>
+        </w:rPr>
+        <w:t>printf</w:t>
+      </w:r>
+      <w:proofErr w:type="spellEnd"/>
+      <w:r>
+        <w:rPr>
+          <w:rFonts w:ascii="Times New Roman" w:eastAsia="Times New Roman" w:hAnsi="Times New Roman" w:cs="Times New Roman"/>
+          <w:color w:val="24292F"/>
+          <w:sz w:val="28"/>
+          <w:szCs w:val="28"/>
+          <w:lang w:eastAsia="en-IN"/>
+        </w:rPr>
+        <w:t xml:space="preserve">("Enter the  two numbers </w:t>
+      </w:r>
+      <w:proofErr w:type="spellStart"/>
+      <w:r>
+        <w:rPr>
+          <w:rFonts w:ascii="Times New Roman" w:eastAsia="Times New Roman" w:hAnsi="Times New Roman" w:cs="Times New Roman"/>
+          <w:color w:val="24292F"/>
+          <w:sz w:val="28"/>
+          <w:szCs w:val="28"/>
+          <w:lang w:eastAsia="en-IN"/>
+        </w:rPr>
+        <w:t>substract</w:t>
+      </w:r>
+      <w:proofErr w:type="spellEnd"/>
+      <w:r>
+        <w:rPr>
+          <w:rFonts w:ascii="Times New Roman" w:eastAsia="Times New Roman" w:hAnsi="Times New Roman" w:cs="Times New Roman"/>
+          <w:color w:val="24292F"/>
+          <w:sz w:val="28"/>
+          <w:szCs w:val="28"/>
+          <w:lang w:eastAsia="en-IN"/>
+        </w:rPr>
+        <w:t>: \n");</w:t>
+      </w:r>
+    </w:p>
+    <w:p>
+      <w:pPr>
+        <w:shd w:val="clear" w:color="auto" w:fill="FFFFFF"/>
+        <w:spacing w:before="240" w:after="240" w:line="240" w:lineRule="auto"/>
+        <w:rPr>
+          <w:rFonts w:ascii="Times New Roman" w:eastAsia="Times New Roman" w:hAnsi="Times New Roman" w:cs="Times New Roman"/>
+          <w:color w:val="24292F"/>
+          <w:sz w:val="28"/>
+          <w:szCs w:val="28"/>
+          <w:lang w:eastAsia="en-IN"/>
+        </w:rPr>
+      </w:pPr>
+      <w:r>
+        <w:rPr>
+          <w:rFonts w:ascii="Times New Roman" w:eastAsia="Times New Roman" w:hAnsi="Times New Roman" w:cs="Times New Roman"/>
+          <w:color w:val="24292F"/>
+          <w:sz w:val="28"/>
+          <w:szCs w:val="28"/>
+          <w:lang w:eastAsia="en-IN"/>
+        </w:rPr>
+        <w:t xml:space="preserve">      </w:t>
+      </w:r>
+      <w:proofErr w:type="spellStart"/>
+      <w:r>
+        <w:rPr>
+          <w:rFonts w:ascii="Times New Roman" w:eastAsia="Times New Roman" w:hAnsi="Times New Roman" w:cs="Times New Roman"/>
+          <w:color w:val="24292F"/>
+          <w:sz w:val="28"/>
+          <w:szCs w:val="28"/>
+          <w:lang w:eastAsia="en-IN"/>
+        </w:rPr>
+        <w:t>scanf</w:t>
+      </w:r>
+      <w:proofErr w:type="spellEnd"/>
+      <w:r>
+        <w:rPr>
+          <w:rFonts w:ascii="Times New Roman" w:eastAsia="Times New Roman" w:hAnsi="Times New Roman" w:cs="Times New Roman"/>
+          <w:color w:val="24292F"/>
+          <w:sz w:val="28"/>
+          <w:szCs w:val="28"/>
+          <w:lang w:eastAsia="en-IN"/>
+        </w:rPr>
+        <w:t>("%</w:t>
+      </w:r>
+      <w:proofErr w:type="spellStart"/>
+      <w:r>
+        <w:rPr>
+          <w:rFonts w:ascii="Times New Roman" w:eastAsia="Times New Roman" w:hAnsi="Times New Roman" w:cs="Times New Roman"/>
+          <w:color w:val="24292F"/>
+          <w:sz w:val="28"/>
+          <w:szCs w:val="28"/>
+          <w:lang w:eastAsia="en-IN"/>
+        </w:rPr>
+        <w:t>ld</w:t>
+      </w:r>
+      <w:proofErr w:type="spellEnd"/>
+      <w:r>
+        <w:rPr>
+          <w:rFonts w:ascii="Times New Roman" w:eastAsia="Times New Roman" w:hAnsi="Times New Roman" w:cs="Times New Roman"/>
+          <w:color w:val="24292F"/>
+          <w:sz w:val="28"/>
+          <w:szCs w:val="28"/>
+          <w:lang w:eastAsia="en-IN"/>
+        </w:rPr>
+        <w:t xml:space="preserve"> %</w:t>
+      </w:r>
+      <w:proofErr w:type="spellStart"/>
+      <w:r>
+        <w:rPr>
+          <w:rFonts w:ascii="Times New Roman" w:eastAsia="Times New Roman" w:hAnsi="Times New Roman" w:cs="Times New Roman"/>
+          <w:color w:val="24292F"/>
+          <w:sz w:val="28"/>
+          <w:szCs w:val="28"/>
+          <w:lang w:eastAsia="en-IN"/>
+        </w:rPr>
+        <w:t>ld</w:t>
+      </w:r>
+      <w:proofErr w:type="spellEnd"/>
+      <w:r>
+        <w:rPr>
+          <w:rFonts w:ascii="Times New Roman" w:eastAsia="Times New Roman" w:hAnsi="Times New Roman" w:cs="Times New Roman"/>
+          <w:color w:val="24292F"/>
+          <w:sz w:val="28"/>
+          <w:szCs w:val="28"/>
+          <w:lang w:eastAsia="en-IN"/>
+        </w:rPr>
+        <w:t>", &amp;no1, &amp;no2);</w:t>
+      </w:r>
+    </w:p>
+    <w:p>
+      <w:pPr>
+        <w:shd w:val="clear" w:color="auto" w:fill="FFFFFF"/>
+        <w:spacing w:before="240" w:after="240" w:line="240" w:lineRule="auto"/>
+        <w:rPr>
+          <w:rFonts w:ascii="Times New Roman" w:eastAsia="Times New Roman" w:hAnsi="Times New Roman" w:cs="Times New Roman"/>
+          <w:color w:val="24292F"/>
+          <w:sz w:val="28"/>
+          <w:szCs w:val="28"/>
+          <w:lang w:eastAsia="en-IN"/>
+        </w:rPr>
+      </w:pPr>
+      <w:r>
+        <w:rPr>
+          <w:rFonts w:ascii="Times New Roman" w:eastAsia="Times New Roman" w:hAnsi="Times New Roman" w:cs="Times New Roman"/>
+          <w:color w:val="24292F"/>
+          <w:sz w:val="28"/>
+          <w:szCs w:val="28"/>
+          <w:lang w:eastAsia="en-IN"/>
+        </w:rPr>
+        <w:t xml:space="preserve">      m = no1 - no2;</w:t>
+      </w:r>
+    </w:p>
+    <w:p>
+      <w:pPr>
+        <w:shd w:val="clear" w:color="auto" w:fill="FFFFFF"/>
+        <w:spacing w:before="240" w:after="240" w:line="240" w:lineRule="auto"/>
+        <w:rPr>
+          <w:rFonts w:ascii="Times New Roman" w:eastAsia="Times New Roman" w:hAnsi="Times New Roman" w:cs="Times New Roman"/>
+          <w:color w:val="24292F"/>
+          <w:sz w:val="28"/>
+          <w:szCs w:val="28"/>
+          <w:lang w:eastAsia="en-IN"/>
+        </w:rPr>
+      </w:pPr>
+      <w:r>
+        <w:rPr>
+          <w:rFonts w:ascii="Times New Roman" w:eastAsia="Times New Roman" w:hAnsi="Times New Roman" w:cs="Times New Roman"/>
+          <w:color w:val="24292F"/>
+          <w:sz w:val="28"/>
+          <w:szCs w:val="28"/>
+          <w:lang w:eastAsia="en-IN"/>
+        </w:rPr>
+        <w:t xml:space="preserve">      </w:t>
+      </w:r>
+      <w:proofErr w:type="spellStart"/>
+      <w:r>
+        <w:rPr>
+          <w:rFonts w:ascii="Times New Roman" w:eastAsia="Times New Roman" w:hAnsi="Times New Roman" w:cs="Times New Roman"/>
+          <w:color w:val="24292F"/>
+          <w:sz w:val="28"/>
+          <w:szCs w:val="28"/>
+          <w:lang w:eastAsia="en-IN"/>
+        </w:rPr>
+        <w:t>printf</w:t>
+      </w:r>
+      <w:proofErr w:type="spellEnd"/>
+      <w:r>
+        <w:rPr>
+          <w:rFonts w:ascii="Times New Roman" w:eastAsia="Times New Roman" w:hAnsi="Times New Roman" w:cs="Times New Roman"/>
+          <w:color w:val="24292F"/>
+          <w:sz w:val="28"/>
+          <w:szCs w:val="28"/>
+          <w:lang w:eastAsia="en-IN"/>
+        </w:rPr>
+        <w:t>("Sub = %</w:t>
+      </w:r>
+      <w:proofErr w:type="spellStart"/>
+      <w:r>
+        <w:rPr>
+          <w:rFonts w:ascii="Times New Roman" w:eastAsia="Times New Roman" w:hAnsi="Times New Roman" w:cs="Times New Roman"/>
+          <w:color w:val="24292F"/>
+          <w:sz w:val="28"/>
+          <w:szCs w:val="28"/>
+          <w:lang w:eastAsia="en-IN"/>
+        </w:rPr>
+        <w:t>ld</w:t>
+      </w:r>
+      <w:proofErr w:type="spellEnd"/>
+      <w:r>
+        <w:rPr>
+          <w:rFonts w:ascii="Times New Roman" w:eastAsia="Times New Roman" w:hAnsi="Times New Roman" w:cs="Times New Roman"/>
+          <w:color w:val="24292F"/>
+          <w:sz w:val="28"/>
+          <w:szCs w:val="28"/>
+          <w:lang w:eastAsia="en-IN"/>
+        </w:rPr>
+        <w:t>", m);</w:t>
+      </w:r>
+    </w:p>
+    <w:p>
+      <w:pPr>
+        <w:shd w:val="clear" w:color="auto" w:fill="FFFFFF"/>
+        <w:spacing w:before="240" w:after="240" w:line="240" w:lineRule="auto"/>
+        <w:rPr>
+          <w:rFonts w:ascii="Times New Roman" w:eastAsia="Times New Roman" w:hAnsi="Times New Roman" w:cs="Times New Roman"/>
+          <w:color w:val="24292F"/>
+          <w:sz w:val="28"/>
+          <w:szCs w:val="28"/>
+          <w:lang w:eastAsia="en-IN"/>
+        </w:rPr>
+      </w:pPr>
+      <w:r>
+        <w:rPr>
+          <w:rFonts w:ascii="Times New Roman" w:eastAsia="Times New Roman" w:hAnsi="Times New Roman" w:cs="Times New Roman"/>
+          <w:color w:val="24292F"/>
+          <w:sz w:val="28"/>
+          <w:szCs w:val="28"/>
+          <w:lang w:eastAsia="en-IN"/>
+        </w:rPr>
+        <w:t xml:space="preserve">      break;</w:t>
+      </w:r>
+    </w:p>
+    <w:p>
+      <w:pPr>
+        <w:shd w:val="clear" w:color="auto" w:fill="FFFFFF"/>
+        <w:spacing w:before="240" w:after="240" w:line="240" w:lineRule="auto"/>
+        <w:rPr>
+          <w:rFonts w:ascii="Times New Roman" w:eastAsia="Times New Roman" w:hAnsi="Times New Roman" w:cs="Times New Roman"/>
+          <w:color w:val="24292F"/>
+          <w:sz w:val="28"/>
+          <w:szCs w:val="28"/>
+          <w:lang w:eastAsia="en-IN"/>
+        </w:rPr>
+      </w:pPr>
+    </w:p>
+    <w:p>
+      <w:pPr>
+        <w:shd w:val="clear" w:color="auto" w:fill="FFFFFF"/>
+        <w:spacing w:before="240" w:after="240" w:line="240" w:lineRule="auto"/>
+        <w:rPr>
+          <w:rFonts w:ascii="Times New Roman" w:eastAsia="Times New Roman" w:hAnsi="Times New Roman" w:cs="Times New Roman"/>
+          <w:color w:val="24292F"/>
+          <w:sz w:val="28"/>
+          <w:szCs w:val="28"/>
+          <w:lang w:eastAsia="en-IN"/>
+        </w:rPr>
+      </w:pPr>
+      <w:r>
+        <w:rPr>
+          <w:rFonts w:ascii="Times New Roman" w:eastAsia="Times New Roman" w:hAnsi="Times New Roman" w:cs="Times New Roman"/>
+          <w:color w:val="24292F"/>
+          <w:sz w:val="28"/>
+          <w:szCs w:val="28"/>
+          <w:lang w:eastAsia="en-IN"/>
+        </w:rPr>
+        <w:t xml:space="preserve">   case 3:</w:t>
+      </w:r>
+    </w:p>
+    <w:p>
+      <w:pPr>
+        <w:shd w:val="clear" w:color="auto" w:fill="FFFFFF"/>
+        <w:spacing w:before="240" w:after="240" w:line="240" w:lineRule="auto"/>
+        <w:rPr>
+          <w:rFonts w:ascii="Times New Roman" w:eastAsia="Times New Roman" w:hAnsi="Times New Roman" w:cs="Times New Roman"/>
+          <w:color w:val="24292F"/>
+          <w:sz w:val="28"/>
+          <w:szCs w:val="28"/>
+          <w:lang w:eastAsia="en-IN"/>
+        </w:rPr>
+      </w:pPr>
+    </w:p>
+    <w:p>
+      <w:pPr>
+        <w:shd w:val="clear" w:color="auto" w:fill="FFFFFF"/>
+        <w:spacing w:before="240" w:after="240" w:line="240" w:lineRule="auto"/>
+        <w:rPr>
+          <w:rFonts w:ascii="Times New Roman" w:eastAsia="Times New Roman" w:hAnsi="Times New Roman" w:cs="Times New Roman"/>
+          <w:color w:val="24292F"/>
+          <w:sz w:val="28"/>
+          <w:szCs w:val="28"/>
+          <w:lang w:eastAsia="en-IN"/>
+        </w:rPr>
+      </w:pPr>
+      <w:r>
+        <w:rPr>
+          <w:rFonts w:ascii="Times New Roman" w:eastAsia="Times New Roman" w:hAnsi="Times New Roman" w:cs="Times New Roman"/>
+          <w:color w:val="24292F"/>
+          <w:sz w:val="28"/>
+          <w:szCs w:val="28"/>
+          <w:lang w:eastAsia="en-IN"/>
+        </w:rPr>
+        <w:t xml:space="preserve">      </w:t>
+      </w:r>
+      <w:proofErr w:type="spellStart"/>
+      <w:r>
+        <w:rPr>
+          <w:rFonts w:ascii="Times New Roman" w:eastAsia="Times New Roman" w:hAnsi="Times New Roman" w:cs="Times New Roman"/>
+          <w:color w:val="24292F"/>
+          <w:sz w:val="28"/>
+          <w:szCs w:val="28"/>
+          <w:lang w:eastAsia="en-IN"/>
+        </w:rPr>
+        <w:t>printf</w:t>
+      </w:r>
+      <w:proofErr w:type="spellEnd"/>
+      <w:r>
+        <w:rPr>
+          <w:rFonts w:ascii="Times New Roman" w:eastAsia="Times New Roman" w:hAnsi="Times New Roman" w:cs="Times New Roman"/>
+          <w:color w:val="24292F"/>
+          <w:sz w:val="28"/>
+          <w:szCs w:val="28"/>
+          <w:lang w:eastAsia="en-IN"/>
+        </w:rPr>
+        <w:t>("Enter the  two numbers to multiply: \n");</w:t>
+      </w:r>
+    </w:p>
+    <w:p>
+      <w:pPr>
+        <w:shd w:val="clear" w:color="auto" w:fill="FFFFFF"/>
+        <w:spacing w:before="240" w:after="240" w:line="240" w:lineRule="auto"/>
+        <w:rPr>
+          <w:rFonts w:ascii="Times New Roman" w:eastAsia="Times New Roman" w:hAnsi="Times New Roman" w:cs="Times New Roman"/>
+          <w:color w:val="24292F"/>
+          <w:sz w:val="28"/>
+          <w:szCs w:val="28"/>
+          <w:lang w:eastAsia="en-IN"/>
+        </w:rPr>
+      </w:pPr>
+      <w:r>
+        <w:rPr>
+          <w:rFonts w:ascii="Times New Roman" w:eastAsia="Times New Roman" w:hAnsi="Times New Roman" w:cs="Times New Roman"/>
+          <w:color w:val="24292F"/>
+          <w:sz w:val="28"/>
+          <w:szCs w:val="28"/>
+          <w:lang w:eastAsia="en-IN"/>
+        </w:rPr>
+        <w:t xml:space="preserve">      </w:t>
+      </w:r>
+      <w:proofErr w:type="spellStart"/>
+      <w:r>
+        <w:rPr>
+          <w:rFonts w:ascii="Times New Roman" w:eastAsia="Times New Roman" w:hAnsi="Times New Roman" w:cs="Times New Roman"/>
+          <w:color w:val="24292F"/>
+          <w:sz w:val="28"/>
+          <w:szCs w:val="28"/>
+          <w:lang w:eastAsia="en-IN"/>
+        </w:rPr>
+        <w:t>scanf</w:t>
+      </w:r>
+      <w:proofErr w:type="spellEnd"/>
+      <w:r>
+        <w:rPr>
+          <w:rFonts w:ascii="Times New Roman" w:eastAsia="Times New Roman" w:hAnsi="Times New Roman" w:cs="Times New Roman"/>
+          <w:color w:val="24292F"/>
+          <w:sz w:val="28"/>
+          <w:szCs w:val="28"/>
+          <w:lang w:eastAsia="en-IN"/>
+        </w:rPr>
+        <w:t>("%</w:t>
+      </w:r>
+      <w:proofErr w:type="spellStart"/>
+      <w:r>
+        <w:rPr>
+          <w:rFonts w:ascii="Times New Roman" w:eastAsia="Times New Roman" w:hAnsi="Times New Roman" w:cs="Times New Roman"/>
+          <w:color w:val="24292F"/>
+          <w:sz w:val="28"/>
+          <w:szCs w:val="28"/>
+          <w:lang w:eastAsia="en-IN"/>
+        </w:rPr>
+        <w:t>ld</w:t>
+      </w:r>
+      <w:proofErr w:type="spellEnd"/>
+      <w:r>
+        <w:rPr>
+          <w:rFonts w:ascii="Times New Roman" w:eastAsia="Times New Roman" w:hAnsi="Times New Roman" w:cs="Times New Roman"/>
+          <w:color w:val="24292F"/>
+          <w:sz w:val="28"/>
+          <w:szCs w:val="28"/>
+          <w:lang w:eastAsia="en-IN"/>
+        </w:rPr>
+        <w:t xml:space="preserve"> %</w:t>
+      </w:r>
+      <w:proofErr w:type="spellStart"/>
+      <w:r>
+        <w:rPr>
+          <w:rFonts w:ascii="Times New Roman" w:eastAsia="Times New Roman" w:hAnsi="Times New Roman" w:cs="Times New Roman"/>
+          <w:color w:val="24292F"/>
+          <w:sz w:val="28"/>
+          <w:szCs w:val="28"/>
+          <w:lang w:eastAsia="en-IN"/>
+        </w:rPr>
+        <w:t>ld</w:t>
+      </w:r>
+      <w:proofErr w:type="spellEnd"/>
+      <w:r>
+        <w:rPr>
+          <w:rFonts w:ascii="Times New Roman" w:eastAsia="Times New Roman" w:hAnsi="Times New Roman" w:cs="Times New Roman"/>
+          <w:color w:val="24292F"/>
+          <w:sz w:val="28"/>
+          <w:szCs w:val="28"/>
+          <w:lang w:eastAsia="en-IN"/>
+        </w:rPr>
+        <w:t>", &amp;no1, &amp;no2);</w:t>
+      </w:r>
+    </w:p>
+    <w:p>
+      <w:pPr>
+        <w:shd w:val="clear" w:color="auto" w:fill="FFFFFF"/>
+        <w:spacing w:before="240" w:after="240" w:line="240" w:lineRule="auto"/>
+        <w:rPr>
+          <w:rFonts w:ascii="Times New Roman" w:eastAsia="Times New Roman" w:hAnsi="Times New Roman" w:cs="Times New Roman"/>
+          <w:color w:val="24292F"/>
+          <w:sz w:val="28"/>
+          <w:szCs w:val="28"/>
+          <w:lang w:eastAsia="en-IN"/>
+        </w:rPr>
+      </w:pPr>
+      <w:r>
+        <w:rPr>
+          <w:rFonts w:ascii="Times New Roman" w:eastAsia="Times New Roman" w:hAnsi="Times New Roman" w:cs="Times New Roman"/>
+          <w:color w:val="24292F"/>
+          <w:sz w:val="28"/>
+          <w:szCs w:val="28"/>
+          <w:lang w:eastAsia="en-IN"/>
+        </w:rPr>
+        <w:t xml:space="preserve">      m = no1 * no2;</w:t>
+      </w:r>
+    </w:p>
+    <w:p>
+      <w:pPr>
+        <w:shd w:val="clear" w:color="auto" w:fill="FFFFFF"/>
+        <w:spacing w:before="240" w:after="240" w:line="240" w:lineRule="auto"/>
+        <w:rPr>
+          <w:rFonts w:ascii="Times New Roman" w:eastAsia="Times New Roman" w:hAnsi="Times New Roman" w:cs="Times New Roman"/>
+          <w:color w:val="24292F"/>
+          <w:sz w:val="28"/>
+          <w:szCs w:val="28"/>
+          <w:lang w:eastAsia="en-IN"/>
+        </w:rPr>
+      </w:pPr>
+      <w:r>
+        <w:rPr>
+          <w:rFonts w:ascii="Times New Roman" w:eastAsia="Times New Roman" w:hAnsi="Times New Roman" w:cs="Times New Roman"/>
+          <w:color w:val="24292F"/>
+          <w:sz w:val="28"/>
+          <w:szCs w:val="28"/>
+          <w:lang w:eastAsia="en-IN"/>
+        </w:rPr>
+        <w:t xml:space="preserve">      </w:t>
+      </w:r>
+      <w:proofErr w:type="spellStart"/>
+      <w:r>
+        <w:rPr>
+          <w:rFonts w:ascii="Times New Roman" w:eastAsia="Times New Roman" w:hAnsi="Times New Roman" w:cs="Times New Roman"/>
+          <w:color w:val="24292F"/>
+          <w:sz w:val="28"/>
+          <w:szCs w:val="28"/>
+          <w:lang w:eastAsia="en-IN"/>
+        </w:rPr>
+        <w:t>printf</w:t>
+      </w:r>
+      <w:proofErr w:type="spellEnd"/>
+      <w:r>
+        <w:rPr>
+          <w:rFonts w:ascii="Times New Roman" w:eastAsia="Times New Roman" w:hAnsi="Times New Roman" w:cs="Times New Roman"/>
+          <w:color w:val="24292F"/>
+          <w:sz w:val="28"/>
+          <w:szCs w:val="28"/>
+          <w:lang w:eastAsia="en-IN"/>
+        </w:rPr>
+        <w:t>("</w:t>
+      </w:r>
+      <w:proofErr w:type="spellStart"/>
+      <w:r>
+        <w:rPr>
+          <w:rFonts w:ascii="Times New Roman" w:eastAsia="Times New Roman" w:hAnsi="Times New Roman" w:cs="Times New Roman"/>
+          <w:color w:val="24292F"/>
+          <w:sz w:val="28"/>
+          <w:szCs w:val="28"/>
+          <w:lang w:eastAsia="en-IN"/>
+        </w:rPr>
+        <w:t>Pdt</w:t>
+      </w:r>
+      <w:proofErr w:type="spellEnd"/>
+      <w:r>
+        <w:rPr>
+          <w:rFonts w:ascii="Times New Roman" w:eastAsia="Times New Roman" w:hAnsi="Times New Roman" w:cs="Times New Roman"/>
+          <w:color w:val="24292F"/>
+          <w:sz w:val="28"/>
+          <w:szCs w:val="28"/>
+          <w:lang w:eastAsia="en-IN"/>
+        </w:rPr>
+        <w:t>= %</w:t>
+      </w:r>
+      <w:proofErr w:type="spellStart"/>
+      <w:r>
+        <w:rPr>
+          <w:rFonts w:ascii="Times New Roman" w:eastAsia="Times New Roman" w:hAnsi="Times New Roman" w:cs="Times New Roman"/>
+          <w:color w:val="24292F"/>
+          <w:sz w:val="28"/>
+          <w:szCs w:val="28"/>
+          <w:lang w:eastAsia="en-IN"/>
+        </w:rPr>
+        <w:t>ld</w:t>
+      </w:r>
+      <w:proofErr w:type="spellEnd"/>
+      <w:r>
+        <w:rPr>
+          <w:rFonts w:ascii="Times New Roman" w:eastAsia="Times New Roman" w:hAnsi="Times New Roman" w:cs="Times New Roman"/>
+          <w:color w:val="24292F"/>
+          <w:sz w:val="28"/>
+          <w:szCs w:val="28"/>
+          <w:lang w:eastAsia="en-IN"/>
+        </w:rPr>
+        <w:t>", m);</w:t>
+      </w:r>
+    </w:p>
+    <w:p>
+      <w:pPr>
+        <w:shd w:val="clear" w:color="auto" w:fill="FFFFFF"/>
+        <w:spacing w:before="240" w:after="240" w:line="240" w:lineRule="auto"/>
+        <w:rPr>
+          <w:rFonts w:ascii="Times New Roman" w:eastAsia="Times New Roman" w:hAnsi="Times New Roman" w:cs="Times New Roman"/>
+          <w:color w:val="24292F"/>
+          <w:sz w:val="28"/>
+          <w:szCs w:val="28"/>
+          <w:lang w:eastAsia="en-IN"/>
+        </w:rPr>
+      </w:pPr>
+      <w:r>
+        <w:rPr>
+          <w:rFonts w:ascii="Times New Roman" w:eastAsia="Times New Roman" w:hAnsi="Times New Roman" w:cs="Times New Roman"/>
+          <w:color w:val="24292F"/>
+          <w:sz w:val="28"/>
+          <w:szCs w:val="28"/>
+          <w:lang w:eastAsia="en-IN"/>
+        </w:rPr>
+        <w:t xml:space="preserve">      break;</w:t>
+      </w:r>
+    </w:p>
+    <w:p>
+      <w:pPr>
+        <w:shd w:val="clear" w:color="auto" w:fill="FFFFFF"/>
+        <w:spacing w:before="240" w:after="240" w:line="240" w:lineRule="auto"/>
+        <w:rPr>
+          <w:rFonts w:ascii="Times New Roman" w:eastAsia="Times New Roman" w:hAnsi="Times New Roman" w:cs="Times New Roman"/>
+          <w:color w:val="24292F"/>
+          <w:sz w:val="28"/>
+          <w:szCs w:val="28"/>
+          <w:lang w:eastAsia="en-IN"/>
+        </w:rPr>
+      </w:pPr>
+      <w:r>
+        <w:rPr>
+          <w:rFonts w:ascii="Times New Roman" w:eastAsia="Times New Roman" w:hAnsi="Times New Roman" w:cs="Times New Roman"/>
+          <w:color w:val="24292F"/>
+          <w:sz w:val="28"/>
+          <w:szCs w:val="28"/>
+          <w:lang w:eastAsia="en-IN"/>
+        </w:rPr>
+        <w:t xml:space="preserve">   case 4:</w:t>
       </w:r>
     </w:p>
     <w:p>
@@ -4122,76 +5090,17 @@
         </w:rPr>
         <w:t xml:space="preserve">   </w:t>
       </w:r>
-      <w:proofErr w:type="gramStart"/>
-      <w:r>
-        <w:rPr>
-          <w:rFonts w:ascii="Times New Roman" w:eastAsia="Times New Roman" w:hAnsi="Times New Roman" w:cs="Times New Roman"/>
-          <w:color w:val="24292F"/>
-          <w:sz w:val="28"/>
-          <w:szCs w:val="28"/>
-          <w:lang w:eastAsia="en-IN"/>
-        </w:rPr>
-        <w:t>while(</w:t>
-      </w:r>
-      <w:proofErr w:type="gramEnd"/>
-      <w:r>
-        <w:rPr>
-          <w:rFonts w:ascii="Times New Roman" w:eastAsia="Times New Roman" w:hAnsi="Times New Roman" w:cs="Times New Roman"/>
-          <w:color w:val="24292F"/>
-          <w:sz w:val="28"/>
-          <w:szCs w:val="28"/>
-          <w:lang w:eastAsia="en-IN"/>
-        </w:rPr>
-        <w:t>choose&lt; 1 || choose &gt; 7)</w:t>
-      </w:r>
-    </w:p>
-    <w:p>
-      <w:pPr>
-        <w:shd w:val="clear" w:color="auto" w:fill="FFFFFF"/>
-        <w:spacing w:before="240" w:after="240" w:line="240" w:lineRule="auto"/>
-        <w:rPr>
-          <w:rFonts w:ascii="Times New Roman" w:eastAsia="Times New Roman" w:hAnsi="Times New Roman" w:cs="Times New Roman"/>
-          <w:color w:val="24292F"/>
-          <w:sz w:val="28"/>
-          <w:szCs w:val="28"/>
-          <w:lang w:eastAsia="en-IN"/>
-        </w:rPr>
-      </w:pPr>
-      <w:r>
-        <w:rPr>
-          <w:rFonts w:ascii="Times New Roman" w:eastAsia="Times New Roman" w:hAnsi="Times New Roman" w:cs="Times New Roman"/>
-          <w:color w:val="24292F"/>
-          <w:sz w:val="28"/>
-          <w:szCs w:val="28"/>
-          <w:lang w:eastAsia="en-IN"/>
-        </w:rPr>
-        <w:t xml:space="preserve">   {</w:t>
-      </w:r>
-    </w:p>
-    <w:p>
-      <w:pPr>
-        <w:shd w:val="clear" w:color="auto" w:fill="FFFFFF"/>
-        <w:spacing w:before="240" w:after="240" w:line="240" w:lineRule="auto"/>
-        <w:rPr>
-          <w:rFonts w:ascii="Times New Roman" w:eastAsia="Times New Roman" w:hAnsi="Times New Roman" w:cs="Times New Roman"/>
-          <w:color w:val="24292F"/>
-          <w:sz w:val="28"/>
-          <w:szCs w:val="28"/>
-          <w:lang w:eastAsia="en-IN"/>
-        </w:rPr>
-      </w:pPr>
-      <w:r>
-        <w:rPr>
-          <w:rFonts w:ascii="Times New Roman" w:eastAsia="Times New Roman" w:hAnsi="Times New Roman" w:cs="Times New Roman"/>
-          <w:color w:val="24292F"/>
-          <w:sz w:val="28"/>
-          <w:szCs w:val="28"/>
-          <w:lang w:eastAsia="en-IN"/>
-        </w:rPr>
-        <w:t xml:space="preserve">      </w:t>
+      <w:r>
+        <w:rPr>
+          <w:rFonts w:ascii="Times New Roman" w:eastAsia="Times New Roman" w:hAnsi="Times New Roman" w:cs="Times New Roman"/>
+          <w:color w:val="24292F"/>
+          <w:sz w:val="28"/>
+          <w:szCs w:val="28"/>
+          <w:lang w:eastAsia="en-IN"/>
+        </w:rPr>
+        <w:t xml:space="preserve">  </w:t>
       </w:r>
       <w:proofErr w:type="spellStart"/>
-      <w:proofErr w:type="gramStart"/>
       <w:r>
         <w:rPr>
           <w:rFonts w:ascii="Times New Roman" w:eastAsia="Times New Roman" w:hAnsi="Times New Roman" w:cs="Times New Roman"/>
@@ -4211,1348 +5120,7 @@
           <w:szCs w:val="28"/>
           <w:lang w:eastAsia="en-IN"/>
         </w:rPr>
-        <w:t>(</w:t>
-      </w:r>
-      <w:proofErr w:type="gramEnd"/>
-      <w:r>
-        <w:rPr>
-          <w:rFonts w:ascii="Times New Roman" w:eastAsia="Times New Roman" w:hAnsi="Times New Roman" w:cs="Times New Roman"/>
-          <w:color w:val="24292F"/>
-          <w:sz w:val="28"/>
-          <w:szCs w:val="28"/>
-          <w:lang w:eastAsia="en-IN"/>
-        </w:rPr>
-        <w:t>"\</w:t>
-      </w:r>
-      <w:proofErr w:type="spellStart"/>
-      <w:r>
-        <w:rPr>
-          <w:rFonts w:ascii="Times New Roman" w:eastAsia="Times New Roman" w:hAnsi="Times New Roman" w:cs="Times New Roman"/>
-          <w:color w:val="24292F"/>
-          <w:sz w:val="28"/>
-          <w:szCs w:val="28"/>
-          <w:lang w:eastAsia="en-IN"/>
-        </w:rPr>
-        <w:t>nPlease</w:t>
-      </w:r>
-      <w:proofErr w:type="spellEnd"/>
-      <w:r>
-        <w:rPr>
-          <w:rFonts w:ascii="Times New Roman" w:eastAsia="Times New Roman" w:hAnsi="Times New Roman" w:cs="Times New Roman"/>
-          <w:color w:val="24292F"/>
-          <w:sz w:val="28"/>
-          <w:szCs w:val="28"/>
-          <w:lang w:eastAsia="en-IN"/>
-        </w:rPr>
-        <w:t xml:space="preserve"> choose the above mentioned option."</w:t>
-      </w:r>
-    </w:p>
-    <w:p>
-      <w:pPr>
-        <w:shd w:val="clear" w:color="auto" w:fill="FFFFFF"/>
-        <w:spacing w:before="240" w:after="240" w:line="240" w:lineRule="auto"/>
-        <w:rPr>
-          <w:rFonts w:ascii="Times New Roman" w:eastAsia="Times New Roman" w:hAnsi="Times New Roman" w:cs="Times New Roman"/>
-          <w:color w:val="24292F"/>
-          <w:sz w:val="28"/>
-          <w:szCs w:val="28"/>
-          <w:lang w:eastAsia="en-IN"/>
-        </w:rPr>
-      </w:pPr>
-      <w:r>
-        <w:rPr>
-          <w:rFonts w:ascii="Times New Roman" w:eastAsia="Times New Roman" w:hAnsi="Times New Roman" w:cs="Times New Roman"/>
-          <w:color w:val="24292F"/>
-          <w:sz w:val="28"/>
-          <w:szCs w:val="28"/>
-          <w:lang w:eastAsia="en-IN"/>
-        </w:rPr>
-        <w:t xml:space="preserve">             "\</w:t>
-      </w:r>
-      <w:proofErr w:type="spellStart"/>
-      <w:r>
-        <w:rPr>
-          <w:rFonts w:ascii="Times New Roman" w:eastAsia="Times New Roman" w:hAnsi="Times New Roman" w:cs="Times New Roman"/>
-          <w:color w:val="24292F"/>
-          <w:sz w:val="28"/>
-          <w:szCs w:val="28"/>
-          <w:lang w:eastAsia="en-IN"/>
-        </w:rPr>
-        <w:t>nChoose</w:t>
-      </w:r>
-      <w:proofErr w:type="spellEnd"/>
-      <w:r>
-        <w:rPr>
-          <w:rFonts w:ascii="Times New Roman" w:eastAsia="Times New Roman" w:hAnsi="Times New Roman" w:cs="Times New Roman"/>
-          <w:color w:val="24292F"/>
-          <w:sz w:val="28"/>
-          <w:szCs w:val="28"/>
-          <w:lang w:eastAsia="en-IN"/>
-        </w:rPr>
-        <w:t>: ");</w:t>
-      </w:r>
-    </w:p>
-    <w:p>
-      <w:pPr>
-        <w:shd w:val="clear" w:color="auto" w:fill="FFFFFF"/>
-        <w:spacing w:before="240" w:after="240" w:line="240" w:lineRule="auto"/>
-        <w:rPr>
-          <w:rFonts w:ascii="Times New Roman" w:eastAsia="Times New Roman" w:hAnsi="Times New Roman" w:cs="Times New Roman"/>
-          <w:color w:val="24292F"/>
-          <w:sz w:val="28"/>
-          <w:szCs w:val="28"/>
-          <w:lang w:eastAsia="en-IN"/>
-        </w:rPr>
-      </w:pPr>
-      <w:r>
-        <w:rPr>
-          <w:rFonts w:ascii="Times New Roman" w:eastAsia="Times New Roman" w:hAnsi="Times New Roman" w:cs="Times New Roman"/>
-          <w:color w:val="24292F"/>
-          <w:sz w:val="28"/>
-          <w:szCs w:val="28"/>
-          <w:lang w:eastAsia="en-IN"/>
-        </w:rPr>
-        <w:t xml:space="preserve">      </w:t>
-      </w:r>
-      <w:proofErr w:type="spellStart"/>
-      <w:proofErr w:type="gramStart"/>
-      <w:r>
-        <w:rPr>
-          <w:rFonts w:ascii="Times New Roman" w:eastAsia="Times New Roman" w:hAnsi="Times New Roman" w:cs="Times New Roman"/>
-          <w:color w:val="24292F"/>
-          <w:sz w:val="28"/>
-          <w:szCs w:val="28"/>
-          <w:lang w:eastAsia="en-IN"/>
-        </w:rPr>
-        <w:t>scanf</w:t>
-      </w:r>
-      <w:proofErr w:type="spellEnd"/>
-      <w:r>
-        <w:rPr>
-          <w:rFonts w:ascii="Times New Roman" w:eastAsia="Times New Roman" w:hAnsi="Times New Roman" w:cs="Times New Roman"/>
-          <w:color w:val="24292F"/>
-          <w:sz w:val="28"/>
-          <w:szCs w:val="28"/>
-          <w:lang w:eastAsia="en-IN"/>
-        </w:rPr>
-        <w:t>(</w:t>
-      </w:r>
-      <w:proofErr w:type="gramEnd"/>
-      <w:r>
-        <w:rPr>
-          <w:rFonts w:ascii="Times New Roman" w:eastAsia="Times New Roman" w:hAnsi="Times New Roman" w:cs="Times New Roman"/>
-          <w:color w:val="24292F"/>
-          <w:sz w:val="28"/>
-          <w:szCs w:val="28"/>
-          <w:lang w:eastAsia="en-IN"/>
-        </w:rPr>
-        <w:t>"%d", &amp;choose);</w:t>
-      </w:r>
-    </w:p>
-    <w:p>
-      <w:pPr>
-        <w:shd w:val="clear" w:color="auto" w:fill="FFFFFF"/>
-        <w:spacing w:before="240" w:after="240" w:line="240" w:lineRule="auto"/>
-        <w:rPr>
-          <w:rFonts w:ascii="Times New Roman" w:eastAsia="Times New Roman" w:hAnsi="Times New Roman" w:cs="Times New Roman"/>
-          <w:color w:val="24292F"/>
-          <w:sz w:val="28"/>
-          <w:szCs w:val="28"/>
-          <w:lang w:eastAsia="en-IN"/>
-        </w:rPr>
-      </w:pPr>
-      <w:r>
-        <w:rPr>
-          <w:rFonts w:ascii="Times New Roman" w:eastAsia="Times New Roman" w:hAnsi="Times New Roman" w:cs="Times New Roman"/>
-          <w:color w:val="24292F"/>
-          <w:sz w:val="28"/>
-          <w:szCs w:val="28"/>
-          <w:lang w:eastAsia="en-IN"/>
-        </w:rPr>
-        <w:t xml:space="preserve">   }</w:t>
-      </w:r>
-    </w:p>
-    <w:p>
-      <w:pPr>
-        <w:shd w:val="clear" w:color="auto" w:fill="FFFFFF"/>
-        <w:spacing w:before="240" w:after="240" w:line="240" w:lineRule="auto"/>
-        <w:rPr>
-          <w:rFonts w:ascii="Times New Roman" w:eastAsia="Times New Roman" w:hAnsi="Times New Roman" w:cs="Times New Roman"/>
-          <w:color w:val="24292F"/>
-          <w:sz w:val="28"/>
-          <w:szCs w:val="28"/>
-          <w:lang w:eastAsia="en-IN"/>
-        </w:rPr>
-      </w:pPr>
-      <w:r>
-        <w:rPr>
-          <w:rFonts w:ascii="Times New Roman" w:eastAsia="Times New Roman" w:hAnsi="Times New Roman" w:cs="Times New Roman"/>
-          <w:color w:val="24292F"/>
-          <w:sz w:val="28"/>
-          <w:szCs w:val="28"/>
-          <w:lang w:eastAsia="en-IN"/>
-        </w:rPr>
-        <w:t xml:space="preserve">   switch (choose)</w:t>
-      </w:r>
-    </w:p>
-    <w:p>
-      <w:pPr>
-        <w:shd w:val="clear" w:color="auto" w:fill="FFFFFF"/>
-        <w:spacing w:before="240" w:after="240" w:line="240" w:lineRule="auto"/>
-        <w:rPr>
-          <w:rFonts w:ascii="Times New Roman" w:eastAsia="Times New Roman" w:hAnsi="Times New Roman" w:cs="Times New Roman"/>
-          <w:color w:val="24292F"/>
-          <w:sz w:val="28"/>
-          <w:szCs w:val="28"/>
-          <w:lang w:eastAsia="en-IN"/>
-        </w:rPr>
-      </w:pPr>
-      <w:r>
-        <w:rPr>
-          <w:rFonts w:ascii="Times New Roman" w:eastAsia="Times New Roman" w:hAnsi="Times New Roman" w:cs="Times New Roman"/>
-          <w:color w:val="24292F"/>
-          <w:sz w:val="28"/>
-          <w:szCs w:val="28"/>
-          <w:lang w:eastAsia="en-IN"/>
-        </w:rPr>
-        <w:t xml:space="preserve">   {</w:t>
-      </w:r>
-    </w:p>
-    <w:p>
-      <w:pPr>
-        <w:shd w:val="clear" w:color="auto" w:fill="FFFFFF"/>
-        <w:spacing w:before="240" w:after="240" w:line="240" w:lineRule="auto"/>
-        <w:rPr>
-          <w:rFonts w:ascii="Times New Roman" w:eastAsia="Times New Roman" w:hAnsi="Times New Roman" w:cs="Times New Roman"/>
-          <w:color w:val="24292F"/>
-          <w:sz w:val="28"/>
-          <w:szCs w:val="28"/>
-          <w:lang w:eastAsia="en-IN"/>
-        </w:rPr>
-      </w:pPr>
-    </w:p>
-    <w:p>
-      <w:pPr>
-        <w:shd w:val="clear" w:color="auto" w:fill="FFFFFF"/>
-        <w:spacing w:before="240" w:after="240" w:line="240" w:lineRule="auto"/>
-        <w:rPr>
-          <w:rFonts w:ascii="Times New Roman" w:eastAsia="Times New Roman" w:hAnsi="Times New Roman" w:cs="Times New Roman"/>
-          <w:color w:val="24292F"/>
-          <w:sz w:val="28"/>
-          <w:szCs w:val="28"/>
-          <w:lang w:eastAsia="en-IN"/>
-        </w:rPr>
-      </w:pPr>
-      <w:r>
-        <w:rPr>
-          <w:rFonts w:ascii="Times New Roman" w:eastAsia="Times New Roman" w:hAnsi="Times New Roman" w:cs="Times New Roman"/>
-          <w:color w:val="24292F"/>
-          <w:sz w:val="28"/>
-          <w:szCs w:val="28"/>
-          <w:lang w:eastAsia="en-IN"/>
-        </w:rPr>
-        <w:t xml:space="preserve">   case 1:</w:t>
-      </w:r>
-    </w:p>
-    <w:p>
-      <w:pPr>
-        <w:shd w:val="clear" w:color="auto" w:fill="FFFFFF"/>
-        <w:spacing w:before="240" w:after="240" w:line="240" w:lineRule="auto"/>
-        <w:rPr>
-          <w:rFonts w:ascii="Times New Roman" w:eastAsia="Times New Roman" w:hAnsi="Times New Roman" w:cs="Times New Roman"/>
-          <w:color w:val="24292F"/>
-          <w:sz w:val="28"/>
-          <w:szCs w:val="28"/>
-          <w:lang w:eastAsia="en-IN"/>
-        </w:rPr>
-      </w:pPr>
-      <w:r>
-        <w:rPr>
-          <w:rFonts w:ascii="Times New Roman" w:eastAsia="Times New Roman" w:hAnsi="Times New Roman" w:cs="Times New Roman"/>
-          <w:color w:val="24292F"/>
-          <w:sz w:val="28"/>
-          <w:szCs w:val="28"/>
-          <w:lang w:eastAsia="en-IN"/>
-        </w:rPr>
-        <w:t xml:space="preserve">      </w:t>
-      </w:r>
-      <w:proofErr w:type="spellStart"/>
-      <w:r>
-        <w:rPr>
-          <w:rFonts w:ascii="Times New Roman" w:eastAsia="Times New Roman" w:hAnsi="Times New Roman" w:cs="Times New Roman"/>
-          <w:color w:val="24292F"/>
-          <w:sz w:val="28"/>
-          <w:szCs w:val="28"/>
-          <w:lang w:eastAsia="en-IN"/>
-        </w:rPr>
-        <w:t>printf</w:t>
-      </w:r>
-      <w:proofErr w:type="spellEnd"/>
-      <w:r>
-        <w:rPr>
-          <w:rFonts w:ascii="Times New Roman" w:eastAsia="Times New Roman" w:hAnsi="Times New Roman" w:cs="Times New Roman"/>
-          <w:color w:val="24292F"/>
-          <w:sz w:val="28"/>
-          <w:szCs w:val="28"/>
-          <w:lang w:eastAsia="en-IN"/>
-        </w:rPr>
-        <w:t xml:space="preserve"> </w:t>
-      </w:r>
-      <w:r>
-        <w:rPr>
-          <w:rFonts w:ascii="Times New Roman" w:eastAsia="Times New Roman" w:hAnsi="Times New Roman" w:cs="Times New Roman"/>
-          <w:color w:val="24292F"/>
-          <w:sz w:val="28"/>
-          <w:szCs w:val="28"/>
-          <w:lang w:eastAsia="en-IN"/>
-        </w:rPr>
-        <w:t>("</w:t>
-      </w:r>
-      <w:proofErr w:type="gramStart"/>
-      <w:r>
-        <w:rPr>
-          <w:rFonts w:ascii="Times New Roman" w:eastAsia="Times New Roman" w:hAnsi="Times New Roman" w:cs="Times New Roman"/>
-          <w:color w:val="24292F"/>
-          <w:sz w:val="28"/>
-          <w:szCs w:val="28"/>
-          <w:lang w:eastAsia="en-IN"/>
-        </w:rPr>
-        <w:t>Enter  the</w:t>
-      </w:r>
-      <w:proofErr w:type="gramEnd"/>
-      <w:r>
-        <w:rPr>
-          <w:rFonts w:ascii="Times New Roman" w:eastAsia="Times New Roman" w:hAnsi="Times New Roman" w:cs="Times New Roman"/>
-          <w:color w:val="24292F"/>
-          <w:sz w:val="28"/>
-          <w:szCs w:val="28"/>
-          <w:lang w:eastAsia="en-IN"/>
-        </w:rPr>
-        <w:t xml:space="preserve"> two numbers to add: \n");</w:t>
-      </w:r>
-    </w:p>
-    <w:p>
-      <w:pPr>
-        <w:shd w:val="clear" w:color="auto" w:fill="FFFFFF"/>
-        <w:spacing w:before="240" w:after="240" w:line="240" w:lineRule="auto"/>
-        <w:rPr>
-          <w:rFonts w:ascii="Times New Roman" w:eastAsia="Times New Roman" w:hAnsi="Times New Roman" w:cs="Times New Roman"/>
-          <w:color w:val="24292F"/>
-          <w:sz w:val="28"/>
-          <w:szCs w:val="28"/>
-          <w:lang w:eastAsia="en-IN"/>
-        </w:rPr>
-      </w:pPr>
-    </w:p>
-    <w:p>
-      <w:pPr>
-        <w:shd w:val="clear" w:color="auto" w:fill="FFFFFF"/>
-        <w:spacing w:before="240" w:after="240" w:line="240" w:lineRule="auto"/>
-        <w:rPr>
-          <w:rFonts w:ascii="Times New Roman" w:eastAsia="Times New Roman" w:hAnsi="Times New Roman" w:cs="Times New Roman"/>
-          <w:color w:val="24292F"/>
-          <w:sz w:val="28"/>
-          <w:szCs w:val="28"/>
-          <w:lang w:eastAsia="en-IN"/>
-        </w:rPr>
-      </w:pPr>
-      <w:r>
-        <w:rPr>
-          <w:rFonts w:ascii="Times New Roman" w:eastAsia="Times New Roman" w:hAnsi="Times New Roman" w:cs="Times New Roman"/>
-          <w:color w:val="24292F"/>
-          <w:sz w:val="28"/>
-          <w:szCs w:val="28"/>
-          <w:lang w:eastAsia="en-IN"/>
-        </w:rPr>
-        <w:t xml:space="preserve">      </w:t>
-      </w:r>
-      <w:proofErr w:type="spellStart"/>
-      <w:proofErr w:type="gramStart"/>
-      <w:r>
-        <w:rPr>
-          <w:rFonts w:ascii="Times New Roman" w:eastAsia="Times New Roman" w:hAnsi="Times New Roman" w:cs="Times New Roman"/>
-          <w:color w:val="24292F"/>
-          <w:sz w:val="28"/>
-          <w:szCs w:val="28"/>
-          <w:lang w:eastAsia="en-IN"/>
-        </w:rPr>
-        <w:t>scanf</w:t>
-      </w:r>
-      <w:proofErr w:type="spellEnd"/>
-      <w:r>
-        <w:rPr>
-          <w:rFonts w:ascii="Times New Roman" w:eastAsia="Times New Roman" w:hAnsi="Times New Roman" w:cs="Times New Roman"/>
-          <w:color w:val="24292F"/>
-          <w:sz w:val="28"/>
-          <w:szCs w:val="28"/>
-          <w:lang w:eastAsia="en-IN"/>
-        </w:rPr>
-        <w:t>(</w:t>
-      </w:r>
-      <w:proofErr w:type="gramEnd"/>
-      <w:r>
-        <w:rPr>
-          <w:rFonts w:ascii="Times New Roman" w:eastAsia="Times New Roman" w:hAnsi="Times New Roman" w:cs="Times New Roman"/>
-          <w:color w:val="24292F"/>
-          <w:sz w:val="28"/>
-          <w:szCs w:val="28"/>
-          <w:lang w:eastAsia="en-IN"/>
-        </w:rPr>
-        <w:t>"%</w:t>
-      </w:r>
-      <w:proofErr w:type="spellStart"/>
-      <w:r>
-        <w:rPr>
-          <w:rFonts w:ascii="Times New Roman" w:eastAsia="Times New Roman" w:hAnsi="Times New Roman" w:cs="Times New Roman"/>
-          <w:color w:val="24292F"/>
-          <w:sz w:val="28"/>
-          <w:szCs w:val="28"/>
-          <w:lang w:eastAsia="en-IN"/>
-        </w:rPr>
-        <w:t>ld</w:t>
-      </w:r>
-      <w:proofErr w:type="spellEnd"/>
-      <w:r>
-        <w:rPr>
-          <w:rFonts w:ascii="Times New Roman" w:eastAsia="Times New Roman" w:hAnsi="Times New Roman" w:cs="Times New Roman"/>
-          <w:color w:val="24292F"/>
-          <w:sz w:val="28"/>
-          <w:szCs w:val="28"/>
-          <w:lang w:eastAsia="en-IN"/>
-        </w:rPr>
-        <w:t xml:space="preserve"> %</w:t>
-      </w:r>
-      <w:proofErr w:type="spellStart"/>
-      <w:r>
-        <w:rPr>
-          <w:rFonts w:ascii="Times New Roman" w:eastAsia="Times New Roman" w:hAnsi="Times New Roman" w:cs="Times New Roman"/>
-          <w:color w:val="24292F"/>
-          <w:sz w:val="28"/>
-          <w:szCs w:val="28"/>
-          <w:lang w:eastAsia="en-IN"/>
-        </w:rPr>
-        <w:t>ld</w:t>
-      </w:r>
-      <w:proofErr w:type="spellEnd"/>
-      <w:r>
-        <w:rPr>
-          <w:rFonts w:ascii="Times New Roman" w:eastAsia="Times New Roman" w:hAnsi="Times New Roman" w:cs="Times New Roman"/>
-          <w:color w:val="24292F"/>
-          <w:sz w:val="28"/>
-          <w:szCs w:val="28"/>
-          <w:lang w:eastAsia="en-IN"/>
-        </w:rPr>
-        <w:t>", &amp;no1, &amp;no2);</w:t>
-      </w:r>
-    </w:p>
-    <w:p>
-      <w:pPr>
-        <w:shd w:val="clear" w:color="auto" w:fill="FFFFFF"/>
-        <w:spacing w:before="240" w:after="240" w:line="240" w:lineRule="auto"/>
-        <w:rPr>
-          <w:rFonts w:ascii="Times New Roman" w:eastAsia="Times New Roman" w:hAnsi="Times New Roman" w:cs="Times New Roman"/>
-          <w:color w:val="24292F"/>
-          <w:sz w:val="28"/>
-          <w:szCs w:val="28"/>
-          <w:lang w:eastAsia="en-IN"/>
-        </w:rPr>
-      </w:pPr>
-      <w:r>
-        <w:rPr>
-          <w:rFonts w:ascii="Times New Roman" w:eastAsia="Times New Roman" w:hAnsi="Times New Roman" w:cs="Times New Roman"/>
-          <w:color w:val="24292F"/>
-          <w:sz w:val="28"/>
-          <w:szCs w:val="28"/>
-          <w:lang w:eastAsia="en-IN"/>
-        </w:rPr>
-        <w:t xml:space="preserve">      m = no1 + no2;</w:t>
-      </w:r>
-    </w:p>
-    <w:p>
-      <w:pPr>
-        <w:shd w:val="clear" w:color="auto" w:fill="FFFFFF"/>
-        <w:spacing w:before="240" w:after="240" w:line="240" w:lineRule="auto"/>
-        <w:rPr>
-          <w:rFonts w:ascii="Times New Roman" w:eastAsia="Times New Roman" w:hAnsi="Times New Roman" w:cs="Times New Roman"/>
-          <w:color w:val="24292F"/>
-          <w:sz w:val="28"/>
-          <w:szCs w:val="28"/>
-          <w:lang w:eastAsia="en-IN"/>
-        </w:rPr>
-      </w:pPr>
-      <w:r>
-        <w:rPr>
-          <w:rFonts w:ascii="Times New Roman" w:eastAsia="Times New Roman" w:hAnsi="Times New Roman" w:cs="Times New Roman"/>
-          <w:color w:val="24292F"/>
-          <w:sz w:val="28"/>
-          <w:szCs w:val="28"/>
-          <w:lang w:eastAsia="en-IN"/>
-        </w:rPr>
-        <w:t xml:space="preserve">      </w:t>
-      </w:r>
-      <w:proofErr w:type="spellStart"/>
-      <w:proofErr w:type="gramStart"/>
-      <w:r>
-        <w:rPr>
-          <w:rFonts w:ascii="Times New Roman" w:eastAsia="Times New Roman" w:hAnsi="Times New Roman" w:cs="Times New Roman"/>
-          <w:color w:val="24292F"/>
-          <w:sz w:val="28"/>
-          <w:szCs w:val="28"/>
-          <w:lang w:eastAsia="en-IN"/>
-        </w:rPr>
-        <w:t>printf</w:t>
-      </w:r>
-      <w:proofErr w:type="spellEnd"/>
-      <w:r>
-        <w:rPr>
-          <w:rFonts w:ascii="Times New Roman" w:eastAsia="Times New Roman" w:hAnsi="Times New Roman" w:cs="Times New Roman"/>
-          <w:color w:val="24292F"/>
-          <w:sz w:val="28"/>
-          <w:szCs w:val="28"/>
-          <w:lang w:eastAsia="en-IN"/>
-        </w:rPr>
-        <w:t>(</w:t>
-      </w:r>
-      <w:proofErr w:type="gramEnd"/>
-      <w:r>
-        <w:rPr>
-          <w:rFonts w:ascii="Times New Roman" w:eastAsia="Times New Roman" w:hAnsi="Times New Roman" w:cs="Times New Roman"/>
-          <w:color w:val="24292F"/>
-          <w:sz w:val="28"/>
-          <w:szCs w:val="28"/>
-          <w:lang w:eastAsia="en-IN"/>
-        </w:rPr>
-        <w:t>"Sum = %</w:t>
-      </w:r>
-      <w:proofErr w:type="spellStart"/>
-      <w:r>
-        <w:rPr>
-          <w:rFonts w:ascii="Times New Roman" w:eastAsia="Times New Roman" w:hAnsi="Times New Roman" w:cs="Times New Roman"/>
-          <w:color w:val="24292F"/>
-          <w:sz w:val="28"/>
-          <w:szCs w:val="28"/>
-          <w:lang w:eastAsia="en-IN"/>
-        </w:rPr>
-        <w:t>ld</w:t>
-      </w:r>
-      <w:proofErr w:type="spellEnd"/>
-      <w:r>
-        <w:rPr>
-          <w:rFonts w:ascii="Times New Roman" w:eastAsia="Times New Roman" w:hAnsi="Times New Roman" w:cs="Times New Roman"/>
-          <w:color w:val="24292F"/>
-          <w:sz w:val="28"/>
-          <w:szCs w:val="28"/>
-          <w:lang w:eastAsia="en-IN"/>
-        </w:rPr>
-        <w:t>", m);</w:t>
-      </w:r>
-    </w:p>
-    <w:p>
-      <w:pPr>
-        <w:shd w:val="clear" w:color="auto" w:fill="FFFFFF"/>
-        <w:spacing w:before="240" w:after="240" w:line="240" w:lineRule="auto"/>
-        <w:rPr>
-          <w:rFonts w:ascii="Times New Roman" w:eastAsia="Times New Roman" w:hAnsi="Times New Roman" w:cs="Times New Roman"/>
-          <w:color w:val="24292F"/>
-          <w:sz w:val="28"/>
-          <w:szCs w:val="28"/>
-          <w:lang w:eastAsia="en-IN"/>
-        </w:rPr>
-      </w:pPr>
-      <w:r>
-        <w:rPr>
-          <w:rFonts w:ascii="Times New Roman" w:eastAsia="Times New Roman" w:hAnsi="Times New Roman" w:cs="Times New Roman"/>
-          <w:color w:val="24292F"/>
-          <w:sz w:val="28"/>
-          <w:szCs w:val="28"/>
-          <w:lang w:eastAsia="en-IN"/>
-        </w:rPr>
-        <w:t xml:space="preserve">      break;</w:t>
-      </w:r>
-    </w:p>
-    <w:p>
-      <w:pPr>
-        <w:shd w:val="clear" w:color="auto" w:fill="FFFFFF"/>
-        <w:spacing w:before="240" w:after="240" w:line="240" w:lineRule="auto"/>
-        <w:rPr>
-          <w:rFonts w:ascii="Times New Roman" w:eastAsia="Times New Roman" w:hAnsi="Times New Roman" w:cs="Times New Roman"/>
-          <w:color w:val="24292F"/>
-          <w:sz w:val="28"/>
-          <w:szCs w:val="28"/>
-          <w:lang w:eastAsia="en-IN"/>
-        </w:rPr>
-      </w:pPr>
-    </w:p>
-    <w:p>
-      <w:pPr>
-        <w:shd w:val="clear" w:color="auto" w:fill="FFFFFF"/>
-        <w:spacing w:before="240" w:after="240" w:line="240" w:lineRule="auto"/>
-        <w:rPr>
-          <w:rFonts w:ascii="Times New Roman" w:eastAsia="Times New Roman" w:hAnsi="Times New Roman" w:cs="Times New Roman"/>
-          <w:color w:val="24292F"/>
-          <w:sz w:val="28"/>
-          <w:szCs w:val="28"/>
-          <w:lang w:eastAsia="en-IN"/>
-        </w:rPr>
-      </w:pPr>
-      <w:r>
-        <w:rPr>
-          <w:rFonts w:ascii="Times New Roman" w:eastAsia="Times New Roman" w:hAnsi="Times New Roman" w:cs="Times New Roman"/>
-          <w:color w:val="24292F"/>
-          <w:sz w:val="28"/>
-          <w:szCs w:val="28"/>
-          <w:lang w:eastAsia="en-IN"/>
-        </w:rPr>
-        <w:t xml:space="preserve">   case 2:</w:t>
-      </w:r>
-    </w:p>
-    <w:p>
-      <w:pPr>
-        <w:shd w:val="clear" w:color="auto" w:fill="FFFFFF"/>
-        <w:spacing w:before="240" w:after="240" w:line="240" w:lineRule="auto"/>
-        <w:rPr>
-          <w:rFonts w:ascii="Times New Roman" w:eastAsia="Times New Roman" w:hAnsi="Times New Roman" w:cs="Times New Roman"/>
-          <w:color w:val="24292F"/>
-          <w:sz w:val="28"/>
-          <w:szCs w:val="28"/>
-          <w:lang w:eastAsia="en-IN"/>
-        </w:rPr>
-      </w:pPr>
-      <w:r>
-        <w:rPr>
-          <w:rFonts w:ascii="Times New Roman" w:eastAsia="Times New Roman" w:hAnsi="Times New Roman" w:cs="Times New Roman"/>
-          <w:color w:val="24292F"/>
-          <w:sz w:val="28"/>
-          <w:szCs w:val="28"/>
-          <w:lang w:eastAsia="en-IN"/>
-        </w:rPr>
-        <w:t xml:space="preserve">      </w:t>
-      </w:r>
-      <w:proofErr w:type="spellStart"/>
-      <w:proofErr w:type="gramStart"/>
-      <w:r>
-        <w:rPr>
-          <w:rFonts w:ascii="Times New Roman" w:eastAsia="Times New Roman" w:hAnsi="Times New Roman" w:cs="Times New Roman"/>
-          <w:color w:val="24292F"/>
-          <w:sz w:val="28"/>
-          <w:szCs w:val="28"/>
-          <w:lang w:eastAsia="en-IN"/>
-        </w:rPr>
-        <w:t>printf</w:t>
-      </w:r>
-      <w:proofErr w:type="spellEnd"/>
-      <w:r>
-        <w:rPr>
-          <w:rFonts w:ascii="Times New Roman" w:eastAsia="Times New Roman" w:hAnsi="Times New Roman" w:cs="Times New Roman"/>
-          <w:color w:val="24292F"/>
-          <w:sz w:val="28"/>
-          <w:szCs w:val="28"/>
-          <w:lang w:eastAsia="en-IN"/>
-        </w:rPr>
-        <w:t>(</w:t>
-      </w:r>
-      <w:proofErr w:type="gramEnd"/>
-      <w:r>
-        <w:rPr>
-          <w:rFonts w:ascii="Times New Roman" w:eastAsia="Times New Roman" w:hAnsi="Times New Roman" w:cs="Times New Roman"/>
-          <w:color w:val="24292F"/>
-          <w:sz w:val="28"/>
-          <w:szCs w:val="28"/>
-          <w:lang w:eastAsia="en-IN"/>
-        </w:rPr>
-        <w:t xml:space="preserve">"Enter the  two numbers </w:t>
-      </w:r>
-      <w:proofErr w:type="spellStart"/>
-      <w:r>
-        <w:rPr>
-          <w:rFonts w:ascii="Times New Roman" w:eastAsia="Times New Roman" w:hAnsi="Times New Roman" w:cs="Times New Roman"/>
-          <w:color w:val="24292F"/>
-          <w:sz w:val="28"/>
-          <w:szCs w:val="28"/>
-          <w:lang w:eastAsia="en-IN"/>
-        </w:rPr>
-        <w:t>substract</w:t>
-      </w:r>
-      <w:proofErr w:type="spellEnd"/>
-      <w:r>
-        <w:rPr>
-          <w:rFonts w:ascii="Times New Roman" w:eastAsia="Times New Roman" w:hAnsi="Times New Roman" w:cs="Times New Roman"/>
-          <w:color w:val="24292F"/>
-          <w:sz w:val="28"/>
-          <w:szCs w:val="28"/>
-          <w:lang w:eastAsia="en-IN"/>
-        </w:rPr>
-        <w:t>: \n");</w:t>
-      </w:r>
-    </w:p>
-    <w:p>
-      <w:pPr>
-        <w:shd w:val="clear" w:color="auto" w:fill="FFFFFF"/>
-        <w:spacing w:before="240" w:after="240" w:line="240" w:lineRule="auto"/>
-        <w:rPr>
-          <w:rFonts w:ascii="Times New Roman" w:eastAsia="Times New Roman" w:hAnsi="Times New Roman" w:cs="Times New Roman"/>
-          <w:color w:val="24292F"/>
-          <w:sz w:val="28"/>
-          <w:szCs w:val="28"/>
-          <w:lang w:eastAsia="en-IN"/>
-        </w:rPr>
-      </w:pPr>
-      <w:r>
-        <w:rPr>
-          <w:rFonts w:ascii="Times New Roman" w:eastAsia="Times New Roman" w:hAnsi="Times New Roman" w:cs="Times New Roman"/>
-          <w:color w:val="24292F"/>
-          <w:sz w:val="28"/>
-          <w:szCs w:val="28"/>
-          <w:lang w:eastAsia="en-IN"/>
-        </w:rPr>
-        <w:t xml:space="preserve">      </w:t>
-      </w:r>
-      <w:proofErr w:type="spellStart"/>
-      <w:proofErr w:type="gramStart"/>
-      <w:r>
-        <w:rPr>
-          <w:rFonts w:ascii="Times New Roman" w:eastAsia="Times New Roman" w:hAnsi="Times New Roman" w:cs="Times New Roman"/>
-          <w:color w:val="24292F"/>
-          <w:sz w:val="28"/>
-          <w:szCs w:val="28"/>
-          <w:lang w:eastAsia="en-IN"/>
-        </w:rPr>
-        <w:t>scanf</w:t>
-      </w:r>
-      <w:proofErr w:type="spellEnd"/>
-      <w:r>
-        <w:rPr>
-          <w:rFonts w:ascii="Times New Roman" w:eastAsia="Times New Roman" w:hAnsi="Times New Roman" w:cs="Times New Roman"/>
-          <w:color w:val="24292F"/>
-          <w:sz w:val="28"/>
-          <w:szCs w:val="28"/>
-          <w:lang w:eastAsia="en-IN"/>
-        </w:rPr>
-        <w:t>(</w:t>
-      </w:r>
-      <w:proofErr w:type="gramEnd"/>
-      <w:r>
-        <w:rPr>
-          <w:rFonts w:ascii="Times New Roman" w:eastAsia="Times New Roman" w:hAnsi="Times New Roman" w:cs="Times New Roman"/>
-          <w:color w:val="24292F"/>
-          <w:sz w:val="28"/>
-          <w:szCs w:val="28"/>
-          <w:lang w:eastAsia="en-IN"/>
-        </w:rPr>
-        <w:t>"%</w:t>
-      </w:r>
-      <w:proofErr w:type="spellStart"/>
-      <w:r>
-        <w:rPr>
-          <w:rFonts w:ascii="Times New Roman" w:eastAsia="Times New Roman" w:hAnsi="Times New Roman" w:cs="Times New Roman"/>
-          <w:color w:val="24292F"/>
-          <w:sz w:val="28"/>
-          <w:szCs w:val="28"/>
-          <w:lang w:eastAsia="en-IN"/>
-        </w:rPr>
-        <w:t>ld</w:t>
-      </w:r>
-      <w:proofErr w:type="spellEnd"/>
-      <w:r>
-        <w:rPr>
-          <w:rFonts w:ascii="Times New Roman" w:eastAsia="Times New Roman" w:hAnsi="Times New Roman" w:cs="Times New Roman"/>
-          <w:color w:val="24292F"/>
-          <w:sz w:val="28"/>
-          <w:szCs w:val="28"/>
-          <w:lang w:eastAsia="en-IN"/>
-        </w:rPr>
-        <w:t xml:space="preserve"> %</w:t>
-      </w:r>
-      <w:proofErr w:type="spellStart"/>
-      <w:r>
-        <w:rPr>
-          <w:rFonts w:ascii="Times New Roman" w:eastAsia="Times New Roman" w:hAnsi="Times New Roman" w:cs="Times New Roman"/>
-          <w:color w:val="24292F"/>
-          <w:sz w:val="28"/>
-          <w:szCs w:val="28"/>
-          <w:lang w:eastAsia="en-IN"/>
-        </w:rPr>
-        <w:t>ld</w:t>
-      </w:r>
-      <w:proofErr w:type="spellEnd"/>
-      <w:r>
-        <w:rPr>
-          <w:rFonts w:ascii="Times New Roman" w:eastAsia="Times New Roman" w:hAnsi="Times New Roman" w:cs="Times New Roman"/>
-          <w:color w:val="24292F"/>
-          <w:sz w:val="28"/>
-          <w:szCs w:val="28"/>
-          <w:lang w:eastAsia="en-IN"/>
-        </w:rPr>
-        <w:t>", &amp;no1, &amp;no2);</w:t>
-      </w:r>
-    </w:p>
-    <w:p>
-      <w:pPr>
-        <w:shd w:val="clear" w:color="auto" w:fill="FFFFFF"/>
-        <w:spacing w:before="240" w:after="240" w:line="240" w:lineRule="auto"/>
-        <w:rPr>
-          <w:rFonts w:ascii="Times New Roman" w:eastAsia="Times New Roman" w:hAnsi="Times New Roman" w:cs="Times New Roman"/>
-          <w:color w:val="24292F"/>
-          <w:sz w:val="28"/>
-          <w:szCs w:val="28"/>
-          <w:lang w:eastAsia="en-IN"/>
-        </w:rPr>
-      </w:pPr>
-      <w:r>
-        <w:rPr>
-          <w:rFonts w:ascii="Times New Roman" w:eastAsia="Times New Roman" w:hAnsi="Times New Roman" w:cs="Times New Roman"/>
-          <w:color w:val="24292F"/>
-          <w:sz w:val="28"/>
-          <w:szCs w:val="28"/>
-          <w:lang w:eastAsia="en-IN"/>
-        </w:rPr>
-        <w:t xml:space="preserve">      m = no1 - no2;</w:t>
-      </w:r>
-    </w:p>
-    <w:p>
-      <w:pPr>
-        <w:shd w:val="clear" w:color="auto" w:fill="FFFFFF"/>
-        <w:spacing w:before="240" w:after="240" w:line="240" w:lineRule="auto"/>
-        <w:rPr>
-          <w:rFonts w:ascii="Times New Roman" w:eastAsia="Times New Roman" w:hAnsi="Times New Roman" w:cs="Times New Roman"/>
-          <w:color w:val="24292F"/>
-          <w:sz w:val="28"/>
-          <w:szCs w:val="28"/>
-          <w:lang w:eastAsia="en-IN"/>
-        </w:rPr>
-      </w:pPr>
-      <w:r>
-        <w:rPr>
-          <w:rFonts w:ascii="Times New Roman" w:eastAsia="Times New Roman" w:hAnsi="Times New Roman" w:cs="Times New Roman"/>
-          <w:color w:val="24292F"/>
-          <w:sz w:val="28"/>
-          <w:szCs w:val="28"/>
-          <w:lang w:eastAsia="en-IN"/>
-        </w:rPr>
-        <w:t xml:space="preserve">      </w:t>
-      </w:r>
-      <w:proofErr w:type="spellStart"/>
-      <w:proofErr w:type="gramStart"/>
-      <w:r>
-        <w:rPr>
-          <w:rFonts w:ascii="Times New Roman" w:eastAsia="Times New Roman" w:hAnsi="Times New Roman" w:cs="Times New Roman"/>
-          <w:color w:val="24292F"/>
-          <w:sz w:val="28"/>
-          <w:szCs w:val="28"/>
-          <w:lang w:eastAsia="en-IN"/>
-        </w:rPr>
-        <w:t>printf</w:t>
-      </w:r>
-      <w:proofErr w:type="spellEnd"/>
-      <w:r>
-        <w:rPr>
-          <w:rFonts w:ascii="Times New Roman" w:eastAsia="Times New Roman" w:hAnsi="Times New Roman" w:cs="Times New Roman"/>
-          <w:color w:val="24292F"/>
-          <w:sz w:val="28"/>
-          <w:szCs w:val="28"/>
-          <w:lang w:eastAsia="en-IN"/>
-        </w:rPr>
-        <w:t>(</w:t>
-      </w:r>
-      <w:proofErr w:type="gramEnd"/>
-      <w:r>
-        <w:rPr>
-          <w:rFonts w:ascii="Times New Roman" w:eastAsia="Times New Roman" w:hAnsi="Times New Roman" w:cs="Times New Roman"/>
-          <w:color w:val="24292F"/>
-          <w:sz w:val="28"/>
-          <w:szCs w:val="28"/>
-          <w:lang w:eastAsia="en-IN"/>
-        </w:rPr>
-        <w:t>"Sub = %</w:t>
-      </w:r>
-      <w:proofErr w:type="spellStart"/>
-      <w:r>
-        <w:rPr>
-          <w:rFonts w:ascii="Times New Roman" w:eastAsia="Times New Roman" w:hAnsi="Times New Roman" w:cs="Times New Roman"/>
-          <w:color w:val="24292F"/>
-          <w:sz w:val="28"/>
-          <w:szCs w:val="28"/>
-          <w:lang w:eastAsia="en-IN"/>
-        </w:rPr>
-        <w:t>ld</w:t>
-      </w:r>
-      <w:proofErr w:type="spellEnd"/>
-      <w:r>
-        <w:rPr>
-          <w:rFonts w:ascii="Times New Roman" w:eastAsia="Times New Roman" w:hAnsi="Times New Roman" w:cs="Times New Roman"/>
-          <w:color w:val="24292F"/>
-          <w:sz w:val="28"/>
-          <w:szCs w:val="28"/>
-          <w:lang w:eastAsia="en-IN"/>
-        </w:rPr>
-        <w:t>", m);</w:t>
-      </w:r>
-    </w:p>
-    <w:p>
-      <w:pPr>
-        <w:shd w:val="clear" w:color="auto" w:fill="FFFFFF"/>
-        <w:spacing w:before="240" w:after="240" w:line="240" w:lineRule="auto"/>
-        <w:rPr>
-          <w:rFonts w:ascii="Times New Roman" w:eastAsia="Times New Roman" w:hAnsi="Times New Roman" w:cs="Times New Roman"/>
-          <w:color w:val="24292F"/>
-          <w:sz w:val="28"/>
-          <w:szCs w:val="28"/>
-          <w:lang w:eastAsia="en-IN"/>
-        </w:rPr>
-      </w:pPr>
-      <w:r>
-        <w:rPr>
-          <w:rFonts w:ascii="Times New Roman" w:eastAsia="Times New Roman" w:hAnsi="Times New Roman" w:cs="Times New Roman"/>
-          <w:color w:val="24292F"/>
-          <w:sz w:val="28"/>
-          <w:szCs w:val="28"/>
-          <w:lang w:eastAsia="en-IN"/>
-        </w:rPr>
-        <w:t xml:space="preserve">      break;</w:t>
-      </w:r>
-    </w:p>
-    <w:p>
-      <w:pPr>
-        <w:shd w:val="clear" w:color="auto" w:fill="FFFFFF"/>
-        <w:spacing w:before="240" w:after="240" w:line="240" w:lineRule="auto"/>
-        <w:rPr>
-          <w:rFonts w:ascii="Times New Roman" w:eastAsia="Times New Roman" w:hAnsi="Times New Roman" w:cs="Times New Roman"/>
-          <w:color w:val="24292F"/>
-          <w:sz w:val="28"/>
-          <w:szCs w:val="28"/>
-          <w:lang w:eastAsia="en-IN"/>
-        </w:rPr>
-      </w:pPr>
-    </w:p>
-    <w:p>
-      <w:pPr>
-        <w:shd w:val="clear" w:color="auto" w:fill="FFFFFF"/>
-        <w:spacing w:before="240" w:after="240" w:line="240" w:lineRule="auto"/>
-        <w:rPr>
-          <w:rFonts w:ascii="Times New Roman" w:eastAsia="Times New Roman" w:hAnsi="Times New Roman" w:cs="Times New Roman"/>
-          <w:color w:val="24292F"/>
-          <w:sz w:val="28"/>
-          <w:szCs w:val="28"/>
-          <w:lang w:eastAsia="en-IN"/>
-        </w:rPr>
-      </w:pPr>
-      <w:r>
-        <w:rPr>
-          <w:rFonts w:ascii="Times New Roman" w:eastAsia="Times New Roman" w:hAnsi="Times New Roman" w:cs="Times New Roman"/>
-          <w:color w:val="24292F"/>
-          <w:sz w:val="28"/>
-          <w:szCs w:val="28"/>
-          <w:lang w:eastAsia="en-IN"/>
-        </w:rPr>
-        <w:t xml:space="preserve">   case 3:</w:t>
-      </w:r>
-    </w:p>
-    <w:p>
-      <w:pPr>
-        <w:shd w:val="clear" w:color="auto" w:fill="FFFFFF"/>
-        <w:spacing w:before="240" w:after="240" w:line="240" w:lineRule="auto"/>
-        <w:rPr>
-          <w:rFonts w:ascii="Times New Roman" w:eastAsia="Times New Roman" w:hAnsi="Times New Roman" w:cs="Times New Roman"/>
-          <w:color w:val="24292F"/>
-          <w:sz w:val="28"/>
-          <w:szCs w:val="28"/>
-          <w:lang w:eastAsia="en-IN"/>
-        </w:rPr>
-      </w:pPr>
-    </w:p>
-    <w:p>
-      <w:pPr>
-        <w:shd w:val="clear" w:color="auto" w:fill="FFFFFF"/>
-        <w:spacing w:before="240" w:after="240" w:line="240" w:lineRule="auto"/>
-        <w:rPr>
-          <w:rFonts w:ascii="Times New Roman" w:eastAsia="Times New Roman" w:hAnsi="Times New Roman" w:cs="Times New Roman"/>
-          <w:color w:val="24292F"/>
-          <w:sz w:val="28"/>
-          <w:szCs w:val="28"/>
-          <w:lang w:eastAsia="en-IN"/>
-        </w:rPr>
-      </w:pPr>
-      <w:r>
-        <w:rPr>
-          <w:rFonts w:ascii="Times New Roman" w:eastAsia="Times New Roman" w:hAnsi="Times New Roman" w:cs="Times New Roman"/>
-          <w:color w:val="24292F"/>
-          <w:sz w:val="28"/>
-          <w:szCs w:val="28"/>
-          <w:lang w:eastAsia="en-IN"/>
-        </w:rPr>
-        <w:t xml:space="preserve">      </w:t>
-      </w:r>
-      <w:proofErr w:type="spellStart"/>
-      <w:proofErr w:type="gramStart"/>
-      <w:r>
-        <w:rPr>
-          <w:rFonts w:ascii="Times New Roman" w:eastAsia="Times New Roman" w:hAnsi="Times New Roman" w:cs="Times New Roman"/>
-          <w:color w:val="24292F"/>
-          <w:sz w:val="28"/>
-          <w:szCs w:val="28"/>
-          <w:lang w:eastAsia="en-IN"/>
-        </w:rPr>
-        <w:t>printf</w:t>
-      </w:r>
-      <w:proofErr w:type="spellEnd"/>
-      <w:r>
-        <w:rPr>
-          <w:rFonts w:ascii="Times New Roman" w:eastAsia="Times New Roman" w:hAnsi="Times New Roman" w:cs="Times New Roman"/>
-          <w:color w:val="24292F"/>
-          <w:sz w:val="28"/>
-          <w:szCs w:val="28"/>
-          <w:lang w:eastAsia="en-IN"/>
-        </w:rPr>
-        <w:t>(</w:t>
-      </w:r>
-      <w:proofErr w:type="gramEnd"/>
-      <w:r>
-        <w:rPr>
-          <w:rFonts w:ascii="Times New Roman" w:eastAsia="Times New Roman" w:hAnsi="Times New Roman" w:cs="Times New Roman"/>
-          <w:color w:val="24292F"/>
-          <w:sz w:val="28"/>
-          <w:szCs w:val="28"/>
-          <w:lang w:eastAsia="en-IN"/>
-        </w:rPr>
-        <w:t>"Enter the  two numbers to multiply: \n");</w:t>
-      </w:r>
-    </w:p>
-    <w:p>
-      <w:pPr>
-        <w:shd w:val="clear" w:color="auto" w:fill="FFFFFF"/>
-        <w:spacing w:before="240" w:after="240" w:line="240" w:lineRule="auto"/>
-        <w:rPr>
-          <w:rFonts w:ascii="Times New Roman" w:eastAsia="Times New Roman" w:hAnsi="Times New Roman" w:cs="Times New Roman"/>
-          <w:color w:val="24292F"/>
-          <w:sz w:val="28"/>
-          <w:szCs w:val="28"/>
-          <w:lang w:eastAsia="en-IN"/>
-        </w:rPr>
-      </w:pPr>
-      <w:r>
-        <w:rPr>
-          <w:rFonts w:ascii="Times New Roman" w:eastAsia="Times New Roman" w:hAnsi="Times New Roman" w:cs="Times New Roman"/>
-          <w:color w:val="24292F"/>
-          <w:sz w:val="28"/>
-          <w:szCs w:val="28"/>
-          <w:lang w:eastAsia="en-IN"/>
-        </w:rPr>
-        <w:t xml:space="preserve">      </w:t>
-      </w:r>
-      <w:proofErr w:type="spellStart"/>
-      <w:proofErr w:type="gramStart"/>
-      <w:r>
-        <w:rPr>
-          <w:rFonts w:ascii="Times New Roman" w:eastAsia="Times New Roman" w:hAnsi="Times New Roman" w:cs="Times New Roman"/>
-          <w:color w:val="24292F"/>
-          <w:sz w:val="28"/>
-          <w:szCs w:val="28"/>
-          <w:lang w:eastAsia="en-IN"/>
-        </w:rPr>
-        <w:t>scanf</w:t>
-      </w:r>
-      <w:proofErr w:type="spellEnd"/>
-      <w:r>
-        <w:rPr>
-          <w:rFonts w:ascii="Times New Roman" w:eastAsia="Times New Roman" w:hAnsi="Times New Roman" w:cs="Times New Roman"/>
-          <w:color w:val="24292F"/>
-          <w:sz w:val="28"/>
-          <w:szCs w:val="28"/>
-          <w:lang w:eastAsia="en-IN"/>
-        </w:rPr>
-        <w:t>(</w:t>
-      </w:r>
-      <w:proofErr w:type="gramEnd"/>
-      <w:r>
-        <w:rPr>
-          <w:rFonts w:ascii="Times New Roman" w:eastAsia="Times New Roman" w:hAnsi="Times New Roman" w:cs="Times New Roman"/>
-          <w:color w:val="24292F"/>
-          <w:sz w:val="28"/>
-          <w:szCs w:val="28"/>
-          <w:lang w:eastAsia="en-IN"/>
-        </w:rPr>
-        <w:t>"%</w:t>
-      </w:r>
-      <w:proofErr w:type="spellStart"/>
-      <w:r>
-        <w:rPr>
-          <w:rFonts w:ascii="Times New Roman" w:eastAsia="Times New Roman" w:hAnsi="Times New Roman" w:cs="Times New Roman"/>
-          <w:color w:val="24292F"/>
-          <w:sz w:val="28"/>
-          <w:szCs w:val="28"/>
-          <w:lang w:eastAsia="en-IN"/>
-        </w:rPr>
-        <w:t>ld</w:t>
-      </w:r>
-      <w:proofErr w:type="spellEnd"/>
-      <w:r>
-        <w:rPr>
-          <w:rFonts w:ascii="Times New Roman" w:eastAsia="Times New Roman" w:hAnsi="Times New Roman" w:cs="Times New Roman"/>
-          <w:color w:val="24292F"/>
-          <w:sz w:val="28"/>
-          <w:szCs w:val="28"/>
-          <w:lang w:eastAsia="en-IN"/>
-        </w:rPr>
-        <w:t xml:space="preserve"> %</w:t>
-      </w:r>
-      <w:proofErr w:type="spellStart"/>
-      <w:r>
-        <w:rPr>
-          <w:rFonts w:ascii="Times New Roman" w:eastAsia="Times New Roman" w:hAnsi="Times New Roman" w:cs="Times New Roman"/>
-          <w:color w:val="24292F"/>
-          <w:sz w:val="28"/>
-          <w:szCs w:val="28"/>
-          <w:lang w:eastAsia="en-IN"/>
-        </w:rPr>
-        <w:t>ld</w:t>
-      </w:r>
-      <w:proofErr w:type="spellEnd"/>
-      <w:r>
-        <w:rPr>
-          <w:rFonts w:ascii="Times New Roman" w:eastAsia="Times New Roman" w:hAnsi="Times New Roman" w:cs="Times New Roman"/>
-          <w:color w:val="24292F"/>
-          <w:sz w:val="28"/>
-          <w:szCs w:val="28"/>
-          <w:lang w:eastAsia="en-IN"/>
-        </w:rPr>
-        <w:t>", &amp;no1, &amp;no2);</w:t>
-      </w:r>
-    </w:p>
-    <w:p>
-      <w:pPr>
-        <w:shd w:val="clear" w:color="auto" w:fill="FFFFFF"/>
-        <w:spacing w:before="240" w:after="240" w:line="240" w:lineRule="auto"/>
-        <w:rPr>
-          <w:rFonts w:ascii="Times New Roman" w:eastAsia="Times New Roman" w:hAnsi="Times New Roman" w:cs="Times New Roman"/>
-          <w:color w:val="24292F"/>
-          <w:sz w:val="28"/>
-          <w:szCs w:val="28"/>
-          <w:lang w:eastAsia="en-IN"/>
-        </w:rPr>
-      </w:pPr>
-      <w:r>
-        <w:rPr>
-          <w:rFonts w:ascii="Times New Roman" w:eastAsia="Times New Roman" w:hAnsi="Times New Roman" w:cs="Times New Roman"/>
-          <w:color w:val="24292F"/>
-          <w:sz w:val="28"/>
-          <w:szCs w:val="28"/>
-          <w:lang w:eastAsia="en-IN"/>
-        </w:rPr>
-        <w:t xml:space="preserve">      m = no1 * no2;</w:t>
-      </w:r>
-    </w:p>
-    <w:p>
-      <w:pPr>
-        <w:shd w:val="clear" w:color="auto" w:fill="FFFFFF"/>
-        <w:spacing w:before="240" w:after="240" w:line="240" w:lineRule="auto"/>
-        <w:rPr>
-          <w:rFonts w:ascii="Times New Roman" w:eastAsia="Times New Roman" w:hAnsi="Times New Roman" w:cs="Times New Roman"/>
-          <w:color w:val="24292F"/>
-          <w:sz w:val="28"/>
-          <w:szCs w:val="28"/>
-          <w:lang w:eastAsia="en-IN"/>
-        </w:rPr>
-      </w:pPr>
-      <w:r>
-        <w:rPr>
-          <w:rFonts w:ascii="Times New Roman" w:eastAsia="Times New Roman" w:hAnsi="Times New Roman" w:cs="Times New Roman"/>
-          <w:color w:val="24292F"/>
-          <w:sz w:val="28"/>
-          <w:szCs w:val="28"/>
-          <w:lang w:eastAsia="en-IN"/>
-        </w:rPr>
-        <w:t xml:space="preserve">      </w:t>
-      </w:r>
-      <w:proofErr w:type="spellStart"/>
-      <w:proofErr w:type="gramStart"/>
-      <w:r>
-        <w:rPr>
-          <w:rFonts w:ascii="Times New Roman" w:eastAsia="Times New Roman" w:hAnsi="Times New Roman" w:cs="Times New Roman"/>
-          <w:color w:val="24292F"/>
-          <w:sz w:val="28"/>
-          <w:szCs w:val="28"/>
-          <w:lang w:eastAsia="en-IN"/>
-        </w:rPr>
-        <w:t>printf</w:t>
-      </w:r>
-      <w:proofErr w:type="spellEnd"/>
-      <w:r>
-        <w:rPr>
-          <w:rFonts w:ascii="Times New Roman" w:eastAsia="Times New Roman" w:hAnsi="Times New Roman" w:cs="Times New Roman"/>
-          <w:color w:val="24292F"/>
-          <w:sz w:val="28"/>
-          <w:szCs w:val="28"/>
-          <w:lang w:eastAsia="en-IN"/>
-        </w:rPr>
-        <w:t>(</w:t>
-      </w:r>
-      <w:proofErr w:type="gramEnd"/>
-      <w:r>
-        <w:rPr>
-          <w:rFonts w:ascii="Times New Roman" w:eastAsia="Times New Roman" w:hAnsi="Times New Roman" w:cs="Times New Roman"/>
-          <w:color w:val="24292F"/>
-          <w:sz w:val="28"/>
-          <w:szCs w:val="28"/>
-          <w:lang w:eastAsia="en-IN"/>
-        </w:rPr>
-        <w:t>"</w:t>
-      </w:r>
-      <w:proofErr w:type="spellStart"/>
-      <w:r>
-        <w:rPr>
-          <w:rFonts w:ascii="Times New Roman" w:eastAsia="Times New Roman" w:hAnsi="Times New Roman" w:cs="Times New Roman"/>
-          <w:color w:val="24292F"/>
-          <w:sz w:val="28"/>
-          <w:szCs w:val="28"/>
-          <w:lang w:eastAsia="en-IN"/>
-        </w:rPr>
-        <w:t>Pdt</w:t>
-      </w:r>
-      <w:proofErr w:type="spellEnd"/>
-      <w:r>
-        <w:rPr>
-          <w:rFonts w:ascii="Times New Roman" w:eastAsia="Times New Roman" w:hAnsi="Times New Roman" w:cs="Times New Roman"/>
-          <w:color w:val="24292F"/>
-          <w:sz w:val="28"/>
-          <w:szCs w:val="28"/>
-          <w:lang w:eastAsia="en-IN"/>
-        </w:rPr>
-        <w:t>= %</w:t>
-      </w:r>
-      <w:proofErr w:type="spellStart"/>
-      <w:r>
-        <w:rPr>
-          <w:rFonts w:ascii="Times New Roman" w:eastAsia="Times New Roman" w:hAnsi="Times New Roman" w:cs="Times New Roman"/>
-          <w:color w:val="24292F"/>
-          <w:sz w:val="28"/>
-          <w:szCs w:val="28"/>
-          <w:lang w:eastAsia="en-IN"/>
-        </w:rPr>
-        <w:t>ld</w:t>
-      </w:r>
-      <w:proofErr w:type="spellEnd"/>
-      <w:r>
-        <w:rPr>
-          <w:rFonts w:ascii="Times New Roman" w:eastAsia="Times New Roman" w:hAnsi="Times New Roman" w:cs="Times New Roman"/>
-          <w:color w:val="24292F"/>
-          <w:sz w:val="28"/>
-          <w:szCs w:val="28"/>
-          <w:lang w:eastAsia="en-IN"/>
-        </w:rPr>
-        <w:t>", m);</w:t>
-      </w:r>
-    </w:p>
-    <w:p>
-      <w:pPr>
-        <w:shd w:val="clear" w:color="auto" w:fill="FFFFFF"/>
-        <w:spacing w:before="240" w:after="240" w:line="240" w:lineRule="auto"/>
-        <w:rPr>
-          <w:rFonts w:ascii="Times New Roman" w:eastAsia="Times New Roman" w:hAnsi="Times New Roman" w:cs="Times New Roman"/>
-          <w:color w:val="24292F"/>
-          <w:sz w:val="28"/>
-          <w:szCs w:val="28"/>
-          <w:lang w:eastAsia="en-IN"/>
-        </w:rPr>
-      </w:pPr>
-      <w:r>
-        <w:rPr>
-          <w:rFonts w:ascii="Times New Roman" w:eastAsia="Times New Roman" w:hAnsi="Times New Roman" w:cs="Times New Roman"/>
-          <w:color w:val="24292F"/>
-          <w:sz w:val="28"/>
-          <w:szCs w:val="28"/>
-          <w:lang w:eastAsia="en-IN"/>
-        </w:rPr>
-        <w:t xml:space="preserve">      break;</w:t>
-      </w:r>
-    </w:p>
-    <w:p>
-      <w:pPr>
-        <w:shd w:val="clear" w:color="auto" w:fill="FFFFFF"/>
-        <w:spacing w:before="240" w:after="240" w:line="240" w:lineRule="auto"/>
-        <w:rPr>
-          <w:rFonts w:ascii="Times New Roman" w:eastAsia="Times New Roman" w:hAnsi="Times New Roman" w:cs="Times New Roman"/>
-          <w:color w:val="24292F"/>
-          <w:sz w:val="28"/>
-          <w:szCs w:val="28"/>
-          <w:lang w:eastAsia="en-IN"/>
-        </w:rPr>
-      </w:pPr>
-      <w:r>
-        <w:rPr>
-          <w:rFonts w:ascii="Times New Roman" w:eastAsia="Times New Roman" w:hAnsi="Times New Roman" w:cs="Times New Roman"/>
-          <w:color w:val="24292F"/>
-          <w:sz w:val="28"/>
-          <w:szCs w:val="28"/>
-          <w:lang w:eastAsia="en-IN"/>
-        </w:rPr>
-        <w:t xml:space="preserve">   case 4:</w:t>
-      </w:r>
-    </w:p>
-    <w:p>
-      <w:pPr>
-        <w:shd w:val="clear" w:color="auto" w:fill="FFFFFF"/>
-        <w:spacing w:before="240" w:after="240" w:line="240" w:lineRule="auto"/>
-        <w:rPr>
-          <w:rFonts w:ascii="Times New Roman" w:eastAsia="Times New Roman" w:hAnsi="Times New Roman" w:cs="Times New Roman"/>
-          <w:color w:val="24292F"/>
-          <w:sz w:val="28"/>
-          <w:szCs w:val="28"/>
-          <w:lang w:eastAsia="en-IN"/>
-        </w:rPr>
-      </w:pPr>
-      <w:r>
-        <w:rPr>
-          <w:rFonts w:ascii="Times New Roman" w:eastAsia="Times New Roman" w:hAnsi="Times New Roman" w:cs="Times New Roman"/>
-          <w:color w:val="24292F"/>
-          <w:sz w:val="28"/>
-          <w:szCs w:val="28"/>
-          <w:lang w:eastAsia="en-IN"/>
-        </w:rPr>
-        <w:t xml:space="preserve">   </w:t>
-      </w:r>
-      <w:r>
-        <w:rPr>
-          <w:rFonts w:ascii="Times New Roman" w:eastAsia="Times New Roman" w:hAnsi="Times New Roman" w:cs="Times New Roman"/>
-          <w:color w:val="24292F"/>
-          <w:sz w:val="28"/>
-          <w:szCs w:val="28"/>
-          <w:lang w:eastAsia="en-IN"/>
-        </w:rPr>
-        <w:t xml:space="preserve">  </w:t>
-      </w:r>
-      <w:proofErr w:type="spellStart"/>
-      <w:proofErr w:type="gramStart"/>
-      <w:r>
-        <w:rPr>
-          <w:rFonts w:ascii="Times New Roman" w:eastAsia="Times New Roman" w:hAnsi="Times New Roman" w:cs="Times New Roman"/>
-          <w:color w:val="24292F"/>
-          <w:sz w:val="28"/>
-          <w:szCs w:val="28"/>
-          <w:lang w:eastAsia="en-IN"/>
-        </w:rPr>
-        <w:t>printf</w:t>
-      </w:r>
-      <w:proofErr w:type="spellEnd"/>
-      <w:r>
-        <w:rPr>
-          <w:rFonts w:ascii="Times New Roman" w:eastAsia="Times New Roman" w:hAnsi="Times New Roman" w:cs="Times New Roman"/>
-          <w:color w:val="24292F"/>
-          <w:sz w:val="28"/>
-          <w:szCs w:val="28"/>
-          <w:lang w:eastAsia="en-IN"/>
-        </w:rPr>
-        <w:t>(</w:t>
-      </w:r>
-      <w:proofErr w:type="gramEnd"/>
-      <w:r>
-        <w:rPr>
-          <w:rFonts w:ascii="Times New Roman" w:eastAsia="Times New Roman" w:hAnsi="Times New Roman" w:cs="Times New Roman"/>
-          <w:color w:val="24292F"/>
-          <w:sz w:val="28"/>
-          <w:szCs w:val="28"/>
-          <w:lang w:eastAsia="en-IN"/>
-        </w:rPr>
-        <w:t>"Enter the Dividend: ");</w:t>
+        <w:t>("Enter the Dividend: ");</w:t>
       </w:r>
     </w:p>
     <w:p>
@@ -5589,7 +5157,6 @@
         <w:t xml:space="preserve">  </w:t>
       </w:r>
       <w:proofErr w:type="spellStart"/>
-      <w:proofErr w:type="gramStart"/>
       <w:r>
         <w:rPr>
           <w:rFonts w:ascii="Times New Roman" w:eastAsia="Times New Roman" w:hAnsi="Times New Roman" w:cs="Times New Roman"/>
@@ -5609,18 +5176,7 @@
           <w:szCs w:val="28"/>
           <w:lang w:eastAsia="en-IN"/>
         </w:rPr>
-        <w:t>(</w:t>
-      </w:r>
-      <w:proofErr w:type="gramEnd"/>
-      <w:r>
-        <w:rPr>
-          <w:rFonts w:ascii="Times New Roman" w:eastAsia="Times New Roman" w:hAnsi="Times New Roman" w:cs="Times New Roman"/>
-          <w:color w:val="24292F"/>
-          <w:sz w:val="28"/>
-          <w:szCs w:val="28"/>
-          <w:lang w:eastAsia="en-IN"/>
-        </w:rPr>
-        <w:t>"%</w:t>
+        <w:t>("%</w:t>
       </w:r>
       <w:proofErr w:type="spellStart"/>
       <w:r>
@@ -5678,7 +5234,6 @@
         <w:t xml:space="preserve"> </w:t>
       </w:r>
       <w:proofErr w:type="spellStart"/>
-      <w:proofErr w:type="gramStart"/>
       <w:r>
         <w:rPr>
           <w:rFonts w:ascii="Times New Roman" w:eastAsia="Times New Roman" w:hAnsi="Times New Roman" w:cs="Times New Roman"/>
@@ -5698,18 +5253,7 @@
           <w:szCs w:val="28"/>
           <w:lang w:eastAsia="en-IN"/>
         </w:rPr>
-        <w:t>(</w:t>
-      </w:r>
-      <w:proofErr w:type="gramEnd"/>
-      <w:r>
-        <w:rPr>
-          <w:rFonts w:ascii="Times New Roman" w:eastAsia="Times New Roman" w:hAnsi="Times New Roman" w:cs="Times New Roman"/>
-          <w:color w:val="24292F"/>
-          <w:sz w:val="28"/>
-          <w:szCs w:val="28"/>
-          <w:lang w:eastAsia="en-IN"/>
-        </w:rPr>
-        <w:t>"Enter the Divisor: ");</w:t>
+        <w:t>("Enter the Divisor: ");</w:t>
       </w:r>
     </w:p>
     <w:p>
@@ -5745,7 +5289,6 @@
         <w:t xml:space="preserve"> </w:t>
       </w:r>
       <w:proofErr w:type="spellStart"/>
-      <w:proofErr w:type="gramStart"/>
       <w:r>
         <w:rPr>
           <w:rFonts w:ascii="Times New Roman" w:eastAsia="Times New Roman" w:hAnsi="Times New Roman" w:cs="Times New Roman"/>
@@ -5765,18 +5308,7 @@
           <w:szCs w:val="28"/>
           <w:lang w:eastAsia="en-IN"/>
         </w:rPr>
-        <w:t>(</w:t>
-      </w:r>
-      <w:proofErr w:type="gramEnd"/>
-      <w:r>
-        <w:rPr>
-          <w:rFonts w:ascii="Times New Roman" w:eastAsia="Times New Roman" w:hAnsi="Times New Roman" w:cs="Times New Roman"/>
-          <w:color w:val="24292F"/>
-          <w:sz w:val="28"/>
-          <w:szCs w:val="28"/>
-          <w:lang w:eastAsia="en-IN"/>
-        </w:rPr>
-        <w:t>"%</w:t>
+        <w:t>("%</w:t>
       </w:r>
       <w:proofErr w:type="spellStart"/>
       <w:r>
@@ -5821,43 +5353,305 @@
           <w:szCs w:val="28"/>
           <w:lang w:eastAsia="en-IN"/>
         </w:rPr>
-        <w:t xml:space="preserve">     //while loop checks </w:t>
-      </w:r>
-      <w:proofErr w:type="gramStart"/>
-      <w:r>
-        <w:rPr>
-          <w:rFonts w:ascii="Times New Roman" w:eastAsia="Times New Roman" w:hAnsi="Times New Roman" w:cs="Times New Roman"/>
-          <w:color w:val="24292F"/>
-          <w:sz w:val="28"/>
-          <w:szCs w:val="28"/>
-          <w:lang w:eastAsia="en-IN"/>
-        </w:rPr>
-        <w:t>for  the</w:t>
-      </w:r>
-      <w:proofErr w:type="gramEnd"/>
-      <w:r>
-        <w:rPr>
-          <w:rFonts w:ascii="Times New Roman" w:eastAsia="Times New Roman" w:hAnsi="Times New Roman" w:cs="Times New Roman"/>
-          <w:color w:val="24292F"/>
-          <w:sz w:val="28"/>
-          <w:szCs w:val="28"/>
-          <w:lang w:eastAsia="en-IN"/>
-        </w:rPr>
-        <w:t xml:space="preserve"> divisor whether it is zero or not</w:t>
-      </w:r>
-    </w:p>
-    <w:p>
-      <w:pPr>
-        <w:shd w:val="clear" w:color="auto" w:fill="FFFFFF"/>
-        <w:spacing w:before="240" w:after="240" w:line="240" w:lineRule="auto"/>
-        <w:rPr>
-          <w:rFonts w:ascii="Times New Roman" w:eastAsia="Times New Roman" w:hAnsi="Times New Roman" w:cs="Times New Roman"/>
-          <w:color w:val="24292F"/>
-          <w:sz w:val="28"/>
-          <w:szCs w:val="28"/>
-          <w:lang w:eastAsia="en-IN"/>
-        </w:rPr>
-      </w:pPr>
+        <w:t xml:space="preserve">     //while loop checks for  the divisor whether it is zero or not</w:t>
+      </w:r>
+    </w:p>
+    <w:p>
+      <w:pPr>
+        <w:shd w:val="clear" w:color="auto" w:fill="FFFFFF"/>
+        <w:spacing w:before="240" w:after="240" w:line="240" w:lineRule="auto"/>
+        <w:rPr>
+          <w:rFonts w:ascii="Times New Roman" w:eastAsia="Times New Roman" w:hAnsi="Times New Roman" w:cs="Times New Roman"/>
+          <w:color w:val="24292F"/>
+          <w:sz w:val="28"/>
+          <w:szCs w:val="28"/>
+          <w:lang w:eastAsia="en-IN"/>
+        </w:rPr>
+      </w:pPr>
+    </w:p>
+    <w:p>
+      <w:pPr>
+        <w:shd w:val="clear" w:color="auto" w:fill="FFFFFF"/>
+        <w:spacing w:before="240" w:after="240" w:line="240" w:lineRule="auto"/>
+        <w:rPr>
+          <w:rFonts w:ascii="Times New Roman" w:eastAsia="Times New Roman" w:hAnsi="Times New Roman" w:cs="Times New Roman"/>
+          <w:color w:val="24292F"/>
+          <w:sz w:val="28"/>
+          <w:szCs w:val="28"/>
+          <w:lang w:eastAsia="en-IN"/>
+        </w:rPr>
+      </w:pPr>
+      <w:r>
+        <w:rPr>
+          <w:rFonts w:ascii="Times New Roman" w:eastAsia="Times New Roman" w:hAnsi="Times New Roman" w:cs="Times New Roman"/>
+          <w:color w:val="24292F"/>
+          <w:sz w:val="28"/>
+          <w:szCs w:val="28"/>
+          <w:lang w:eastAsia="en-IN"/>
+        </w:rPr>
+        <w:t xml:space="preserve">     while(no2 == 0)</w:t>
+      </w:r>
+    </w:p>
+    <w:p>
+      <w:pPr>
+        <w:shd w:val="clear" w:color="auto" w:fill="FFFFFF"/>
+        <w:spacing w:before="240" w:after="240" w:line="240" w:lineRule="auto"/>
+        <w:rPr>
+          <w:rFonts w:ascii="Times New Roman" w:eastAsia="Times New Roman" w:hAnsi="Times New Roman" w:cs="Times New Roman"/>
+          <w:color w:val="24292F"/>
+          <w:sz w:val="28"/>
+          <w:szCs w:val="28"/>
+          <w:lang w:eastAsia="en-IN"/>
+        </w:rPr>
+      </w:pPr>
+      <w:r>
+        <w:rPr>
+          <w:rFonts w:ascii="Times New Roman" w:eastAsia="Times New Roman" w:hAnsi="Times New Roman" w:cs="Times New Roman"/>
+          <w:color w:val="24292F"/>
+          <w:sz w:val="28"/>
+          <w:szCs w:val="28"/>
+          <w:lang w:eastAsia="en-IN"/>
+        </w:rPr>
+        <w:t xml:space="preserve">     {</w:t>
+      </w:r>
+    </w:p>
+    <w:p>
+      <w:pPr>
+        <w:shd w:val="clear" w:color="auto" w:fill="FFFFFF"/>
+        <w:spacing w:before="240" w:after="240" w:line="240" w:lineRule="auto"/>
+        <w:rPr>
+          <w:rFonts w:ascii="Times New Roman" w:eastAsia="Times New Roman" w:hAnsi="Times New Roman" w:cs="Times New Roman"/>
+          <w:color w:val="24292F"/>
+          <w:sz w:val="28"/>
+          <w:szCs w:val="28"/>
+          <w:lang w:eastAsia="en-IN"/>
+        </w:rPr>
+      </w:pPr>
+      <w:r>
+        <w:rPr>
+          <w:rFonts w:ascii="Times New Roman" w:eastAsia="Times New Roman" w:hAnsi="Times New Roman" w:cs="Times New Roman"/>
+          <w:color w:val="24292F"/>
+          <w:sz w:val="28"/>
+          <w:szCs w:val="28"/>
+          <w:lang w:eastAsia="en-IN"/>
+        </w:rPr>
+        <w:t xml:space="preserve">        </w:t>
+      </w:r>
+      <w:proofErr w:type="spellStart"/>
+      <w:r>
+        <w:rPr>
+          <w:rFonts w:ascii="Times New Roman" w:eastAsia="Times New Roman" w:hAnsi="Times New Roman" w:cs="Times New Roman"/>
+          <w:color w:val="24292F"/>
+          <w:sz w:val="28"/>
+          <w:szCs w:val="28"/>
+          <w:lang w:eastAsia="en-IN"/>
+        </w:rPr>
+        <w:t>printf</w:t>
+      </w:r>
+      <w:proofErr w:type="spellEnd"/>
+      <w:r>
+        <w:rPr>
+          <w:rFonts w:ascii="Times New Roman" w:eastAsia="Times New Roman" w:hAnsi="Times New Roman" w:cs="Times New Roman"/>
+          <w:color w:val="24292F"/>
+          <w:sz w:val="28"/>
+          <w:szCs w:val="28"/>
+          <w:lang w:eastAsia="en-IN"/>
+        </w:rPr>
+        <w:t>("\</w:t>
+      </w:r>
+      <w:proofErr w:type="spellStart"/>
+      <w:r>
+        <w:rPr>
+          <w:rFonts w:ascii="Times New Roman" w:eastAsia="Times New Roman" w:hAnsi="Times New Roman" w:cs="Times New Roman"/>
+          <w:color w:val="24292F"/>
+          <w:sz w:val="28"/>
+          <w:szCs w:val="28"/>
+          <w:lang w:eastAsia="en-IN"/>
+        </w:rPr>
+        <w:t>nDivisor</w:t>
+      </w:r>
+      <w:proofErr w:type="spellEnd"/>
+      <w:r>
+        <w:rPr>
+          <w:rFonts w:ascii="Times New Roman" w:eastAsia="Times New Roman" w:hAnsi="Times New Roman" w:cs="Times New Roman"/>
+          <w:color w:val="24292F"/>
+          <w:sz w:val="28"/>
+          <w:szCs w:val="28"/>
+          <w:lang w:eastAsia="en-IN"/>
+        </w:rPr>
+        <w:t xml:space="preserve"> cannot be zero."</w:t>
+      </w:r>
+    </w:p>
+    <w:p>
+      <w:pPr>
+        <w:shd w:val="clear" w:color="auto" w:fill="FFFFFF"/>
+        <w:spacing w:before="240" w:after="240" w:line="240" w:lineRule="auto"/>
+        <w:rPr>
+          <w:rFonts w:ascii="Times New Roman" w:eastAsia="Times New Roman" w:hAnsi="Times New Roman" w:cs="Times New Roman"/>
+          <w:color w:val="24292F"/>
+          <w:sz w:val="28"/>
+          <w:szCs w:val="28"/>
+          <w:lang w:eastAsia="en-IN"/>
+        </w:rPr>
+      </w:pPr>
+      <w:r>
+        <w:rPr>
+          <w:rFonts w:ascii="Times New Roman" w:eastAsia="Times New Roman" w:hAnsi="Times New Roman" w:cs="Times New Roman"/>
+          <w:color w:val="24292F"/>
+          <w:sz w:val="28"/>
+          <w:szCs w:val="28"/>
+          <w:lang w:eastAsia="en-IN"/>
+        </w:rPr>
+        <w:t xml:space="preserve">               "\</w:t>
+      </w:r>
+      <w:proofErr w:type="spellStart"/>
+      <w:r>
+        <w:rPr>
+          <w:rFonts w:ascii="Times New Roman" w:eastAsia="Times New Roman" w:hAnsi="Times New Roman" w:cs="Times New Roman"/>
+          <w:color w:val="24292F"/>
+          <w:sz w:val="28"/>
+          <w:szCs w:val="28"/>
+          <w:lang w:eastAsia="en-IN"/>
+        </w:rPr>
+        <w:t>nEnter</w:t>
+      </w:r>
+      <w:proofErr w:type="spellEnd"/>
+      <w:r>
+        <w:rPr>
+          <w:rFonts w:ascii="Times New Roman" w:eastAsia="Times New Roman" w:hAnsi="Times New Roman" w:cs="Times New Roman"/>
+          <w:color w:val="24292F"/>
+          <w:sz w:val="28"/>
+          <w:szCs w:val="28"/>
+          <w:lang w:eastAsia="en-IN"/>
+        </w:rPr>
+        <w:t xml:space="preserve"> divisor once again to confirm: ");</w:t>
+      </w:r>
+    </w:p>
+    <w:p>
+      <w:pPr>
+        <w:shd w:val="clear" w:color="auto" w:fill="FFFFFF"/>
+        <w:spacing w:before="240" w:after="240" w:line="240" w:lineRule="auto"/>
+        <w:rPr>
+          <w:rFonts w:ascii="Times New Roman" w:eastAsia="Times New Roman" w:hAnsi="Times New Roman" w:cs="Times New Roman"/>
+          <w:color w:val="24292F"/>
+          <w:sz w:val="28"/>
+          <w:szCs w:val="28"/>
+          <w:lang w:eastAsia="en-IN"/>
+        </w:rPr>
+      </w:pPr>
+      <w:r>
+        <w:rPr>
+          <w:rFonts w:ascii="Times New Roman" w:eastAsia="Times New Roman" w:hAnsi="Times New Roman" w:cs="Times New Roman"/>
+          <w:color w:val="24292F"/>
+          <w:sz w:val="28"/>
+          <w:szCs w:val="28"/>
+          <w:lang w:eastAsia="en-IN"/>
+        </w:rPr>
+        <w:t xml:space="preserve">        </w:t>
+      </w:r>
+      <w:proofErr w:type="spellStart"/>
+      <w:r>
+        <w:rPr>
+          <w:rFonts w:ascii="Times New Roman" w:eastAsia="Times New Roman" w:hAnsi="Times New Roman" w:cs="Times New Roman"/>
+          <w:color w:val="24292F"/>
+          <w:sz w:val="28"/>
+          <w:szCs w:val="28"/>
+          <w:lang w:eastAsia="en-IN"/>
+        </w:rPr>
+        <w:t>scanf</w:t>
+      </w:r>
+      <w:proofErr w:type="spellEnd"/>
+      <w:r>
+        <w:rPr>
+          <w:rFonts w:ascii="Times New Roman" w:eastAsia="Times New Roman" w:hAnsi="Times New Roman" w:cs="Times New Roman"/>
+          <w:color w:val="24292F"/>
+          <w:sz w:val="28"/>
+          <w:szCs w:val="28"/>
+          <w:lang w:eastAsia="en-IN"/>
+        </w:rPr>
+        <w:t>("%</w:t>
+      </w:r>
+      <w:proofErr w:type="spellStart"/>
+      <w:r>
+        <w:rPr>
+          <w:rFonts w:ascii="Times New Roman" w:eastAsia="Times New Roman" w:hAnsi="Times New Roman" w:cs="Times New Roman"/>
+          <w:color w:val="24292F"/>
+          <w:sz w:val="28"/>
+          <w:szCs w:val="28"/>
+          <w:lang w:eastAsia="en-IN"/>
+        </w:rPr>
+        <w:t>ld</w:t>
+      </w:r>
+      <w:proofErr w:type="spellEnd"/>
+      <w:r>
+        <w:rPr>
+          <w:rFonts w:ascii="Times New Roman" w:eastAsia="Times New Roman" w:hAnsi="Times New Roman" w:cs="Times New Roman"/>
+          <w:color w:val="24292F"/>
+          <w:sz w:val="28"/>
+          <w:szCs w:val="28"/>
+          <w:lang w:eastAsia="en-IN"/>
+        </w:rPr>
+        <w:t>", &amp;no2);</w:t>
+      </w:r>
+    </w:p>
+    <w:p>
+      <w:pPr>
+        <w:shd w:val="clear" w:color="auto" w:fill="FFFFFF"/>
+        <w:spacing w:before="240" w:after="240" w:line="240" w:lineRule="auto"/>
+        <w:rPr>
+          <w:rFonts w:ascii="Times New Roman" w:eastAsia="Times New Roman" w:hAnsi="Times New Roman" w:cs="Times New Roman"/>
+          <w:color w:val="24292F"/>
+          <w:sz w:val="28"/>
+          <w:szCs w:val="28"/>
+          <w:lang w:eastAsia="en-IN"/>
+        </w:rPr>
+      </w:pPr>
+      <w:r>
+        <w:rPr>
+          <w:rFonts w:ascii="Times New Roman" w:eastAsia="Times New Roman" w:hAnsi="Times New Roman" w:cs="Times New Roman"/>
+          <w:color w:val="24292F"/>
+          <w:sz w:val="28"/>
+          <w:szCs w:val="28"/>
+          <w:lang w:eastAsia="en-IN"/>
+        </w:rPr>
+        <w:t xml:space="preserve">     }</w:t>
+      </w:r>
+    </w:p>
+    <w:p>
+      <w:pPr>
+        <w:shd w:val="clear" w:color="auto" w:fill="FFFFFF"/>
+        <w:spacing w:before="240" w:after="240" w:line="240" w:lineRule="auto"/>
+        <w:rPr>
+          <w:rFonts w:ascii="Times New Roman" w:eastAsia="Times New Roman" w:hAnsi="Times New Roman" w:cs="Times New Roman"/>
+          <w:color w:val="24292F"/>
+          <w:sz w:val="28"/>
+          <w:szCs w:val="28"/>
+          <w:lang w:eastAsia="en-IN"/>
+        </w:rPr>
+      </w:pPr>
+    </w:p>
+    <w:p>
+      <w:pPr>
+        <w:shd w:val="clear" w:color="auto" w:fill="FFFFFF"/>
+        <w:spacing w:before="240" w:after="240" w:line="240" w:lineRule="auto"/>
+        <w:rPr>
+          <w:rFonts w:ascii="Times New Roman" w:eastAsia="Times New Roman" w:hAnsi="Times New Roman" w:cs="Times New Roman"/>
+          <w:color w:val="24292F"/>
+          <w:sz w:val="28"/>
+          <w:szCs w:val="28"/>
+          <w:lang w:eastAsia="en-IN"/>
+        </w:rPr>
+      </w:pPr>
+      <w:r>
+        <w:rPr>
+          <w:rFonts w:ascii="Times New Roman" w:eastAsia="Times New Roman" w:hAnsi="Times New Roman" w:cs="Times New Roman"/>
+          <w:color w:val="24292F"/>
+          <w:sz w:val="28"/>
+          <w:szCs w:val="28"/>
+          <w:lang w:eastAsia="en-IN"/>
+        </w:rPr>
+        <w:t xml:space="preserve">     m = no1 / no2;</w:t>
+      </w:r>
     </w:p>
     <w:p>
       <w:pPr>
@@ -5881,76 +5675,7 @@
         </w:rPr>
         <w:t xml:space="preserve">     </w:t>
       </w:r>
-      <w:proofErr w:type="gramStart"/>
-      <w:r>
-        <w:rPr>
-          <w:rFonts w:ascii="Times New Roman" w:eastAsia="Times New Roman" w:hAnsi="Times New Roman" w:cs="Times New Roman"/>
-          <w:color w:val="24292F"/>
-          <w:sz w:val="28"/>
-          <w:szCs w:val="28"/>
-          <w:lang w:eastAsia="en-IN"/>
-        </w:rPr>
-        <w:t>while(</w:t>
-      </w:r>
-      <w:proofErr w:type="gramEnd"/>
-      <w:r>
-        <w:rPr>
-          <w:rFonts w:ascii="Times New Roman" w:eastAsia="Times New Roman" w:hAnsi="Times New Roman" w:cs="Times New Roman"/>
-          <w:color w:val="24292F"/>
-          <w:sz w:val="28"/>
-          <w:szCs w:val="28"/>
-          <w:lang w:eastAsia="en-IN"/>
-        </w:rPr>
-        <w:t>no2 == 0)</w:t>
-      </w:r>
-    </w:p>
-    <w:p>
-      <w:pPr>
-        <w:shd w:val="clear" w:color="auto" w:fill="FFFFFF"/>
-        <w:spacing w:before="240" w:after="240" w:line="240" w:lineRule="auto"/>
-        <w:rPr>
-          <w:rFonts w:ascii="Times New Roman" w:eastAsia="Times New Roman" w:hAnsi="Times New Roman" w:cs="Times New Roman"/>
-          <w:color w:val="24292F"/>
-          <w:sz w:val="28"/>
-          <w:szCs w:val="28"/>
-          <w:lang w:eastAsia="en-IN"/>
-        </w:rPr>
-      </w:pPr>
-      <w:r>
-        <w:rPr>
-          <w:rFonts w:ascii="Times New Roman" w:eastAsia="Times New Roman" w:hAnsi="Times New Roman" w:cs="Times New Roman"/>
-          <w:color w:val="24292F"/>
-          <w:sz w:val="28"/>
-          <w:szCs w:val="28"/>
-          <w:lang w:eastAsia="en-IN"/>
-        </w:rPr>
-        <w:t xml:space="preserve">     {</w:t>
-      </w:r>
-    </w:p>
-    <w:p>
-      <w:pPr>
-        <w:shd w:val="clear" w:color="auto" w:fill="FFFFFF"/>
-        <w:spacing w:before="240" w:after="240" w:line="240" w:lineRule="auto"/>
-        <w:rPr>
-          <w:rFonts w:ascii="Times New Roman" w:eastAsia="Times New Roman" w:hAnsi="Times New Roman" w:cs="Times New Roman"/>
-          <w:color w:val="24292F"/>
-          <w:sz w:val="28"/>
-          <w:szCs w:val="28"/>
-          <w:lang w:eastAsia="en-IN"/>
-        </w:rPr>
-      </w:pPr>
-      <w:r>
-        <w:rPr>
-          <w:rFonts w:ascii="Times New Roman" w:eastAsia="Times New Roman" w:hAnsi="Times New Roman" w:cs="Times New Roman"/>
-          <w:color w:val="24292F"/>
-          <w:sz w:val="28"/>
-          <w:szCs w:val="28"/>
-          <w:lang w:eastAsia="en-IN"/>
-        </w:rPr>
-        <w:t xml:space="preserve">        </w:t>
-      </w:r>
       <w:proofErr w:type="spellStart"/>
-      <w:proofErr w:type="gramStart"/>
       <w:r>
         <w:rPr>
           <w:rFonts w:ascii="Times New Roman" w:eastAsia="Times New Roman" w:hAnsi="Times New Roman" w:cs="Times New Roman"/>
@@ -5970,18 +5695,7 @@
           <w:szCs w:val="28"/>
           <w:lang w:eastAsia="en-IN"/>
         </w:rPr>
-        <w:t>(</w:t>
-      </w:r>
-      <w:proofErr w:type="gramEnd"/>
-      <w:r>
-        <w:rPr>
-          <w:rFonts w:ascii="Times New Roman" w:eastAsia="Times New Roman" w:hAnsi="Times New Roman" w:cs="Times New Roman"/>
-          <w:color w:val="24292F"/>
-          <w:sz w:val="28"/>
-          <w:szCs w:val="28"/>
-          <w:lang w:eastAsia="en-IN"/>
-        </w:rPr>
-        <w:t>"\</w:t>
+        <w:t>("\</w:t>
       </w:r>
       <w:proofErr w:type="spellStart"/>
       <w:r>
@@ -5992,7 +5706,7 @@
           <w:szCs w:val="28"/>
           <w:lang w:eastAsia="en-IN"/>
         </w:rPr>
-        <w:t>nDivisor</w:t>
+        <w:t>nQuotient</w:t>
       </w:r>
       <w:proofErr w:type="spellEnd"/>
       <w:r>
@@ -6003,30 +5717,7 @@
           <w:szCs w:val="28"/>
           <w:lang w:eastAsia="en-IN"/>
         </w:rPr>
-        <w:t xml:space="preserve"> cannot be zero."</w:t>
-      </w:r>
-    </w:p>
-    <w:p>
-      <w:pPr>
-        <w:shd w:val="clear" w:color="auto" w:fill="FFFFFF"/>
-        <w:spacing w:before="240" w:after="240" w:line="240" w:lineRule="auto"/>
-        <w:rPr>
-          <w:rFonts w:ascii="Times New Roman" w:eastAsia="Times New Roman" w:hAnsi="Times New Roman" w:cs="Times New Roman"/>
-          <w:color w:val="24292F"/>
-          <w:sz w:val="28"/>
-          <w:szCs w:val="28"/>
-          <w:lang w:eastAsia="en-IN"/>
-        </w:rPr>
-      </w:pPr>
-      <w:r>
-        <w:rPr>
-          <w:rFonts w:ascii="Times New Roman" w:eastAsia="Times New Roman" w:hAnsi="Times New Roman" w:cs="Times New Roman"/>
-          <w:color w:val="24292F"/>
-          <w:sz w:val="28"/>
-          <w:szCs w:val="28"/>
-          <w:lang w:eastAsia="en-IN"/>
-        </w:rPr>
-        <w:t xml:space="preserve">               "\</w:t>
+        <w:t xml:space="preserve"> = %</w:t>
       </w:r>
       <w:proofErr w:type="spellStart"/>
       <w:r>
@@ -6037,7 +5728,7 @@
           <w:szCs w:val="28"/>
           <w:lang w:eastAsia="en-IN"/>
         </w:rPr>
-        <w:t>nEnter</w:t>
+        <w:t>ld</w:t>
       </w:r>
       <w:proofErr w:type="spellEnd"/>
       <w:r>
@@ -6048,33 +5739,136 @@
           <w:szCs w:val="28"/>
           <w:lang w:eastAsia="en-IN"/>
         </w:rPr>
-        <w:t xml:space="preserve"> divisor once again to confirm: ");</w:t>
-      </w:r>
-    </w:p>
-    <w:p>
-      <w:pPr>
-        <w:shd w:val="clear" w:color="auto" w:fill="FFFFFF"/>
-        <w:spacing w:before="240" w:after="240" w:line="240" w:lineRule="auto"/>
-        <w:rPr>
-          <w:rFonts w:ascii="Times New Roman" w:eastAsia="Times New Roman" w:hAnsi="Times New Roman" w:cs="Times New Roman"/>
-          <w:color w:val="24292F"/>
-          <w:sz w:val="28"/>
-          <w:szCs w:val="28"/>
-          <w:lang w:eastAsia="en-IN"/>
-        </w:rPr>
-      </w:pPr>
-      <w:r>
-        <w:rPr>
-          <w:rFonts w:ascii="Times New Roman" w:eastAsia="Times New Roman" w:hAnsi="Times New Roman" w:cs="Times New Roman"/>
-          <w:color w:val="24292F"/>
-          <w:sz w:val="28"/>
-          <w:szCs w:val="28"/>
-          <w:lang w:eastAsia="en-IN"/>
-        </w:rPr>
-        <w:t xml:space="preserve">        </w:t>
+        <w:t>", m);</w:t>
+      </w:r>
+    </w:p>
+    <w:p>
+      <w:pPr>
+        <w:shd w:val="clear" w:color="auto" w:fill="FFFFFF"/>
+        <w:spacing w:before="240" w:after="240" w:line="240" w:lineRule="auto"/>
+        <w:rPr>
+          <w:rFonts w:ascii="Times New Roman" w:eastAsia="Times New Roman" w:hAnsi="Times New Roman" w:cs="Times New Roman"/>
+          <w:color w:val="24292F"/>
+          <w:sz w:val="28"/>
+          <w:szCs w:val="28"/>
+          <w:lang w:eastAsia="en-IN"/>
+        </w:rPr>
+      </w:pPr>
+      <w:r>
+        <w:rPr>
+          <w:rFonts w:ascii="Times New Roman" w:eastAsia="Times New Roman" w:hAnsi="Times New Roman" w:cs="Times New Roman"/>
+          <w:color w:val="24292F"/>
+          <w:sz w:val="28"/>
+          <w:szCs w:val="28"/>
+          <w:lang w:eastAsia="en-IN"/>
+        </w:rPr>
+        <w:t xml:space="preserve">     break;</w:t>
+      </w:r>
+    </w:p>
+    <w:p>
+      <w:pPr>
+        <w:shd w:val="clear" w:color="auto" w:fill="FFFFFF"/>
+        <w:spacing w:before="240" w:after="240" w:line="240" w:lineRule="auto"/>
+        <w:rPr>
+          <w:rFonts w:ascii="Times New Roman" w:eastAsia="Times New Roman" w:hAnsi="Times New Roman" w:cs="Times New Roman"/>
+          <w:color w:val="24292F"/>
+          <w:sz w:val="28"/>
+          <w:szCs w:val="28"/>
+          <w:lang w:eastAsia="en-IN"/>
+        </w:rPr>
+      </w:pPr>
+    </w:p>
+    <w:p>
+      <w:pPr>
+        <w:shd w:val="clear" w:color="auto" w:fill="FFFFFF"/>
+        <w:spacing w:before="240" w:after="240" w:line="240" w:lineRule="auto"/>
+        <w:rPr>
+          <w:rFonts w:ascii="Times New Roman" w:eastAsia="Times New Roman" w:hAnsi="Times New Roman" w:cs="Times New Roman"/>
+          <w:color w:val="24292F"/>
+          <w:sz w:val="28"/>
+          <w:szCs w:val="28"/>
+          <w:lang w:eastAsia="en-IN"/>
+        </w:rPr>
+      </w:pPr>
+      <w:r>
+        <w:rPr>
+          <w:rFonts w:ascii="Times New Roman" w:eastAsia="Times New Roman" w:hAnsi="Times New Roman" w:cs="Times New Roman"/>
+          <w:color w:val="24292F"/>
+          <w:sz w:val="28"/>
+          <w:szCs w:val="28"/>
+          <w:lang w:eastAsia="en-IN"/>
+        </w:rPr>
+        <w:t xml:space="preserve">   case 5:</w:t>
+      </w:r>
+    </w:p>
+    <w:p>
+      <w:pPr>
+        <w:shd w:val="clear" w:color="auto" w:fill="FFFFFF"/>
+        <w:spacing w:before="240" w:after="240" w:line="240" w:lineRule="auto"/>
+        <w:rPr>
+          <w:rFonts w:ascii="Times New Roman" w:eastAsia="Times New Roman" w:hAnsi="Times New Roman" w:cs="Times New Roman"/>
+          <w:color w:val="24292F"/>
+          <w:sz w:val="28"/>
+          <w:szCs w:val="28"/>
+          <w:lang w:eastAsia="en-IN"/>
+        </w:rPr>
+      </w:pPr>
+      <w:r>
+        <w:rPr>
+          <w:rFonts w:ascii="Times New Roman" w:eastAsia="Times New Roman" w:hAnsi="Times New Roman" w:cs="Times New Roman"/>
+          <w:color w:val="24292F"/>
+          <w:sz w:val="28"/>
+          <w:szCs w:val="28"/>
+          <w:lang w:eastAsia="en-IN"/>
+        </w:rPr>
+        <w:t xml:space="preserve">      </w:t>
       </w:r>
       <w:proofErr w:type="spellStart"/>
-      <w:proofErr w:type="gramStart"/>
+      <w:r>
+        <w:rPr>
+          <w:rFonts w:ascii="Times New Roman" w:eastAsia="Times New Roman" w:hAnsi="Times New Roman" w:cs="Times New Roman"/>
+          <w:color w:val="24292F"/>
+          <w:sz w:val="28"/>
+          <w:szCs w:val="28"/>
+          <w:lang w:eastAsia="en-IN"/>
+        </w:rPr>
+        <w:t>printf</w:t>
+      </w:r>
+      <w:proofErr w:type="spellEnd"/>
+      <w:r>
+        <w:rPr>
+          <w:rFonts w:ascii="Times New Roman" w:eastAsia="Times New Roman" w:hAnsi="Times New Roman" w:cs="Times New Roman"/>
+          <w:color w:val="24292F"/>
+          <w:sz w:val="28"/>
+          <w:szCs w:val="28"/>
+          <w:lang w:eastAsia="en-IN"/>
+        </w:rPr>
+        <w:t>("Enter any number of your choice: \n");</w:t>
+      </w:r>
+    </w:p>
+    <w:p>
+      <w:pPr>
+        <w:shd w:val="clear" w:color="auto" w:fill="FFFFFF"/>
+        <w:spacing w:before="240" w:after="240" w:line="240" w:lineRule="auto"/>
+        <w:rPr>
+          <w:rFonts w:ascii="Times New Roman" w:eastAsia="Times New Roman" w:hAnsi="Times New Roman" w:cs="Times New Roman"/>
+          <w:color w:val="24292F"/>
+          <w:sz w:val="28"/>
+          <w:szCs w:val="28"/>
+          <w:lang w:eastAsia="en-IN"/>
+        </w:rPr>
+      </w:pPr>
+      <w:r>
+        <w:rPr>
+          <w:rFonts w:ascii="Times New Roman" w:eastAsia="Times New Roman" w:hAnsi="Times New Roman" w:cs="Times New Roman"/>
+          <w:color w:val="24292F"/>
+          <w:sz w:val="28"/>
+          <w:szCs w:val="28"/>
+          <w:lang w:eastAsia="en-IN"/>
+        </w:rPr>
+        <w:t xml:space="preserve">      </w:t>
+      </w:r>
+      <w:proofErr w:type="spellStart"/>
       <w:r>
         <w:rPr>
           <w:rFonts w:ascii="Times New Roman" w:eastAsia="Times New Roman" w:hAnsi="Times New Roman" w:cs="Times New Roman"/>
@@ -6094,18 +5888,7 @@
           <w:szCs w:val="28"/>
           <w:lang w:eastAsia="en-IN"/>
         </w:rPr>
-        <w:t>(</w:t>
-      </w:r>
-      <w:proofErr w:type="gramEnd"/>
-      <w:r>
-        <w:rPr>
-          <w:rFonts w:ascii="Times New Roman" w:eastAsia="Times New Roman" w:hAnsi="Times New Roman" w:cs="Times New Roman"/>
-          <w:color w:val="24292F"/>
-          <w:sz w:val="28"/>
-          <w:szCs w:val="28"/>
-          <w:lang w:eastAsia="en-IN"/>
-        </w:rPr>
-        <w:t>"%</w:t>
+        <w:t>("%</w:t>
       </w:r>
       <w:proofErr w:type="spellStart"/>
       <w:r>
@@ -6127,92 +5910,55 @@
           <w:szCs w:val="28"/>
           <w:lang w:eastAsia="en-IN"/>
         </w:rPr>
-        <w:t>", &amp;no2);</w:t>
-      </w:r>
-    </w:p>
-    <w:p>
-      <w:pPr>
-        <w:shd w:val="clear" w:color="auto" w:fill="FFFFFF"/>
-        <w:spacing w:before="240" w:after="240" w:line="240" w:lineRule="auto"/>
-        <w:rPr>
-          <w:rFonts w:ascii="Times New Roman" w:eastAsia="Times New Roman" w:hAnsi="Times New Roman" w:cs="Times New Roman"/>
-          <w:color w:val="24292F"/>
-          <w:sz w:val="28"/>
-          <w:szCs w:val="28"/>
-          <w:lang w:eastAsia="en-IN"/>
-        </w:rPr>
-      </w:pPr>
-      <w:r>
-        <w:rPr>
-          <w:rFonts w:ascii="Times New Roman" w:eastAsia="Times New Roman" w:hAnsi="Times New Roman" w:cs="Times New Roman"/>
-          <w:color w:val="24292F"/>
-          <w:sz w:val="28"/>
-          <w:szCs w:val="28"/>
-          <w:lang w:eastAsia="en-IN"/>
-        </w:rPr>
-        <w:t xml:space="preserve">     }</w:t>
-      </w:r>
-    </w:p>
-    <w:p>
-      <w:pPr>
-        <w:shd w:val="clear" w:color="auto" w:fill="FFFFFF"/>
-        <w:spacing w:before="240" w:after="240" w:line="240" w:lineRule="auto"/>
-        <w:rPr>
-          <w:rFonts w:ascii="Times New Roman" w:eastAsia="Times New Roman" w:hAnsi="Times New Roman" w:cs="Times New Roman"/>
-          <w:color w:val="24292F"/>
-          <w:sz w:val="28"/>
-          <w:szCs w:val="28"/>
-          <w:lang w:eastAsia="en-IN"/>
-        </w:rPr>
-      </w:pPr>
-    </w:p>
-    <w:p>
-      <w:pPr>
-        <w:shd w:val="clear" w:color="auto" w:fill="FFFFFF"/>
-        <w:spacing w:before="240" w:after="240" w:line="240" w:lineRule="auto"/>
-        <w:rPr>
-          <w:rFonts w:ascii="Times New Roman" w:eastAsia="Times New Roman" w:hAnsi="Times New Roman" w:cs="Times New Roman"/>
-          <w:color w:val="24292F"/>
-          <w:sz w:val="28"/>
-          <w:szCs w:val="28"/>
-          <w:lang w:eastAsia="en-IN"/>
-        </w:rPr>
-      </w:pPr>
-      <w:r>
-        <w:rPr>
-          <w:rFonts w:ascii="Times New Roman" w:eastAsia="Times New Roman" w:hAnsi="Times New Roman" w:cs="Times New Roman"/>
-          <w:color w:val="24292F"/>
-          <w:sz w:val="28"/>
-          <w:szCs w:val="28"/>
-          <w:lang w:eastAsia="en-IN"/>
-        </w:rPr>
-        <w:t xml:space="preserve">     m = no1 / no2;</w:t>
-      </w:r>
-    </w:p>
-    <w:p>
-      <w:pPr>
-        <w:shd w:val="clear" w:color="auto" w:fill="FFFFFF"/>
-        <w:spacing w:before="240" w:after="240" w:line="240" w:lineRule="auto"/>
-        <w:rPr>
-          <w:rFonts w:ascii="Times New Roman" w:eastAsia="Times New Roman" w:hAnsi="Times New Roman" w:cs="Times New Roman"/>
-          <w:color w:val="24292F"/>
-          <w:sz w:val="28"/>
-          <w:szCs w:val="28"/>
-          <w:lang w:eastAsia="en-IN"/>
-        </w:rPr>
-      </w:pPr>
-      <w:r>
-        <w:rPr>
-          <w:rFonts w:ascii="Times New Roman" w:eastAsia="Times New Roman" w:hAnsi="Times New Roman" w:cs="Times New Roman"/>
-          <w:color w:val="24292F"/>
-          <w:sz w:val="28"/>
-          <w:szCs w:val="28"/>
-          <w:lang w:eastAsia="en-IN"/>
-        </w:rPr>
-        <w:t xml:space="preserve">     </w:t>
+        <w:t>", &amp;no1);</w:t>
+      </w:r>
+    </w:p>
+    <w:p>
+      <w:pPr>
+        <w:shd w:val="clear" w:color="auto" w:fill="FFFFFF"/>
+        <w:spacing w:before="240" w:after="240" w:line="240" w:lineRule="auto"/>
+        <w:rPr>
+          <w:rFonts w:ascii="Times New Roman" w:eastAsia="Times New Roman" w:hAnsi="Times New Roman" w:cs="Times New Roman"/>
+          <w:color w:val="24292F"/>
+          <w:sz w:val="28"/>
+          <w:szCs w:val="28"/>
+          <w:lang w:eastAsia="en-IN"/>
+        </w:rPr>
+      </w:pPr>
+      <w:r>
+        <w:rPr>
+          <w:rFonts w:ascii="Times New Roman" w:eastAsia="Times New Roman" w:hAnsi="Times New Roman" w:cs="Times New Roman"/>
+          <w:color w:val="24292F"/>
+          <w:sz w:val="28"/>
+          <w:szCs w:val="28"/>
+          <w:lang w:eastAsia="en-IN"/>
+        </w:rPr>
+        <w:t xml:space="preserve">      m= no1 * no1;</w:t>
+      </w:r>
+    </w:p>
+    <w:p>
+      <w:pPr>
+        <w:shd w:val="clear" w:color="auto" w:fill="FFFFFF"/>
+        <w:spacing w:before="240" w:after="240" w:line="240" w:lineRule="auto"/>
+        <w:rPr>
+          <w:rFonts w:ascii="Times New Roman" w:eastAsia="Times New Roman" w:hAnsi="Times New Roman" w:cs="Times New Roman"/>
+          <w:color w:val="24292F"/>
+          <w:sz w:val="28"/>
+          <w:szCs w:val="28"/>
+          <w:lang w:eastAsia="en-IN"/>
+        </w:rPr>
+      </w:pPr>
+      <w:r>
+        <w:rPr>
+          <w:rFonts w:ascii="Times New Roman" w:eastAsia="Times New Roman" w:hAnsi="Times New Roman" w:cs="Times New Roman"/>
+          <w:color w:val="24292F"/>
+          <w:sz w:val="28"/>
+          <w:szCs w:val="28"/>
+          <w:lang w:eastAsia="en-IN"/>
+        </w:rPr>
+        <w:t xml:space="preserve">      </w:t>
       </w:r>
       <w:proofErr w:type="spellStart"/>
-      <w:proofErr w:type="gramStart"/>
       <w:r>
         <w:rPr>
           <w:rFonts w:ascii="Times New Roman" w:eastAsia="Times New Roman" w:hAnsi="Times New Roman" w:cs="Times New Roman"/>
@@ -6232,18 +5978,7 @@
           <w:szCs w:val="28"/>
           <w:lang w:eastAsia="en-IN"/>
         </w:rPr>
-        <w:t>(</w:t>
-      </w:r>
-      <w:proofErr w:type="gramEnd"/>
-      <w:r>
-        <w:rPr>
-          <w:rFonts w:ascii="Times New Roman" w:eastAsia="Times New Roman" w:hAnsi="Times New Roman" w:cs="Times New Roman"/>
-          <w:color w:val="24292F"/>
-          <w:sz w:val="28"/>
-          <w:szCs w:val="28"/>
-          <w:lang w:eastAsia="en-IN"/>
-        </w:rPr>
-        <w:t>"\</w:t>
+        <w:t>("</w:t>
       </w:r>
       <w:proofErr w:type="spellStart"/>
       <w:r>
@@ -6254,7 +5989,7 @@
           <w:szCs w:val="28"/>
           <w:lang w:eastAsia="en-IN"/>
         </w:rPr>
-        <w:t>nQuotient</w:t>
+        <w:t>Sqr</w:t>
       </w:r>
       <w:proofErr w:type="spellEnd"/>
       <w:r>
@@ -6310,69 +6045,68 @@
           <w:szCs w:val="28"/>
           <w:lang w:eastAsia="en-IN"/>
         </w:rPr>
-        <w:t xml:space="preserve">     break;</w:t>
-      </w:r>
-    </w:p>
-    <w:p>
-      <w:pPr>
-        <w:shd w:val="clear" w:color="auto" w:fill="FFFFFF"/>
-        <w:spacing w:before="240" w:after="240" w:line="240" w:lineRule="auto"/>
-        <w:rPr>
-          <w:rFonts w:ascii="Times New Roman" w:eastAsia="Times New Roman" w:hAnsi="Times New Roman" w:cs="Times New Roman"/>
-          <w:color w:val="24292F"/>
-          <w:sz w:val="28"/>
-          <w:szCs w:val="28"/>
-          <w:lang w:eastAsia="en-IN"/>
-        </w:rPr>
-      </w:pPr>
-    </w:p>
-    <w:p>
-      <w:pPr>
-        <w:shd w:val="clear" w:color="auto" w:fill="FFFFFF"/>
-        <w:spacing w:before="240" w:after="240" w:line="240" w:lineRule="auto"/>
-        <w:rPr>
-          <w:rFonts w:ascii="Times New Roman" w:eastAsia="Times New Roman" w:hAnsi="Times New Roman" w:cs="Times New Roman"/>
-          <w:color w:val="24292F"/>
-          <w:sz w:val="28"/>
-          <w:szCs w:val="28"/>
-          <w:lang w:eastAsia="en-IN"/>
-        </w:rPr>
-      </w:pPr>
-      <w:r>
-        <w:rPr>
-          <w:rFonts w:ascii="Times New Roman" w:eastAsia="Times New Roman" w:hAnsi="Times New Roman" w:cs="Times New Roman"/>
-          <w:color w:val="24292F"/>
-          <w:sz w:val="28"/>
-          <w:szCs w:val="28"/>
-          <w:lang w:eastAsia="en-IN"/>
-        </w:rPr>
-        <w:t xml:space="preserve">   case 5:</w:t>
-      </w:r>
-    </w:p>
-    <w:p>
-      <w:pPr>
-        <w:shd w:val="clear" w:color="auto" w:fill="FFFFFF"/>
-        <w:spacing w:before="240" w:after="240" w:line="240" w:lineRule="auto"/>
-        <w:rPr>
-          <w:rFonts w:ascii="Times New Roman" w:eastAsia="Times New Roman" w:hAnsi="Times New Roman" w:cs="Times New Roman"/>
-          <w:color w:val="24292F"/>
-          <w:sz w:val="28"/>
-          <w:szCs w:val="28"/>
-          <w:lang w:eastAsia="en-IN"/>
-        </w:rPr>
-      </w:pPr>
-      <w:r>
-        <w:rPr>
-          <w:rFonts w:ascii="Times New Roman" w:eastAsia="Times New Roman" w:hAnsi="Times New Roman" w:cs="Times New Roman"/>
-          <w:color w:val="24292F"/>
-          <w:sz w:val="28"/>
-          <w:szCs w:val="28"/>
-          <w:lang w:eastAsia="en-IN"/>
-        </w:rPr>
-        <w:t xml:space="preserve">      </w:t>
+        <w:t xml:space="preserve">      break;</w:t>
+      </w:r>
+    </w:p>
+    <w:p>
+      <w:pPr>
+        <w:shd w:val="clear" w:color="auto" w:fill="FFFFFF"/>
+        <w:spacing w:before="240" w:after="240" w:line="240" w:lineRule="auto"/>
+        <w:rPr>
+          <w:rFonts w:ascii="Times New Roman" w:eastAsia="Times New Roman" w:hAnsi="Times New Roman" w:cs="Times New Roman"/>
+          <w:color w:val="24292F"/>
+          <w:sz w:val="28"/>
+          <w:szCs w:val="28"/>
+          <w:lang w:eastAsia="en-IN"/>
+        </w:rPr>
+      </w:pPr>
+    </w:p>
+    <w:p>
+      <w:pPr>
+        <w:shd w:val="clear" w:color="auto" w:fill="FFFFFF"/>
+        <w:spacing w:before="240" w:after="240" w:line="240" w:lineRule="auto"/>
+        <w:rPr>
+          <w:rFonts w:ascii="Times New Roman" w:eastAsia="Times New Roman" w:hAnsi="Times New Roman" w:cs="Times New Roman"/>
+          <w:color w:val="24292F"/>
+          <w:sz w:val="28"/>
+          <w:szCs w:val="28"/>
+          <w:lang w:eastAsia="en-IN"/>
+        </w:rPr>
+      </w:pPr>
+      <w:r>
+        <w:rPr>
+          <w:rFonts w:ascii="Times New Roman" w:eastAsia="Times New Roman" w:hAnsi="Times New Roman" w:cs="Times New Roman"/>
+          <w:color w:val="24292F"/>
+          <w:sz w:val="28"/>
+          <w:szCs w:val="28"/>
+          <w:lang w:eastAsia="en-IN"/>
+        </w:rPr>
+        <w:t xml:space="preserve">   case 6:</w:t>
+      </w:r>
+    </w:p>
+    <w:p>
+      <w:pPr>
+        <w:shd w:val="clear" w:color="auto" w:fill="FFFFFF"/>
+        <w:spacing w:before="240" w:after="240" w:line="240" w:lineRule="auto"/>
+        <w:rPr>
+          <w:rFonts w:ascii="Times New Roman" w:eastAsia="Times New Roman" w:hAnsi="Times New Roman" w:cs="Times New Roman"/>
+          <w:color w:val="24292F"/>
+          <w:sz w:val="28"/>
+          <w:szCs w:val="28"/>
+          <w:lang w:eastAsia="en-IN"/>
+        </w:rPr>
+      </w:pPr>
+      <w:r>
+        <w:rPr>
+          <w:rFonts w:ascii="Times New Roman" w:eastAsia="Times New Roman" w:hAnsi="Times New Roman" w:cs="Times New Roman"/>
+          <w:color w:val="24292F"/>
+          <w:sz w:val="28"/>
+          <w:szCs w:val="28"/>
+          <w:lang w:eastAsia="en-IN"/>
+        </w:rPr>
+        <w:t xml:space="preserve">   </w:t>
       </w:r>
       <w:proofErr w:type="spellStart"/>
-      <w:proofErr w:type="gramStart"/>
       <w:r>
         <w:rPr>
           <w:rFonts w:ascii="Times New Roman" w:eastAsia="Times New Roman" w:hAnsi="Times New Roman" w:cs="Times New Roman"/>
@@ -6392,337 +6126,7 @@
           <w:szCs w:val="28"/>
           <w:lang w:eastAsia="en-IN"/>
         </w:rPr>
-        <w:t>(</w:t>
-      </w:r>
-      <w:proofErr w:type="gramEnd"/>
-      <w:r>
-        <w:rPr>
-          <w:rFonts w:ascii="Times New Roman" w:eastAsia="Times New Roman" w:hAnsi="Times New Roman" w:cs="Times New Roman"/>
-          <w:color w:val="24292F"/>
-          <w:sz w:val="28"/>
-          <w:szCs w:val="28"/>
-          <w:lang w:eastAsia="en-IN"/>
-        </w:rPr>
-        <w:t>"Enter any number of your choice: \n");</w:t>
-      </w:r>
-    </w:p>
-    <w:p>
-      <w:pPr>
-        <w:shd w:val="clear" w:color="auto" w:fill="FFFFFF"/>
-        <w:spacing w:before="240" w:after="240" w:line="240" w:lineRule="auto"/>
-        <w:rPr>
-          <w:rFonts w:ascii="Times New Roman" w:eastAsia="Times New Roman" w:hAnsi="Times New Roman" w:cs="Times New Roman"/>
-          <w:color w:val="24292F"/>
-          <w:sz w:val="28"/>
-          <w:szCs w:val="28"/>
-          <w:lang w:eastAsia="en-IN"/>
-        </w:rPr>
-      </w:pPr>
-      <w:r>
-        <w:rPr>
-          <w:rFonts w:ascii="Times New Roman" w:eastAsia="Times New Roman" w:hAnsi="Times New Roman" w:cs="Times New Roman"/>
-          <w:color w:val="24292F"/>
-          <w:sz w:val="28"/>
-          <w:szCs w:val="28"/>
-          <w:lang w:eastAsia="en-IN"/>
-        </w:rPr>
-        <w:t xml:space="preserve">      </w:t>
-      </w:r>
-      <w:proofErr w:type="spellStart"/>
-      <w:proofErr w:type="gramStart"/>
-      <w:r>
-        <w:rPr>
-          <w:rFonts w:ascii="Times New Roman" w:eastAsia="Times New Roman" w:hAnsi="Times New Roman" w:cs="Times New Roman"/>
-          <w:color w:val="24292F"/>
-          <w:sz w:val="28"/>
-          <w:szCs w:val="28"/>
-          <w:lang w:eastAsia="en-IN"/>
-        </w:rPr>
-        <w:t>scanf</w:t>
-      </w:r>
-      <w:proofErr w:type="spellEnd"/>
-      <w:r>
-        <w:rPr>
-          <w:rFonts w:ascii="Times New Roman" w:eastAsia="Times New Roman" w:hAnsi="Times New Roman" w:cs="Times New Roman"/>
-          <w:color w:val="24292F"/>
-          <w:sz w:val="28"/>
-          <w:szCs w:val="28"/>
-          <w:lang w:eastAsia="en-IN"/>
-        </w:rPr>
-        <w:t>(</w:t>
-      </w:r>
-      <w:proofErr w:type="gramEnd"/>
-      <w:r>
-        <w:rPr>
-          <w:rFonts w:ascii="Times New Roman" w:eastAsia="Times New Roman" w:hAnsi="Times New Roman" w:cs="Times New Roman"/>
-          <w:color w:val="24292F"/>
-          <w:sz w:val="28"/>
-          <w:szCs w:val="28"/>
-          <w:lang w:eastAsia="en-IN"/>
-        </w:rPr>
-        <w:t>"%</w:t>
-      </w:r>
-      <w:proofErr w:type="spellStart"/>
-      <w:r>
-        <w:rPr>
-          <w:rFonts w:ascii="Times New Roman" w:eastAsia="Times New Roman" w:hAnsi="Times New Roman" w:cs="Times New Roman"/>
-          <w:color w:val="24292F"/>
-          <w:sz w:val="28"/>
-          <w:szCs w:val="28"/>
-          <w:lang w:eastAsia="en-IN"/>
-        </w:rPr>
-        <w:t>ld</w:t>
-      </w:r>
-      <w:proofErr w:type="spellEnd"/>
-      <w:r>
-        <w:rPr>
-          <w:rFonts w:ascii="Times New Roman" w:eastAsia="Times New Roman" w:hAnsi="Times New Roman" w:cs="Times New Roman"/>
-          <w:color w:val="24292F"/>
-          <w:sz w:val="28"/>
-          <w:szCs w:val="28"/>
-          <w:lang w:eastAsia="en-IN"/>
-        </w:rPr>
-        <w:t>", &amp;no1);</w:t>
-      </w:r>
-    </w:p>
-    <w:p>
-      <w:pPr>
-        <w:shd w:val="clear" w:color="auto" w:fill="FFFFFF"/>
-        <w:spacing w:before="240" w:after="240" w:line="240" w:lineRule="auto"/>
-        <w:rPr>
-          <w:rFonts w:ascii="Times New Roman" w:eastAsia="Times New Roman" w:hAnsi="Times New Roman" w:cs="Times New Roman"/>
-          <w:color w:val="24292F"/>
-          <w:sz w:val="28"/>
-          <w:szCs w:val="28"/>
-          <w:lang w:eastAsia="en-IN"/>
-        </w:rPr>
-      </w:pPr>
-      <w:r>
-        <w:rPr>
-          <w:rFonts w:ascii="Times New Roman" w:eastAsia="Times New Roman" w:hAnsi="Times New Roman" w:cs="Times New Roman"/>
-          <w:color w:val="24292F"/>
-          <w:sz w:val="28"/>
-          <w:szCs w:val="28"/>
-          <w:lang w:eastAsia="en-IN"/>
-        </w:rPr>
-        <w:t xml:space="preserve">      m= no1 * no1;</w:t>
-      </w:r>
-    </w:p>
-    <w:p>
-      <w:pPr>
-        <w:shd w:val="clear" w:color="auto" w:fill="FFFFFF"/>
-        <w:spacing w:before="240" w:after="240" w:line="240" w:lineRule="auto"/>
-        <w:rPr>
-          <w:rFonts w:ascii="Times New Roman" w:eastAsia="Times New Roman" w:hAnsi="Times New Roman" w:cs="Times New Roman"/>
-          <w:color w:val="24292F"/>
-          <w:sz w:val="28"/>
-          <w:szCs w:val="28"/>
-          <w:lang w:eastAsia="en-IN"/>
-        </w:rPr>
-      </w:pPr>
-      <w:r>
-        <w:rPr>
-          <w:rFonts w:ascii="Times New Roman" w:eastAsia="Times New Roman" w:hAnsi="Times New Roman" w:cs="Times New Roman"/>
-          <w:color w:val="24292F"/>
-          <w:sz w:val="28"/>
-          <w:szCs w:val="28"/>
-          <w:lang w:eastAsia="en-IN"/>
-        </w:rPr>
-        <w:t xml:space="preserve">      </w:t>
-      </w:r>
-      <w:proofErr w:type="spellStart"/>
-      <w:proofErr w:type="gramStart"/>
-      <w:r>
-        <w:rPr>
-          <w:rFonts w:ascii="Times New Roman" w:eastAsia="Times New Roman" w:hAnsi="Times New Roman" w:cs="Times New Roman"/>
-          <w:color w:val="24292F"/>
-          <w:sz w:val="28"/>
-          <w:szCs w:val="28"/>
-          <w:lang w:eastAsia="en-IN"/>
-        </w:rPr>
-        <w:t>printf</w:t>
-      </w:r>
-      <w:proofErr w:type="spellEnd"/>
-      <w:r>
-        <w:rPr>
-          <w:rFonts w:ascii="Times New Roman" w:eastAsia="Times New Roman" w:hAnsi="Times New Roman" w:cs="Times New Roman"/>
-          <w:color w:val="24292F"/>
-          <w:sz w:val="28"/>
-          <w:szCs w:val="28"/>
-          <w:lang w:eastAsia="en-IN"/>
-        </w:rPr>
-        <w:t>(</w:t>
-      </w:r>
-      <w:proofErr w:type="gramEnd"/>
-      <w:r>
-        <w:rPr>
-          <w:rFonts w:ascii="Times New Roman" w:eastAsia="Times New Roman" w:hAnsi="Times New Roman" w:cs="Times New Roman"/>
-          <w:color w:val="24292F"/>
-          <w:sz w:val="28"/>
-          <w:szCs w:val="28"/>
-          <w:lang w:eastAsia="en-IN"/>
-        </w:rPr>
-        <w:t>"</w:t>
-      </w:r>
-      <w:proofErr w:type="spellStart"/>
-      <w:r>
-        <w:rPr>
-          <w:rFonts w:ascii="Times New Roman" w:eastAsia="Times New Roman" w:hAnsi="Times New Roman" w:cs="Times New Roman"/>
-          <w:color w:val="24292F"/>
-          <w:sz w:val="28"/>
-          <w:szCs w:val="28"/>
-          <w:lang w:eastAsia="en-IN"/>
-        </w:rPr>
-        <w:t>Sqr</w:t>
-      </w:r>
-      <w:proofErr w:type="spellEnd"/>
-      <w:r>
-        <w:rPr>
-          <w:rFonts w:ascii="Times New Roman" w:eastAsia="Times New Roman" w:hAnsi="Times New Roman" w:cs="Times New Roman"/>
-          <w:color w:val="24292F"/>
-          <w:sz w:val="28"/>
-          <w:szCs w:val="28"/>
-          <w:lang w:eastAsia="en-IN"/>
-        </w:rPr>
-        <w:t xml:space="preserve"> = %</w:t>
-      </w:r>
-      <w:proofErr w:type="spellStart"/>
-      <w:r>
-        <w:rPr>
-          <w:rFonts w:ascii="Times New Roman" w:eastAsia="Times New Roman" w:hAnsi="Times New Roman" w:cs="Times New Roman"/>
-          <w:color w:val="24292F"/>
-          <w:sz w:val="28"/>
-          <w:szCs w:val="28"/>
-          <w:lang w:eastAsia="en-IN"/>
-        </w:rPr>
-        <w:t>ld</w:t>
-      </w:r>
-      <w:proofErr w:type="spellEnd"/>
-      <w:r>
-        <w:rPr>
-          <w:rFonts w:ascii="Times New Roman" w:eastAsia="Times New Roman" w:hAnsi="Times New Roman" w:cs="Times New Roman"/>
-          <w:color w:val="24292F"/>
-          <w:sz w:val="28"/>
-          <w:szCs w:val="28"/>
-          <w:lang w:eastAsia="en-IN"/>
-        </w:rPr>
-        <w:t>", m);</w:t>
-      </w:r>
-    </w:p>
-    <w:p>
-      <w:pPr>
-        <w:shd w:val="clear" w:color="auto" w:fill="FFFFFF"/>
-        <w:spacing w:before="240" w:after="240" w:line="240" w:lineRule="auto"/>
-        <w:rPr>
-          <w:rFonts w:ascii="Times New Roman" w:eastAsia="Times New Roman" w:hAnsi="Times New Roman" w:cs="Times New Roman"/>
-          <w:color w:val="24292F"/>
-          <w:sz w:val="28"/>
-          <w:szCs w:val="28"/>
-          <w:lang w:eastAsia="en-IN"/>
-        </w:rPr>
-      </w:pPr>
-      <w:r>
-        <w:rPr>
-          <w:rFonts w:ascii="Times New Roman" w:eastAsia="Times New Roman" w:hAnsi="Times New Roman" w:cs="Times New Roman"/>
-          <w:color w:val="24292F"/>
-          <w:sz w:val="28"/>
-          <w:szCs w:val="28"/>
-          <w:lang w:eastAsia="en-IN"/>
-        </w:rPr>
-        <w:t xml:space="preserve">      break;</w:t>
-      </w:r>
-    </w:p>
-    <w:p>
-      <w:pPr>
-        <w:shd w:val="clear" w:color="auto" w:fill="FFFFFF"/>
-        <w:spacing w:before="240" w:after="240" w:line="240" w:lineRule="auto"/>
-        <w:rPr>
-          <w:rFonts w:ascii="Times New Roman" w:eastAsia="Times New Roman" w:hAnsi="Times New Roman" w:cs="Times New Roman"/>
-          <w:color w:val="24292F"/>
-          <w:sz w:val="28"/>
-          <w:szCs w:val="28"/>
-          <w:lang w:eastAsia="en-IN"/>
-        </w:rPr>
-      </w:pPr>
-    </w:p>
-    <w:p>
-      <w:pPr>
-        <w:shd w:val="clear" w:color="auto" w:fill="FFFFFF"/>
-        <w:spacing w:before="240" w:after="240" w:line="240" w:lineRule="auto"/>
-        <w:rPr>
-          <w:rFonts w:ascii="Times New Roman" w:eastAsia="Times New Roman" w:hAnsi="Times New Roman" w:cs="Times New Roman"/>
-          <w:color w:val="24292F"/>
-          <w:sz w:val="28"/>
-          <w:szCs w:val="28"/>
-          <w:lang w:eastAsia="en-IN"/>
-        </w:rPr>
-      </w:pPr>
-      <w:r>
-        <w:rPr>
-          <w:rFonts w:ascii="Times New Roman" w:eastAsia="Times New Roman" w:hAnsi="Times New Roman" w:cs="Times New Roman"/>
-          <w:color w:val="24292F"/>
-          <w:sz w:val="28"/>
-          <w:szCs w:val="28"/>
-          <w:lang w:eastAsia="en-IN"/>
-        </w:rPr>
-        <w:t xml:space="preserve">   case 6:</w:t>
-      </w:r>
-    </w:p>
-    <w:p>
-      <w:pPr>
-        <w:shd w:val="clear" w:color="auto" w:fill="FFFFFF"/>
-        <w:spacing w:before="240" w:after="240" w:line="240" w:lineRule="auto"/>
-        <w:rPr>
-          <w:rFonts w:ascii="Times New Roman" w:eastAsia="Times New Roman" w:hAnsi="Times New Roman" w:cs="Times New Roman"/>
-          <w:color w:val="24292F"/>
-          <w:sz w:val="28"/>
-          <w:szCs w:val="28"/>
-          <w:lang w:eastAsia="en-IN"/>
-        </w:rPr>
-      </w:pPr>
-      <w:r>
-        <w:rPr>
-          <w:rFonts w:ascii="Times New Roman" w:eastAsia="Times New Roman" w:hAnsi="Times New Roman" w:cs="Times New Roman"/>
-          <w:color w:val="24292F"/>
-          <w:sz w:val="28"/>
-          <w:szCs w:val="28"/>
-          <w:lang w:eastAsia="en-IN"/>
-        </w:rPr>
-        <w:t xml:space="preserve">   </w:t>
-      </w:r>
-      <w:proofErr w:type="spellStart"/>
-      <w:proofErr w:type="gramStart"/>
-      <w:r>
-        <w:rPr>
-          <w:rFonts w:ascii="Times New Roman" w:eastAsia="Times New Roman" w:hAnsi="Times New Roman" w:cs="Times New Roman"/>
-          <w:color w:val="24292F"/>
-          <w:sz w:val="28"/>
-          <w:szCs w:val="28"/>
-          <w:lang w:eastAsia="en-IN"/>
-        </w:rPr>
-        <w:t>printf</w:t>
-      </w:r>
-      <w:proofErr w:type="spellEnd"/>
-      <w:r>
-        <w:rPr>
-          <w:rFonts w:ascii="Times New Roman" w:eastAsia="Times New Roman" w:hAnsi="Times New Roman" w:cs="Times New Roman"/>
-          <w:color w:val="24292F"/>
-          <w:sz w:val="28"/>
-          <w:szCs w:val="28"/>
-          <w:lang w:eastAsia="en-IN"/>
-        </w:rPr>
-        <w:t>(</w:t>
-      </w:r>
-      <w:proofErr w:type="gramEnd"/>
-      <w:r>
-        <w:rPr>
-          <w:rFonts w:ascii="Times New Roman" w:eastAsia="Times New Roman" w:hAnsi="Times New Roman" w:cs="Times New Roman"/>
-          <w:color w:val="24292F"/>
-          <w:sz w:val="28"/>
-          <w:szCs w:val="28"/>
-          <w:lang w:eastAsia="en-IN"/>
-        </w:rPr>
-        <w:t>"Enter any number of  your choice: \n");</w:t>
+        <w:t>("Enter any number of  your choice: \n");</w:t>
       </w:r>
     </w:p>
     <w:p>
@@ -6749,7 +6153,6 @@
         <w:t xml:space="preserve">     </w:t>
       </w:r>
       <w:proofErr w:type="spellStart"/>
-      <w:proofErr w:type="gramStart"/>
       <w:r>
         <w:rPr>
           <w:rFonts w:ascii="Times New Roman" w:eastAsia="Times New Roman" w:hAnsi="Times New Roman" w:cs="Times New Roman"/>
@@ -6769,18 +6172,7 @@
           <w:szCs w:val="28"/>
           <w:lang w:eastAsia="en-IN"/>
         </w:rPr>
-        <w:t>(</w:t>
-      </w:r>
-      <w:proofErr w:type="gramEnd"/>
-      <w:r>
-        <w:rPr>
-          <w:rFonts w:ascii="Times New Roman" w:eastAsia="Times New Roman" w:hAnsi="Times New Roman" w:cs="Times New Roman"/>
-          <w:color w:val="24292F"/>
-          <w:sz w:val="28"/>
-          <w:szCs w:val="28"/>
-          <w:lang w:eastAsia="en-IN"/>
-        </w:rPr>
-        <w:t>"%</w:t>
+        <w:t>("%</w:t>
       </w:r>
       <w:proofErr w:type="spellStart"/>
       <w:r>
@@ -6861,7 +6253,6 @@
         <w:t xml:space="preserve">      </w:t>
       </w:r>
       <w:proofErr w:type="spellStart"/>
-      <w:proofErr w:type="gramStart"/>
       <w:r>
         <w:rPr>
           <w:rFonts w:ascii="Times New Roman" w:eastAsia="Times New Roman" w:hAnsi="Times New Roman" w:cs="Times New Roman"/>
@@ -6881,18 +6272,7 @@
           <w:szCs w:val="28"/>
           <w:lang w:eastAsia="en-IN"/>
         </w:rPr>
-        <w:t>(</w:t>
-      </w:r>
-      <w:proofErr w:type="gramEnd"/>
-      <w:r>
-        <w:rPr>
-          <w:rFonts w:ascii="Times New Roman" w:eastAsia="Times New Roman" w:hAnsi="Times New Roman" w:cs="Times New Roman"/>
-          <w:color w:val="24292F"/>
-          <w:sz w:val="28"/>
-          <w:szCs w:val="28"/>
-          <w:lang w:eastAsia="en-IN"/>
-        </w:rPr>
-        <w:t>"Cube = %</w:t>
+        <w:t>("Cube = %</w:t>
       </w:r>
       <w:proofErr w:type="spellStart"/>
       <w:r>
@@ -7173,7 +6553,6 @@
           <w:lang w:eastAsia="en-IN"/>
         </w:rPr>
       </w:pPr>
-      <w:proofErr w:type="gramStart"/>
       <w:r>
         <w:rPr>
           <w:rFonts w:ascii="Times New Roman" w:eastAsia="Times New Roman" w:hAnsi="Times New Roman" w:cs="Times New Roman"/>
@@ -7192,18 +6571,7 @@
           <w:szCs w:val="32"/>
           <w:lang w:eastAsia="en-IN"/>
         </w:rPr>
-        <w:t>(</w:t>
-      </w:r>
-      <w:proofErr w:type="gramEnd"/>
-      <w:r>
-        <w:rPr>
-          <w:rFonts w:ascii="Times New Roman" w:eastAsia="Times New Roman" w:hAnsi="Times New Roman" w:cs="Times New Roman"/>
-          <w:color w:val="24292F"/>
-          <w:sz w:val="32"/>
-          <w:szCs w:val="32"/>
-          <w:lang w:eastAsia="en-IN"/>
-        </w:rPr>
-        <w:t>includes all the results of various operations)</w:t>
+        <w:t>(includes all the results of various operations)</w:t>
       </w:r>
     </w:p>
     <w:p>
@@ -7596,19 +6964,8 @@
           <w:sz w:val="28"/>
           <w:szCs w:val="28"/>
         </w:rPr>
-        <w:t xml:space="preserve">For the Addition operation after taking two numbers we use '+' operand to do </w:t>
-      </w:r>
-      <w:proofErr w:type="gramStart"/>
-      <w:r>
-        <w:rPr>
-          <w:rFonts w:ascii="Times New Roman" w:hAnsi="Times New Roman" w:cs="Times New Roman"/>
-          <w:color w:val="24292F"/>
-          <w:sz w:val="28"/>
-          <w:szCs w:val="28"/>
-        </w:rPr>
-        <w:t>Addition .</w:t>
-      </w:r>
-      <w:proofErr w:type="gramEnd"/>
+        <w:t>For the Addition operation after taking two numbers we use '+' operand to do Addition .</w:t>
+      </w:r>
     </w:p>
     <w:p>
       <w:pPr>
@@ -7698,27 +7055,7 @@
           <w:szCs w:val="28"/>
         </w:rPr>
         <w:lastRenderedPageBreak/>
-        <w:t xml:space="preserve">For the Multiplication operation after taking two </w:t>
-      </w:r>
-      <w:proofErr w:type="gramStart"/>
-      <w:r>
-        <w:rPr>
-          <w:rFonts w:ascii="Times New Roman" w:hAnsi="Times New Roman" w:cs="Times New Roman"/>
-          <w:color w:val="24292F"/>
-          <w:sz w:val="28"/>
-          <w:szCs w:val="28"/>
-        </w:rPr>
-        <w:t>numbers</w:t>
-      </w:r>
-      <w:proofErr w:type="gramEnd"/>
-      <w:r>
-        <w:rPr>
-          <w:rFonts w:ascii="Times New Roman" w:hAnsi="Times New Roman" w:cs="Times New Roman"/>
-          <w:color w:val="24292F"/>
-          <w:sz w:val="28"/>
-          <w:szCs w:val="28"/>
-        </w:rPr>
-        <w:t xml:space="preserve"> we use '*' operand to do Multiplication.</w:t>
+        <w:t>For the Multiplication operation after taking two numbers we use '*' operand to do Multiplication.</w:t>
       </w:r>
     </w:p>
     <w:p>
@@ -7743,19 +7080,8 @@
           <w:sz w:val="28"/>
           <w:szCs w:val="28"/>
         </w:rPr>
-        <w:t xml:space="preserve">For the Division operation after taking two numbers we use '/' operand to do </w:t>
-      </w:r>
-      <w:proofErr w:type="gramStart"/>
-      <w:r>
-        <w:rPr>
-          <w:rFonts w:ascii="Times New Roman" w:hAnsi="Times New Roman" w:cs="Times New Roman"/>
-          <w:color w:val="24292F"/>
-          <w:sz w:val="28"/>
-          <w:szCs w:val="28"/>
-        </w:rPr>
-        <w:t>Division .</w:t>
-      </w:r>
-      <w:proofErr w:type="gramEnd"/>
+        <w:t>For the Division operation after taking two numbers we use '/' operand to do Division .</w:t>
+      </w:r>
     </w:p>
     <w:p>
       <w:pPr>
@@ -7779,19 +7105,8 @@
           <w:sz w:val="28"/>
           <w:szCs w:val="28"/>
         </w:rPr>
-        <w:t xml:space="preserve">For the Squaring operation after taking one number we use '*' operand to get the square of the particular </w:t>
-      </w:r>
-      <w:proofErr w:type="gramStart"/>
-      <w:r>
-        <w:rPr>
-          <w:rFonts w:ascii="Times New Roman" w:hAnsi="Times New Roman" w:cs="Times New Roman"/>
-          <w:color w:val="24292F"/>
-          <w:sz w:val="28"/>
-          <w:szCs w:val="28"/>
-        </w:rPr>
-        <w:t>number .</w:t>
-      </w:r>
-      <w:proofErr w:type="gramEnd"/>
+        <w:t>For the Squaring operation after taking one number we use '*' operand to get the square of the particular number .</w:t>
+      </w:r>
     </w:p>
     <w:p>
       <w:pPr>
@@ -7815,27 +7130,7 @@
           <w:sz w:val="28"/>
           <w:szCs w:val="28"/>
         </w:rPr>
-        <w:t xml:space="preserve">To Cube a particular </w:t>
-      </w:r>
-      <w:proofErr w:type="gramStart"/>
-      <w:r>
-        <w:rPr>
-          <w:rFonts w:ascii="Times New Roman" w:hAnsi="Times New Roman" w:cs="Times New Roman"/>
-          <w:color w:val="24292F"/>
-          <w:sz w:val="28"/>
-          <w:szCs w:val="28"/>
-        </w:rPr>
-        <w:t>number</w:t>
-      </w:r>
-      <w:proofErr w:type="gramEnd"/>
-      <w:r>
-        <w:rPr>
-          <w:rFonts w:ascii="Times New Roman" w:hAnsi="Times New Roman" w:cs="Times New Roman"/>
-          <w:color w:val="24292F"/>
-          <w:sz w:val="28"/>
-          <w:szCs w:val="28"/>
-        </w:rPr>
-        <w:t xml:space="preserve"> we use '*' </w:t>
+        <w:t xml:space="preserve">To Cube a particular number we use '*' </w:t>
       </w:r>
       <w:proofErr w:type="spellStart"/>
       <w:r>
@@ -7914,25 +7209,32 @@
           <w:szCs w:val="28"/>
         </w:rPr>
       </w:pPr>
-      <w:proofErr w:type="spellStart"/>
-      <w:r>
-        <w:rPr>
-          <w:rFonts w:ascii="Times New Roman" w:hAnsi="Times New Roman" w:cs="Times New Roman"/>
-          <w:color w:val="24292F"/>
-          <w:sz w:val="28"/>
-          <w:szCs w:val="28"/>
-        </w:rPr>
-        <w:t>Refered</w:t>
-      </w:r>
-      <w:proofErr w:type="spellEnd"/>
-      <w:r>
-        <w:rPr>
-          <w:rFonts w:ascii="Times New Roman" w:hAnsi="Times New Roman" w:cs="Times New Roman"/>
-          <w:color w:val="24292F"/>
-          <w:sz w:val="28"/>
-          <w:szCs w:val="28"/>
-        </w:rPr>
-        <w:t xml:space="preserve"> some raw ideas from web platform and while analysing the code for the project.</w:t>
+      <w:r>
+        <w:rPr>
+          <w:rFonts w:ascii="Times New Roman" w:hAnsi="Times New Roman" w:cs="Times New Roman"/>
+          <w:color w:val="24292F"/>
+          <w:sz w:val="28"/>
+          <w:szCs w:val="28"/>
+        </w:rPr>
+        <w:t>Refer</w:t>
+      </w:r>
+      <w:r>
+        <w:rPr>
+          <w:rFonts w:ascii="Times New Roman" w:hAnsi="Times New Roman" w:cs="Times New Roman"/>
+          <w:color w:val="24292F"/>
+          <w:sz w:val="28"/>
+          <w:szCs w:val="28"/>
+        </w:rPr>
+        <w:t>r</w:t>
+      </w:r>
+      <w:r>
+        <w:rPr>
+          <w:rFonts w:ascii="Times New Roman" w:hAnsi="Times New Roman" w:cs="Times New Roman"/>
+          <w:color w:val="24292F"/>
+          <w:sz w:val="28"/>
+          <w:szCs w:val="28"/>
+        </w:rPr>
+        <w:t>ed some raw ideas from web platform and while analysing the code for the project.</w:t>
       </w:r>
     </w:p>
     <w:p>

</xml_diff>